<commit_message>
debut correction merise plages
</commit_message>
<xml_diff>
--- a/FOAD/Merise/Exercises/grandprix.docx
+++ b/FOAD/Merise/Exercises/grandprix.docx
@@ -2787,36 +2787,13 @@
     <w:p>
       <w:pPr>
         <w:rPr>
-          <w:rFonts w:ascii="Times New Roman" w:hAnsi="Times New Roman" w:cs="Times New Roman"/>
-        </w:rPr>
-      </w:pPr>
-    </w:p>
-    <w:p>
-      <w:pPr>
-        <w:rPr>
           <w:rFonts w:ascii="Times New Roman" w:eastAsiaTheme="majorEastAsia" w:hAnsi="Times New Roman" w:cs="Times New Roman"/>
           <w:color w:val="2F5496" w:themeColor="accent1" w:themeShade="BF"/>
           <w:sz w:val="36"/>
           <w:szCs w:val="36"/>
         </w:rPr>
       </w:pPr>
-    </w:p>
-    <w:p>
-      <w:pPr>
-        <w:rPr>
-          <w:rFonts w:ascii="Times New Roman" w:eastAsiaTheme="majorEastAsia" w:hAnsi="Times New Roman" w:cs="Times New Roman"/>
-          <w:color w:val="2F5496" w:themeColor="accent1" w:themeShade="BF"/>
-          <w:sz w:val="36"/>
-          <w:szCs w:val="36"/>
-        </w:rPr>
-      </w:pPr>
       <w:bookmarkStart w:id="6" w:name="_Toc46479933"/>
-      <w:r>
-        <w:rPr>
-          <w:rFonts w:ascii="Times New Roman" w:hAnsi="Times New Roman" w:cs="Times New Roman"/>
-        </w:rPr>
-        <w:br w:type="page"/>
-      </w:r>
     </w:p>
     <w:p>
       <w:pPr>
@@ -3208,74 +3185,45 @@
         </w:rPr>
         <w:t>athlètes.</w:t>
       </w:r>
-      <w:bookmarkStart w:id="8" w:name="_GoBack"/>
+      <w:r>
+        <w:rPr>
+          <w:rFonts w:ascii="Times New Roman" w:hAnsi="Times New Roman" w:cs="Times New Roman"/>
+          <w:b/>
+          <w:bCs/>
+          <w:color w:val="000000" w:themeColor="text1"/>
+          <w:sz w:val="22"/>
+          <w:szCs w:val="22"/>
+          <w:u w:val="single"/>
+        </w:rPr>
+        <w:br w:type="page"/>
+      </w:r>
+    </w:p>
+    <w:p>
+      <w:pPr>
+        <w:pStyle w:val="Titre1"/>
+        <w:rPr>
+          <w:rFonts w:ascii="Times New Roman" w:hAnsi="Times New Roman" w:cs="Times New Roman"/>
+        </w:rPr>
+      </w:pPr>
+      <w:bookmarkStart w:id="8" w:name="_Toc46479934"/>
+      <w:r>
+        <w:rPr>
+          <w:rFonts w:ascii="Times New Roman" w:hAnsi="Times New Roman" w:cs="Times New Roman"/>
+        </w:rPr>
+        <w:lastRenderedPageBreak/>
+        <w:t>Dictionnaire :</w:t>
+      </w:r>
+      <w:bookmarkEnd w:id="7"/>
       <w:bookmarkEnd w:id="8"/>
     </w:p>
     <w:p>
       <w:pPr>
         <w:rPr>
           <w:rFonts w:ascii="Times New Roman" w:hAnsi="Times New Roman" w:cs="Times New Roman"/>
-          <w:color w:val="000000" w:themeColor="text1"/>
-          <w:sz w:val="22"/>
-          <w:szCs w:val="22"/>
         </w:rPr>
       </w:pPr>
     </w:p>
-    <w:p>
-      <w:pPr>
-        <w:rPr>
-          <w:rFonts w:ascii="Times New Roman" w:hAnsi="Times New Roman" w:cs="Times New Roman"/>
-          <w:sz w:val="22"/>
-          <w:szCs w:val="22"/>
-        </w:rPr>
-      </w:pPr>
-      <w:r>
-        <w:rPr>
-          <w:rFonts w:ascii="Times New Roman" w:hAnsi="Times New Roman" w:cs="Times New Roman"/>
-          <w:color w:val="000000" w:themeColor="text1"/>
-          <w:sz w:val="22"/>
-          <w:szCs w:val="22"/>
-        </w:rPr>
-        <w:t xml:space="preserve"> </w:t>
-      </w:r>
-      <w:r>
-        <w:rPr>
-          <w:rFonts w:ascii="Times New Roman" w:hAnsi="Times New Roman" w:cs="Times New Roman"/>
-          <w:b/>
-          <w:bCs/>
-          <w:color w:val="000000" w:themeColor="text1"/>
-          <w:sz w:val="22"/>
-          <w:szCs w:val="22"/>
-          <w:u w:val="single"/>
-        </w:rPr>
-        <w:br w:type="page"/>
-      </w:r>
-    </w:p>
-    <w:p>
-      <w:pPr>
-        <w:pStyle w:val="Titre1"/>
-        <w:rPr>
-          <w:rFonts w:ascii="Times New Roman" w:hAnsi="Times New Roman" w:cs="Times New Roman"/>
-        </w:rPr>
-      </w:pPr>
-      <w:bookmarkStart w:id="9" w:name="_Toc46479934"/>
-      <w:r>
-        <w:rPr>
-          <w:rFonts w:ascii="Times New Roman" w:hAnsi="Times New Roman" w:cs="Times New Roman"/>
-        </w:rPr>
-        <w:lastRenderedPageBreak/>
-        <w:t>Dictionnaire :</w:t>
-      </w:r>
-      <w:bookmarkEnd w:id="7"/>
-      <w:bookmarkEnd w:id="9"/>
-    </w:p>
-    <w:p>
-      <w:pPr>
-        <w:rPr>
-          <w:rFonts w:ascii="Times New Roman" w:hAnsi="Times New Roman" w:cs="Times New Roman"/>
-        </w:rPr>
-      </w:pPr>
-    </w:p>
+    <w:bookmarkStart w:id="9" w:name="_GoBack"/>
     <w:bookmarkStart w:id="10" w:name="_MON_1656923216"/>
     <w:bookmarkEnd w:id="10"/>
     <w:p>
@@ -3311,12 +3259,12 @@
           <v:shape id="_x0000_i1107" type="#_x0000_t75" style="width:681.35pt;height:221.35pt" o:ole="">
             <v:imagedata r:id="rId8" o:title=""/>
           </v:shape>
-          <o:OLEObject Type="Embed" ProgID="Excel.Sheet.12" ShapeID="_x0000_i1107" DrawAspect="Content" ObjectID="_1657345792" r:id="rId9"/>
+          <o:OLEObject Type="Embed" ProgID="Excel.Sheet.12" ShapeID="_x0000_i1107" DrawAspect="Content" ObjectID="_1657356969" r:id="rId9"/>
         </w:object>
       </w:r>
-    </w:p>
-    <w:p>
-      <w:pPr>
+      <w:bookmarkStart w:id="11" w:name="_Toc46311833"/>
+      <w:bookmarkEnd w:id="9"/>
+      <w:r>
         <w:rPr>
           <w:rFonts w:ascii="Times New Roman" w:hAnsi="Times New Roman" w:cs="Times New Roman"/>
           <w:b/>
@@ -3324,29 +3272,6 @@
           <w:color w:val="000000" w:themeColor="text1"/>
           <w:u w:val="single"/>
         </w:rPr>
-      </w:pPr>
-      <w:bookmarkStart w:id="11" w:name="_Toc46311833"/>
-    </w:p>
-    <w:p>
-      <w:pPr>
-        <w:rPr>
-          <w:rFonts w:ascii="Times New Roman" w:eastAsiaTheme="majorEastAsia" w:hAnsi="Times New Roman" w:cs="Times New Roman"/>
-          <w:b/>
-          <w:bCs/>
-          <w:color w:val="000000" w:themeColor="text1"/>
-          <w:sz w:val="26"/>
-          <w:szCs w:val="26"/>
-          <w:u w:val="single"/>
-        </w:rPr>
-      </w:pPr>
-      <w:r>
-        <w:rPr>
-          <w:rFonts w:ascii="Times New Roman" w:hAnsi="Times New Roman" w:cs="Times New Roman"/>
-          <w:b/>
-          <w:bCs/>
-          <w:color w:val="000000" w:themeColor="text1"/>
-          <w:u w:val="single"/>
-        </w:rPr>
         <w:br w:type="page"/>
       </w:r>
     </w:p>
@@ -3391,7 +3316,7 @@
           <v:shape id="_x0000_i1026" type="#_x0000_t75" style="width:457.35pt;height:146.65pt" o:ole="">
             <v:imagedata r:id="rId10" o:title=""/>
           </v:shape>
-          <o:OLEObject Type="Embed" ProgID="Excel.Sheet.12" ShapeID="_x0000_i1026" DrawAspect="Content" ObjectID="_1657345793" r:id="rId11"/>
+          <o:OLEObject Type="Embed" ProgID="Excel.Sheet.12" ShapeID="_x0000_i1026" DrawAspect="Content" ObjectID="_1657356970" r:id="rId11"/>
         </w:object>
       </w:r>
     </w:p>
@@ -5585,8 +5510,8 @@
     <w:rsidRoot w:val="00015D11"/>
     <w:rsid w:val="00015D11"/>
     <w:rsid w:val="0041158F"/>
-    <w:rsid w:val="007C4366"/>
     <w:rsid w:val="00BF123E"/>
+    <w:rsid w:val="00EE1A83"/>
   </w:rsids>
   <m:mathPr>
     <m:mathFont m:val="Cambria Math"/>
@@ -6357,7 +6282,7 @@
 </file>
 
 <file path=customXml/itemProps1.xml><?xml version="1.0" encoding="utf-8"?>
-<ds:datastoreItem xmlns:ds="http://schemas.openxmlformats.org/officeDocument/2006/customXml" ds:itemID="{1A467C11-7ED2-42BB-AEB5-9706033095FF}">
+<ds:datastoreItem xmlns:ds="http://schemas.openxmlformats.org/officeDocument/2006/customXml" ds:itemID="{1EBA5768-025C-45D6-87A9-65EBA4A8CA13}">
   <ds:schemaRefs>
     <ds:schemaRef ds:uri="http://schemas.openxmlformats.org/officeDocument/2006/bibliography"/>
   </ds:schemaRefs>

</xml_diff>

<commit_message>
fin de correction plages
</commit_message>
<xml_diff>
--- a/FOAD/Merise/Exercises/grandprix.docx
+++ b/FOAD/Merise/Exercises/grandprix.docx
@@ -2024,509 +2024,680 @@
     </w:p>
     <w:p>
       <w:pPr>
-        <w:pStyle w:val="Titre1"/>
-        <w:rPr>
-          <w:rFonts w:ascii="Times New Roman" w:hAnsi="Times New Roman" w:cs="Times New Roman"/>
-        </w:rPr>
-      </w:pPr>
-      <w:bookmarkStart w:id="5" w:name="_Toc46479932"/>
-      <w:r>
-        <w:rPr>
-          <w:rFonts w:ascii="Times New Roman" w:hAnsi="Times New Roman" w:cs="Times New Roman"/>
-        </w:rPr>
-        <w:t>Récapitulatif :</w:t>
-      </w:r>
-      <w:bookmarkEnd w:id="5"/>
+        <w:pStyle w:val="Default"/>
+        <w:rPr>
+          <w:color w:val="auto"/>
+          <w:sz w:val="22"/>
+          <w:szCs w:val="22"/>
+        </w:rPr>
+      </w:pPr>
     </w:p>
     <w:p>
       <w:pPr>
-        <w:rPr>
-          <w:rFonts w:ascii="Times New Roman" w:hAnsi="Times New Roman" w:cs="Times New Roman"/>
-        </w:rPr>
-      </w:pPr>
+        <w:pStyle w:val="Default"/>
+        <w:rPr>
+          <w:color w:val="auto"/>
+          <w:sz w:val="22"/>
+          <w:szCs w:val="22"/>
+        </w:rPr>
+      </w:pPr>
+      <w:r>
+        <w:rPr>
+          <w:color w:val="auto"/>
+          <w:sz w:val="22"/>
+          <w:szCs w:val="22"/>
+        </w:rPr>
+        <w:t>Quels sont les conditions de sélection d'un stade ?</w:t>
+      </w:r>
     </w:p>
     <w:p>
       <w:pPr>
-        <w:rPr>
-          <w:rFonts w:ascii="Times New Roman" w:hAnsi="Times New Roman" w:cs="Times New Roman"/>
-        </w:rPr>
-      </w:pPr>
-      <w:r>
-        <w:rPr>
-          <w:rFonts w:ascii="Times New Roman" w:hAnsi="Times New Roman" w:cs="Times New Roman"/>
-        </w:rPr>
-        <w:t xml:space="preserve">On a besoin de connaitre l'athlète </w:t>
-      </w:r>
-      <w:r>
-        <w:rPr>
-          <w:rFonts w:ascii="Times New Roman" w:hAnsi="Times New Roman" w:cs="Times New Roman"/>
-          <w:highlight w:val="yellow"/>
-        </w:rPr>
-        <w:t>masculin et féminin</w:t>
-      </w:r>
-      <w:r>
-        <w:rPr>
-          <w:rFonts w:ascii="Times New Roman" w:hAnsi="Times New Roman" w:cs="Times New Roman"/>
-        </w:rPr>
-        <w:t xml:space="preserve"> de l'année</w:t>
-      </w:r>
-      <w:r>
-        <w:rPr>
-          <w:rFonts w:ascii="Times New Roman" w:hAnsi="Times New Roman" w:cs="Times New Roman"/>
-        </w:rPr>
-        <w:t xml:space="preserve">. </w:t>
+        <w:pStyle w:val="Default"/>
+        <w:numPr>
+          <w:ilvl w:val="0"/>
+          <w:numId w:val="4"/>
+        </w:numPr>
+        <w:rPr>
+          <w:color w:val="auto"/>
+          <w:sz w:val="22"/>
+          <w:szCs w:val="22"/>
+        </w:rPr>
+      </w:pPr>
+      <w:r>
+        <w:rPr>
+          <w:color w:val="auto"/>
+          <w:sz w:val="22"/>
+          <w:szCs w:val="22"/>
+        </w:rPr>
+        <w:t>Nombre de lits disponibles</w:t>
       </w:r>
     </w:p>
     <w:p>
       <w:pPr>
-        <w:rPr>
-          <w:rFonts w:ascii="Times New Roman" w:hAnsi="Times New Roman" w:cs="Times New Roman"/>
-        </w:rPr>
-      </w:pPr>
-      <w:r>
-        <w:rPr>
-          <w:rFonts w:ascii="Times New Roman" w:hAnsi="Times New Roman" w:cs="Times New Roman"/>
-        </w:rPr>
-        <w:t xml:space="preserve">Pour pouvoir concourir à une compétition un athlète doit être affiliais à une </w:t>
-      </w:r>
-      <w:r>
-        <w:rPr>
-          <w:rFonts w:ascii="Times New Roman" w:hAnsi="Times New Roman" w:cs="Times New Roman"/>
-          <w:highlight w:val="red"/>
-        </w:rPr>
-        <w:t>fédération</w:t>
-      </w:r>
-      <w:r>
-        <w:rPr>
-          <w:rFonts w:ascii="Times New Roman" w:hAnsi="Times New Roman" w:cs="Times New Roman"/>
-        </w:rPr>
-        <w:t xml:space="preserve"> qui porte un </w:t>
-      </w:r>
-      <w:r>
-        <w:rPr>
-          <w:rFonts w:ascii="Times New Roman" w:hAnsi="Times New Roman" w:cs="Times New Roman"/>
-          <w:highlight w:val="red"/>
-        </w:rPr>
-        <w:t>nom</w:t>
-      </w:r>
-      <w:r>
-        <w:rPr>
-          <w:rFonts w:ascii="Times New Roman" w:hAnsi="Times New Roman" w:cs="Times New Roman"/>
-        </w:rPr>
-        <w:t xml:space="preserve">. </w:t>
+        <w:pStyle w:val="Default"/>
+        <w:numPr>
+          <w:ilvl w:val="0"/>
+          <w:numId w:val="4"/>
+        </w:numPr>
+        <w:rPr>
+          <w:color w:val="auto"/>
+          <w:sz w:val="22"/>
+          <w:szCs w:val="22"/>
+        </w:rPr>
+      </w:pPr>
+      <w:r>
+        <w:rPr>
+          <w:color w:val="auto"/>
+          <w:sz w:val="22"/>
+          <w:szCs w:val="22"/>
+        </w:rPr>
+        <w:t>Niveau de prestation (étoiles)</w:t>
       </w:r>
     </w:p>
     <w:p>
       <w:pPr>
-        <w:rPr>
-          <w:rFonts w:ascii="Times New Roman" w:hAnsi="Times New Roman" w:cs="Times New Roman"/>
-        </w:rPr>
-      </w:pPr>
-      <w:r>
-        <w:rPr>
-          <w:rFonts w:ascii="Times New Roman" w:hAnsi="Times New Roman" w:cs="Times New Roman"/>
-        </w:rPr>
-        <w:t xml:space="preserve">Un classement permettra de définir le meilleur l'athlète M/F par un nombre de point. Un </w:t>
-      </w:r>
-      <w:r>
-        <w:rPr>
-          <w:rFonts w:ascii="Times New Roman" w:hAnsi="Times New Roman" w:cs="Times New Roman"/>
-          <w:highlight w:val="yellow"/>
-        </w:rPr>
-        <w:t>athlète</w:t>
-      </w:r>
-      <w:r>
-        <w:rPr>
-          <w:rFonts w:ascii="Times New Roman" w:hAnsi="Times New Roman" w:cs="Times New Roman"/>
-        </w:rPr>
-        <w:t xml:space="preserve"> a une ou plusieurs </w:t>
-      </w:r>
-      <w:r>
-        <w:rPr>
-          <w:rFonts w:ascii="Times New Roman" w:hAnsi="Times New Roman" w:cs="Times New Roman"/>
-          <w:highlight w:val="magenta"/>
-        </w:rPr>
-        <w:t>spécialités</w:t>
-      </w:r>
-      <w:r>
-        <w:rPr>
-          <w:rFonts w:ascii="Times New Roman" w:hAnsi="Times New Roman" w:cs="Times New Roman"/>
-        </w:rPr>
-        <w:t xml:space="preserve"> et doivent y participer. </w:t>
-      </w:r>
-      <w:r>
-        <w:rPr>
-          <w:rFonts w:ascii="Times New Roman" w:hAnsi="Times New Roman" w:cs="Times New Roman"/>
-        </w:rPr>
-        <w:t xml:space="preserve">Un athlète est associé à une liste de </w:t>
-      </w:r>
-      <w:r>
-        <w:rPr>
-          <w:rFonts w:ascii="Times New Roman" w:hAnsi="Times New Roman" w:cs="Times New Roman"/>
-          <w:highlight w:val="green"/>
-        </w:rPr>
-        <w:t>rencontre</w:t>
-      </w:r>
-      <w:r>
-        <w:rPr>
-          <w:rFonts w:ascii="Times New Roman" w:hAnsi="Times New Roman" w:cs="Times New Roman"/>
-        </w:rPr>
-        <w:t xml:space="preserve"> avec une à plusieurs </w:t>
-      </w:r>
-      <w:r>
-        <w:rPr>
-          <w:rFonts w:ascii="Times New Roman" w:hAnsi="Times New Roman" w:cs="Times New Roman"/>
-          <w:highlight w:val="blue"/>
-        </w:rPr>
-        <w:t>épreuves</w:t>
-      </w:r>
-      <w:r>
-        <w:rPr>
-          <w:rFonts w:ascii="Times New Roman" w:hAnsi="Times New Roman" w:cs="Times New Roman"/>
-        </w:rPr>
-        <w:t xml:space="preserve"> </w:t>
-      </w:r>
-      <w:r>
-        <w:rPr>
-          <w:rFonts w:ascii="Times New Roman" w:hAnsi="Times New Roman" w:cs="Times New Roman"/>
-        </w:rPr>
-        <w:t xml:space="preserve">peuvent </w:t>
-      </w:r>
-      <w:r>
-        <w:rPr>
-          <w:rFonts w:ascii="Times New Roman" w:hAnsi="Times New Roman" w:cs="Times New Roman"/>
-        </w:rPr>
-        <w:t>comport</w:t>
-      </w:r>
-      <w:r>
-        <w:rPr>
-          <w:rFonts w:ascii="Times New Roman" w:hAnsi="Times New Roman" w:cs="Times New Roman"/>
-        </w:rPr>
-        <w:t>er</w:t>
-      </w:r>
-      <w:r>
-        <w:rPr>
-          <w:rFonts w:ascii="Times New Roman" w:hAnsi="Times New Roman" w:cs="Times New Roman"/>
-        </w:rPr>
-        <w:t xml:space="preserve"> </w:t>
-      </w:r>
-      <w:r>
-        <w:rPr>
-          <w:rFonts w:ascii="Times New Roman" w:hAnsi="Times New Roman" w:cs="Times New Roman"/>
-        </w:rPr>
-        <w:t>un nombre de</w:t>
-      </w:r>
-      <w:r>
-        <w:rPr>
-          <w:rFonts w:ascii="Times New Roman" w:hAnsi="Times New Roman" w:cs="Times New Roman"/>
-        </w:rPr>
-        <w:t xml:space="preserve"> série </w:t>
-      </w:r>
-      <w:r>
-        <w:rPr>
-          <w:rFonts w:ascii="Times New Roman" w:hAnsi="Times New Roman" w:cs="Times New Roman"/>
-        </w:rPr>
-        <w:t>(</w:t>
-      </w:r>
-      <w:r>
-        <w:rPr>
-          <w:rFonts w:ascii="Times New Roman" w:hAnsi="Times New Roman" w:cs="Times New Roman"/>
-        </w:rPr>
-        <w:t xml:space="preserve">qui est l'ensemble de la compétition) et peu participer à </w:t>
-      </w:r>
-      <w:r>
-        <w:rPr>
-          <w:rFonts w:ascii="Times New Roman" w:hAnsi="Times New Roman" w:cs="Times New Roman"/>
-        </w:rPr>
-        <w:t>des épreuves qui ne sont pas de sa ou ses spécialités.</w:t>
+        <w:pStyle w:val="Default"/>
+        <w:numPr>
+          <w:ilvl w:val="0"/>
+          <w:numId w:val="4"/>
+        </w:numPr>
+        <w:rPr>
+          <w:color w:val="auto"/>
+          <w:sz w:val="22"/>
+          <w:szCs w:val="22"/>
+        </w:rPr>
+      </w:pPr>
+      <w:r>
+        <w:rPr>
+          <w:color w:val="auto"/>
+          <w:sz w:val="22"/>
+          <w:szCs w:val="22"/>
+        </w:rPr>
+        <w:t>Distance des hébergements</w:t>
       </w:r>
     </w:p>
     <w:p>
       <w:pPr>
-        <w:rPr>
-          <w:rFonts w:ascii="Times New Roman" w:hAnsi="Times New Roman" w:cs="Times New Roman"/>
-        </w:rPr>
-      </w:pPr>
-      <w:r>
-        <w:rPr>
-          <w:rFonts w:ascii="Times New Roman" w:hAnsi="Times New Roman" w:cs="Times New Roman"/>
-        </w:rPr>
-        <w:t>L'athlète</w:t>
-      </w:r>
-      <w:r>
-        <w:rPr>
-          <w:rFonts w:ascii="Times New Roman" w:hAnsi="Times New Roman" w:cs="Times New Roman"/>
-        </w:rPr>
-        <w:t xml:space="preserve"> peut légitiment </w:t>
-      </w:r>
-      <w:r>
-        <w:rPr>
-          <w:rFonts w:ascii="Times New Roman" w:hAnsi="Times New Roman" w:cs="Times New Roman"/>
-        </w:rPr>
-        <w:t>déclarer</w:t>
-      </w:r>
-      <w:r>
-        <w:rPr>
-          <w:rFonts w:ascii="Times New Roman" w:hAnsi="Times New Roman" w:cs="Times New Roman"/>
-        </w:rPr>
-        <w:t xml:space="preserve"> forfait sur une ou </w:t>
-      </w:r>
-      <w:r>
-        <w:rPr>
-          <w:rFonts w:ascii="Times New Roman" w:hAnsi="Times New Roman" w:cs="Times New Roman"/>
-        </w:rPr>
-        <w:t xml:space="preserve">plusieurs </w:t>
-      </w:r>
-      <w:r>
-        <w:rPr>
-          <w:rFonts w:ascii="Times New Roman" w:hAnsi="Times New Roman" w:cs="Times New Roman"/>
-        </w:rPr>
-        <w:t>épreuves</w:t>
-      </w:r>
-      <w:r>
-        <w:rPr>
-          <w:rFonts w:ascii="Times New Roman" w:hAnsi="Times New Roman" w:cs="Times New Roman"/>
-        </w:rPr>
-        <w:t>, être éliminé de la compétition et ceci doit être connue (</w:t>
-      </w:r>
-      <w:r>
-        <w:rPr>
-          <w:rFonts w:ascii="Times New Roman" w:hAnsi="Times New Roman" w:cs="Times New Roman"/>
-          <w:highlight w:val="blue"/>
-        </w:rPr>
-        <w:t>statuts</w:t>
-      </w:r>
-      <w:r>
-        <w:rPr>
-          <w:rFonts w:ascii="Times New Roman" w:hAnsi="Times New Roman" w:cs="Times New Roman"/>
-        </w:rPr>
-        <w:t xml:space="preserve"> de l'épreuve sur l'athlète : </w:t>
-      </w:r>
-      <w:r>
-        <w:rPr>
-          <w:rFonts w:ascii="Times New Roman" w:hAnsi="Times New Roman" w:cs="Times New Roman"/>
-        </w:rPr>
-        <w:t>forfait</w:t>
-      </w:r>
-      <w:r>
-        <w:rPr>
-          <w:rFonts w:ascii="Times New Roman" w:hAnsi="Times New Roman" w:cs="Times New Roman"/>
-        </w:rPr>
-        <w:t xml:space="preserve">, suivant, </w:t>
-      </w:r>
-      <w:r>
-        <w:rPr>
-          <w:rFonts w:ascii="Times New Roman" w:hAnsi="Times New Roman" w:cs="Times New Roman"/>
-        </w:rPr>
-        <w:t>éliminer</w:t>
-      </w:r>
-      <w:r>
-        <w:rPr>
-          <w:rFonts w:ascii="Times New Roman" w:hAnsi="Times New Roman" w:cs="Times New Roman"/>
-        </w:rPr>
-        <w:t>).</w:t>
+        <w:pStyle w:val="Default"/>
+        <w:numPr>
+          <w:ilvl w:val="0"/>
+          <w:numId w:val="4"/>
+        </w:numPr>
+        <w:rPr>
+          <w:color w:val="auto"/>
+          <w:sz w:val="22"/>
+          <w:szCs w:val="22"/>
+        </w:rPr>
+      </w:pPr>
+      <w:r>
+        <w:rPr>
+          <w:color w:val="auto"/>
+          <w:sz w:val="22"/>
+          <w:szCs w:val="22"/>
+        </w:rPr>
+        <w:t>Temps de transport</w:t>
       </w:r>
     </w:p>
     <w:p>
       <w:pPr>
-        <w:rPr>
-          <w:rFonts w:ascii="Times New Roman" w:hAnsi="Times New Roman" w:cs="Times New Roman"/>
-        </w:rPr>
-      </w:pPr>
+        <w:pStyle w:val="Default"/>
+        <w:rPr>
+          <w:color w:val="auto"/>
+          <w:sz w:val="22"/>
+          <w:szCs w:val="22"/>
+        </w:rPr>
+      </w:pPr>
+      <w:r>
+        <w:rPr>
+          <w:color w:val="auto"/>
+          <w:sz w:val="22"/>
+          <w:szCs w:val="22"/>
+        </w:rPr>
+        <w:t>Quelles sont les informations à enregistrer pour une</w:t>
+      </w:r>
+      <w:bookmarkStart w:id="5" w:name="_GoBack"/>
+      <w:bookmarkEnd w:id="5"/>
+      <w:r>
+        <w:rPr>
+          <w:color w:val="auto"/>
+          <w:sz w:val="22"/>
+          <w:szCs w:val="22"/>
+        </w:rPr>
+        <w:t xml:space="preserve"> fédération ?</w:t>
+      </w:r>
     </w:p>
     <w:p>
       <w:pPr>
-        <w:rPr>
-          <w:rFonts w:ascii="Times New Roman" w:hAnsi="Times New Roman" w:cs="Times New Roman"/>
-        </w:rPr>
-      </w:pPr>
-      <w:r>
-        <w:rPr>
-          <w:rFonts w:ascii="Times New Roman" w:hAnsi="Times New Roman" w:cs="Times New Roman"/>
-        </w:rPr>
-        <w:t>S</w:t>
-      </w:r>
-      <w:r>
-        <w:rPr>
-          <w:rFonts w:ascii="Times New Roman" w:hAnsi="Times New Roman" w:cs="Times New Roman"/>
-        </w:rPr>
-        <w:t xml:space="preserve">ur </w:t>
-      </w:r>
-      <w:r>
-        <w:rPr>
-          <w:rFonts w:ascii="Times New Roman" w:hAnsi="Times New Roman" w:cs="Times New Roman"/>
-        </w:rPr>
-        <w:t>la</w:t>
-      </w:r>
-      <w:r>
-        <w:rPr>
-          <w:rFonts w:ascii="Times New Roman" w:hAnsi="Times New Roman" w:cs="Times New Roman"/>
-        </w:rPr>
-        <w:t xml:space="preserve"> liste de rencontre</w:t>
-      </w:r>
-      <w:r>
-        <w:rPr>
-          <w:rFonts w:ascii="Times New Roman" w:hAnsi="Times New Roman" w:cs="Times New Roman"/>
-        </w:rPr>
-        <w:t xml:space="preserve">, </w:t>
-      </w:r>
-      <w:r>
-        <w:rPr>
-          <w:rFonts w:ascii="Times New Roman" w:hAnsi="Times New Roman" w:cs="Times New Roman"/>
-        </w:rPr>
-        <w:t>il y a des</w:t>
-      </w:r>
-      <w:r>
-        <w:rPr>
-          <w:rFonts w:ascii="Times New Roman" w:hAnsi="Times New Roman" w:cs="Times New Roman"/>
-        </w:rPr>
-        <w:t xml:space="preserve"> </w:t>
-      </w:r>
-      <w:r>
-        <w:rPr>
-          <w:rFonts w:ascii="Times New Roman" w:hAnsi="Times New Roman" w:cs="Times New Roman"/>
-          <w:highlight w:val="green"/>
-        </w:rPr>
-        <w:t>lieu</w:t>
-      </w:r>
-      <w:r>
-        <w:rPr>
-          <w:rFonts w:ascii="Times New Roman" w:hAnsi="Times New Roman" w:cs="Times New Roman"/>
-          <w:highlight w:val="green"/>
-        </w:rPr>
-        <w:t>x</w:t>
-      </w:r>
-      <w:r>
-        <w:rPr>
-          <w:rFonts w:ascii="Times New Roman" w:hAnsi="Times New Roman" w:cs="Times New Roman"/>
-        </w:rPr>
-        <w:t xml:space="preserve"> </w:t>
-      </w:r>
-      <w:r>
-        <w:rPr>
-          <w:rFonts w:ascii="Times New Roman" w:hAnsi="Times New Roman" w:cs="Times New Roman"/>
-          <w:highlight w:val="green"/>
-        </w:rPr>
-        <w:t>d'hébergement</w:t>
-      </w:r>
-      <w:r>
-        <w:rPr>
-          <w:rFonts w:ascii="Times New Roman" w:hAnsi="Times New Roman" w:cs="Times New Roman"/>
-          <w:highlight w:val="green"/>
-        </w:rPr>
-        <w:t>s</w:t>
-      </w:r>
-      <w:r>
-        <w:rPr>
-          <w:rFonts w:ascii="Times New Roman" w:hAnsi="Times New Roman" w:cs="Times New Roman"/>
-        </w:rPr>
-        <w:t xml:space="preserve"> pour les athlètes</w:t>
-      </w:r>
-      <w:r>
-        <w:rPr>
-          <w:rFonts w:ascii="Times New Roman" w:hAnsi="Times New Roman" w:cs="Times New Roman"/>
-        </w:rPr>
-        <w:t>,</w:t>
-      </w:r>
-      <w:r>
-        <w:rPr>
-          <w:rFonts w:ascii="Times New Roman" w:hAnsi="Times New Roman" w:cs="Times New Roman"/>
-        </w:rPr>
-        <w:t xml:space="preserve"> </w:t>
-      </w:r>
-      <w:r>
-        <w:rPr>
-          <w:rFonts w:ascii="Times New Roman" w:hAnsi="Times New Roman" w:cs="Times New Roman"/>
-        </w:rPr>
-        <w:t>les</w:t>
-      </w:r>
-      <w:r>
-        <w:rPr>
-          <w:rFonts w:ascii="Times New Roman" w:hAnsi="Times New Roman" w:cs="Times New Roman"/>
-        </w:rPr>
-        <w:t xml:space="preserve"> </w:t>
-      </w:r>
-      <w:r>
-        <w:rPr>
-          <w:rFonts w:ascii="Times New Roman" w:hAnsi="Times New Roman" w:cs="Times New Roman"/>
-          <w:highlight w:val="green"/>
-        </w:rPr>
-        <w:t>stade</w:t>
-      </w:r>
-      <w:r>
-        <w:rPr>
-          <w:rFonts w:ascii="Times New Roman" w:hAnsi="Times New Roman" w:cs="Times New Roman"/>
-          <w:highlight w:val="green"/>
-        </w:rPr>
-        <w:t>s</w:t>
-      </w:r>
-      <w:r>
-        <w:rPr>
-          <w:rFonts w:ascii="Times New Roman" w:hAnsi="Times New Roman" w:cs="Times New Roman"/>
-        </w:rPr>
-        <w:t xml:space="preserve"> </w:t>
-      </w:r>
-      <w:r>
-        <w:rPr>
-          <w:rFonts w:ascii="Times New Roman" w:hAnsi="Times New Roman" w:cs="Times New Roman"/>
-        </w:rPr>
-        <w:t>(adresse simple</w:t>
-      </w:r>
-      <w:r>
-        <w:rPr>
-          <w:rFonts w:ascii="Times New Roman" w:hAnsi="Times New Roman" w:cs="Times New Roman"/>
-        </w:rPr>
-        <w:t xml:space="preserve"> pour l'ensemble des informations</w:t>
-      </w:r>
-      <w:r>
-        <w:rPr>
-          <w:rFonts w:ascii="Times New Roman" w:hAnsi="Times New Roman" w:cs="Times New Roman"/>
-        </w:rPr>
-        <w:t>)</w:t>
-      </w:r>
-      <w:r>
-        <w:rPr>
-          <w:rFonts w:ascii="Times New Roman" w:hAnsi="Times New Roman" w:cs="Times New Roman"/>
-        </w:rPr>
-        <w:t xml:space="preserve"> avec la </w:t>
-      </w:r>
-      <w:r>
-        <w:rPr>
-          <w:rFonts w:ascii="Times New Roman" w:hAnsi="Times New Roman" w:cs="Times New Roman"/>
-          <w:highlight w:val="green"/>
-        </w:rPr>
-        <w:t>date</w:t>
-      </w:r>
-      <w:r>
-        <w:rPr>
-          <w:rFonts w:ascii="Times New Roman" w:hAnsi="Times New Roman" w:cs="Times New Roman"/>
-        </w:rPr>
-        <w:t xml:space="preserve"> de la rencontre</w:t>
-      </w:r>
-      <w:r>
-        <w:rPr>
-          <w:rFonts w:ascii="Times New Roman" w:hAnsi="Times New Roman" w:cs="Times New Roman"/>
-        </w:rPr>
-        <w:t>.</w:t>
+        <w:pStyle w:val="Default"/>
+        <w:numPr>
+          <w:ilvl w:val="0"/>
+          <w:numId w:val="4"/>
+        </w:numPr>
+        <w:rPr>
+          <w:color w:val="auto"/>
+          <w:sz w:val="22"/>
+          <w:szCs w:val="22"/>
+        </w:rPr>
+      </w:pPr>
+      <w:r>
+        <w:rPr>
+          <w:color w:val="auto"/>
+          <w:sz w:val="22"/>
+          <w:szCs w:val="22"/>
+        </w:rPr>
+        <w:t>Son nom</w:t>
       </w:r>
     </w:p>
     <w:p>
       <w:pPr>
-        <w:rPr>
-          <w:rFonts w:ascii="Times New Roman" w:hAnsi="Times New Roman" w:cs="Times New Roman"/>
-        </w:rPr>
-      </w:pPr>
+        <w:pStyle w:val="Default"/>
+        <w:numPr>
+          <w:ilvl w:val="0"/>
+          <w:numId w:val="4"/>
+        </w:numPr>
+        <w:rPr>
+          <w:color w:val="auto"/>
+          <w:sz w:val="22"/>
+          <w:szCs w:val="22"/>
+        </w:rPr>
+      </w:pPr>
+      <w:r>
+        <w:rPr>
+          <w:color w:val="auto"/>
+          <w:sz w:val="22"/>
+          <w:szCs w:val="22"/>
+        </w:rPr>
+        <w:t>Date de création</w:t>
+      </w:r>
     </w:p>
     <w:p>
       <w:pPr>
-        <w:rPr>
-          <w:rFonts w:ascii="Times New Roman" w:hAnsi="Times New Roman" w:cs="Times New Roman"/>
-        </w:rPr>
-      </w:pPr>
-      <w:r>
-        <w:rPr>
-          <w:rFonts w:ascii="Times New Roman" w:hAnsi="Times New Roman" w:cs="Times New Roman"/>
-        </w:rPr>
+        <w:pStyle w:val="Titre1"/>
+        <w:rPr>
+          <w:rFonts w:ascii="Times New Roman" w:hAnsi="Times New Roman" w:cs="Times New Roman"/>
+        </w:rPr>
+      </w:pPr>
+      <w:bookmarkStart w:id="6" w:name="_Toc46479932"/>
+      <w:r>
+        <w:rPr>
+          <w:rFonts w:ascii="Times New Roman" w:hAnsi="Times New Roman" w:cs="Times New Roman"/>
+        </w:rPr>
+        <w:t>Récapitulatif :</w:t>
+      </w:r>
+      <w:bookmarkEnd w:id="6"/>
+    </w:p>
+    <w:p>
+      <w:pPr>
+        <w:rPr>
+          <w:rFonts w:ascii="Times New Roman" w:hAnsi="Times New Roman" w:cs="Times New Roman"/>
+        </w:rPr>
+      </w:pPr>
+    </w:p>
+    <w:p>
+      <w:pPr>
+        <w:rPr>
+          <w:rFonts w:ascii="Times New Roman" w:hAnsi="Times New Roman" w:cs="Times New Roman"/>
+        </w:rPr>
+      </w:pPr>
+      <w:r>
+        <w:rPr>
+          <w:rFonts w:ascii="Times New Roman" w:hAnsi="Times New Roman" w:cs="Times New Roman"/>
+        </w:rPr>
+        <w:t xml:space="preserve">On a besoin de connaitre l'athlète </w:t>
+      </w:r>
+      <w:r>
+        <w:rPr>
+          <w:rFonts w:ascii="Times New Roman" w:hAnsi="Times New Roman" w:cs="Times New Roman"/>
+          <w:highlight w:val="yellow"/>
+        </w:rPr>
+        <w:t>masculin et féminin</w:t>
+      </w:r>
+      <w:r>
+        <w:rPr>
+          <w:rFonts w:ascii="Times New Roman" w:hAnsi="Times New Roman" w:cs="Times New Roman"/>
+        </w:rPr>
+        <w:t xml:space="preserve"> de l'année</w:t>
+      </w:r>
+      <w:r>
+        <w:rPr>
+          <w:rFonts w:ascii="Times New Roman" w:hAnsi="Times New Roman" w:cs="Times New Roman"/>
+        </w:rPr>
+        <w:t xml:space="preserve">. </w:t>
+      </w:r>
+    </w:p>
+    <w:p>
+      <w:pPr>
+        <w:rPr>
+          <w:rFonts w:ascii="Times New Roman" w:hAnsi="Times New Roman" w:cs="Times New Roman"/>
+        </w:rPr>
+      </w:pPr>
+      <w:r>
+        <w:rPr>
+          <w:rFonts w:ascii="Times New Roman" w:hAnsi="Times New Roman" w:cs="Times New Roman"/>
+        </w:rPr>
+        <w:t xml:space="preserve">Pour pouvoir concourir à une compétition un athlète doit être affiliais à une </w:t>
+      </w:r>
+      <w:r>
+        <w:rPr>
+          <w:rFonts w:ascii="Times New Roman" w:hAnsi="Times New Roman" w:cs="Times New Roman"/>
+          <w:highlight w:val="red"/>
+        </w:rPr>
+        <w:t>fédération</w:t>
+      </w:r>
+      <w:r>
+        <w:rPr>
+          <w:rFonts w:ascii="Times New Roman" w:hAnsi="Times New Roman" w:cs="Times New Roman"/>
+        </w:rPr>
+        <w:t xml:space="preserve"> qui porte un </w:t>
+      </w:r>
+      <w:r>
+        <w:rPr>
+          <w:rFonts w:ascii="Times New Roman" w:hAnsi="Times New Roman" w:cs="Times New Roman"/>
+          <w:highlight w:val="red"/>
+        </w:rPr>
+        <w:t>nom</w:t>
+      </w:r>
+      <w:r>
+        <w:rPr>
+          <w:rFonts w:ascii="Times New Roman" w:hAnsi="Times New Roman" w:cs="Times New Roman"/>
+        </w:rPr>
+        <w:t xml:space="preserve">. </w:t>
+      </w:r>
+    </w:p>
+    <w:p>
+      <w:pPr>
+        <w:rPr>
+          <w:rFonts w:ascii="Times New Roman" w:hAnsi="Times New Roman" w:cs="Times New Roman"/>
+        </w:rPr>
+      </w:pPr>
+      <w:r>
+        <w:rPr>
+          <w:rFonts w:ascii="Times New Roman" w:hAnsi="Times New Roman" w:cs="Times New Roman"/>
+        </w:rPr>
+        <w:t xml:space="preserve">Un classement permettra de définir le meilleur l'athlète M/F par un nombre de point. Un </w:t>
+      </w:r>
+      <w:r>
+        <w:rPr>
+          <w:rFonts w:ascii="Times New Roman" w:hAnsi="Times New Roman" w:cs="Times New Roman"/>
+          <w:highlight w:val="yellow"/>
+        </w:rPr>
+        <w:t>athlète</w:t>
+      </w:r>
+      <w:r>
+        <w:rPr>
+          <w:rFonts w:ascii="Times New Roman" w:hAnsi="Times New Roman" w:cs="Times New Roman"/>
+        </w:rPr>
+        <w:t xml:space="preserve"> a une ou plusieurs </w:t>
+      </w:r>
+      <w:r>
+        <w:rPr>
+          <w:rFonts w:ascii="Times New Roman" w:hAnsi="Times New Roman" w:cs="Times New Roman"/>
+          <w:highlight w:val="magenta"/>
+        </w:rPr>
+        <w:t>spécialités</w:t>
+      </w:r>
+      <w:r>
+        <w:rPr>
+          <w:rFonts w:ascii="Times New Roman" w:hAnsi="Times New Roman" w:cs="Times New Roman"/>
+        </w:rPr>
+        <w:t xml:space="preserve"> et doivent y participer. </w:t>
+      </w:r>
+      <w:r>
+        <w:rPr>
+          <w:rFonts w:ascii="Times New Roman" w:hAnsi="Times New Roman" w:cs="Times New Roman"/>
+        </w:rPr>
+        <w:t xml:space="preserve">Un athlète est associé à une liste de </w:t>
+      </w:r>
+      <w:r>
+        <w:rPr>
+          <w:rFonts w:ascii="Times New Roman" w:hAnsi="Times New Roman" w:cs="Times New Roman"/>
+          <w:highlight w:val="green"/>
+        </w:rPr>
+        <w:t>rencontre</w:t>
+      </w:r>
+      <w:r>
+        <w:rPr>
+          <w:rFonts w:ascii="Times New Roman" w:hAnsi="Times New Roman" w:cs="Times New Roman"/>
+        </w:rPr>
+        <w:t xml:space="preserve"> avec une à plusieurs </w:t>
+      </w:r>
+      <w:r>
+        <w:rPr>
+          <w:rFonts w:ascii="Times New Roman" w:hAnsi="Times New Roman" w:cs="Times New Roman"/>
+          <w:highlight w:val="blue"/>
+        </w:rPr>
+        <w:t>épreuves</w:t>
+      </w:r>
+      <w:r>
+        <w:rPr>
+          <w:rFonts w:ascii="Times New Roman" w:hAnsi="Times New Roman" w:cs="Times New Roman"/>
+        </w:rPr>
+        <w:t xml:space="preserve"> </w:t>
+      </w:r>
+      <w:r>
+        <w:rPr>
+          <w:rFonts w:ascii="Times New Roman" w:hAnsi="Times New Roman" w:cs="Times New Roman"/>
+        </w:rPr>
+        <w:t xml:space="preserve">peuvent </w:t>
+      </w:r>
+      <w:r>
+        <w:rPr>
+          <w:rFonts w:ascii="Times New Roman" w:hAnsi="Times New Roman" w:cs="Times New Roman"/>
+        </w:rPr>
+        <w:t>comport</w:t>
+      </w:r>
+      <w:r>
+        <w:rPr>
+          <w:rFonts w:ascii="Times New Roman" w:hAnsi="Times New Roman" w:cs="Times New Roman"/>
+        </w:rPr>
+        <w:t>er</w:t>
+      </w:r>
+      <w:r>
+        <w:rPr>
+          <w:rFonts w:ascii="Times New Roman" w:hAnsi="Times New Roman" w:cs="Times New Roman"/>
+        </w:rPr>
+        <w:t xml:space="preserve"> </w:t>
+      </w:r>
+      <w:r>
+        <w:rPr>
+          <w:rFonts w:ascii="Times New Roman" w:hAnsi="Times New Roman" w:cs="Times New Roman"/>
+        </w:rPr>
+        <w:t>un nombre de</w:t>
+      </w:r>
+      <w:r>
+        <w:rPr>
+          <w:rFonts w:ascii="Times New Roman" w:hAnsi="Times New Roman" w:cs="Times New Roman"/>
+        </w:rPr>
+        <w:t xml:space="preserve"> série </w:t>
+      </w:r>
+      <w:r>
+        <w:rPr>
+          <w:rFonts w:ascii="Times New Roman" w:hAnsi="Times New Roman" w:cs="Times New Roman"/>
+        </w:rPr>
+        <w:t>(</w:t>
+      </w:r>
+      <w:r>
+        <w:rPr>
+          <w:rFonts w:ascii="Times New Roman" w:hAnsi="Times New Roman" w:cs="Times New Roman"/>
+        </w:rPr>
+        <w:t xml:space="preserve">qui est l'ensemble de la compétition) et peu participer à </w:t>
+      </w:r>
+      <w:r>
+        <w:rPr>
+          <w:rFonts w:ascii="Times New Roman" w:hAnsi="Times New Roman" w:cs="Times New Roman"/>
+        </w:rPr>
+        <w:t>des épreuves qui ne sont pas de sa ou ses spécialités.</w:t>
+      </w:r>
+    </w:p>
+    <w:p>
+      <w:pPr>
+        <w:rPr>
+          <w:rFonts w:ascii="Times New Roman" w:hAnsi="Times New Roman" w:cs="Times New Roman"/>
+        </w:rPr>
+      </w:pPr>
+      <w:r>
+        <w:rPr>
+          <w:rFonts w:ascii="Times New Roman" w:hAnsi="Times New Roman" w:cs="Times New Roman"/>
+        </w:rPr>
+        <w:t>L'athlète</w:t>
+      </w:r>
+      <w:r>
+        <w:rPr>
+          <w:rFonts w:ascii="Times New Roman" w:hAnsi="Times New Roman" w:cs="Times New Roman"/>
+        </w:rPr>
+        <w:t xml:space="preserve"> peut légitiment </w:t>
+      </w:r>
+      <w:r>
+        <w:rPr>
+          <w:rFonts w:ascii="Times New Roman" w:hAnsi="Times New Roman" w:cs="Times New Roman"/>
+        </w:rPr>
+        <w:t>déclarer</w:t>
+      </w:r>
+      <w:r>
+        <w:rPr>
+          <w:rFonts w:ascii="Times New Roman" w:hAnsi="Times New Roman" w:cs="Times New Roman"/>
+        </w:rPr>
+        <w:t xml:space="preserve"> forfait sur une ou </w:t>
+      </w:r>
+      <w:r>
+        <w:rPr>
+          <w:rFonts w:ascii="Times New Roman" w:hAnsi="Times New Roman" w:cs="Times New Roman"/>
+        </w:rPr>
+        <w:t xml:space="preserve">plusieurs </w:t>
+      </w:r>
+      <w:r>
+        <w:rPr>
+          <w:rFonts w:ascii="Times New Roman" w:hAnsi="Times New Roman" w:cs="Times New Roman"/>
+        </w:rPr>
+        <w:t>épreuves</w:t>
+      </w:r>
+      <w:r>
+        <w:rPr>
+          <w:rFonts w:ascii="Times New Roman" w:hAnsi="Times New Roman" w:cs="Times New Roman"/>
+        </w:rPr>
+        <w:t>, être éliminé de la compétition et ceci doit être connue (</w:t>
+      </w:r>
+      <w:r>
+        <w:rPr>
+          <w:rFonts w:ascii="Times New Roman" w:hAnsi="Times New Roman" w:cs="Times New Roman"/>
+          <w:highlight w:val="blue"/>
+        </w:rPr>
+        <w:t>statuts</w:t>
+      </w:r>
+      <w:r>
+        <w:rPr>
+          <w:rFonts w:ascii="Times New Roman" w:hAnsi="Times New Roman" w:cs="Times New Roman"/>
+        </w:rPr>
+        <w:t xml:space="preserve"> de l'épreuve sur l'athlète : </w:t>
+      </w:r>
+      <w:r>
+        <w:rPr>
+          <w:rFonts w:ascii="Times New Roman" w:hAnsi="Times New Roman" w:cs="Times New Roman"/>
+        </w:rPr>
+        <w:t>forfait</w:t>
+      </w:r>
+      <w:r>
+        <w:rPr>
+          <w:rFonts w:ascii="Times New Roman" w:hAnsi="Times New Roman" w:cs="Times New Roman"/>
+        </w:rPr>
+        <w:t xml:space="preserve">, suivant, </w:t>
+      </w:r>
+      <w:r>
+        <w:rPr>
+          <w:rFonts w:ascii="Times New Roman" w:hAnsi="Times New Roman" w:cs="Times New Roman"/>
+        </w:rPr>
+        <w:t>éliminer</w:t>
+      </w:r>
+      <w:r>
+        <w:rPr>
+          <w:rFonts w:ascii="Times New Roman" w:hAnsi="Times New Roman" w:cs="Times New Roman"/>
+        </w:rPr>
+        <w:t>).</w:t>
+      </w:r>
+    </w:p>
+    <w:p>
+      <w:pPr>
+        <w:rPr>
+          <w:rFonts w:ascii="Times New Roman" w:hAnsi="Times New Roman" w:cs="Times New Roman"/>
+        </w:rPr>
+      </w:pPr>
+    </w:p>
+    <w:p>
+      <w:pPr>
+        <w:rPr>
+          <w:rFonts w:ascii="Times New Roman" w:hAnsi="Times New Roman" w:cs="Times New Roman"/>
+        </w:rPr>
+      </w:pPr>
+      <w:r>
+        <w:rPr>
+          <w:rFonts w:ascii="Times New Roman" w:hAnsi="Times New Roman" w:cs="Times New Roman"/>
+        </w:rPr>
+        <w:t>S</w:t>
+      </w:r>
+      <w:r>
+        <w:rPr>
+          <w:rFonts w:ascii="Times New Roman" w:hAnsi="Times New Roman" w:cs="Times New Roman"/>
+        </w:rPr>
+        <w:t xml:space="preserve">ur </w:t>
+      </w:r>
+      <w:r>
+        <w:rPr>
+          <w:rFonts w:ascii="Times New Roman" w:hAnsi="Times New Roman" w:cs="Times New Roman"/>
+        </w:rPr>
+        <w:t>la</w:t>
+      </w:r>
+      <w:r>
+        <w:rPr>
+          <w:rFonts w:ascii="Times New Roman" w:hAnsi="Times New Roman" w:cs="Times New Roman"/>
+        </w:rPr>
+        <w:t xml:space="preserve"> liste de rencontre</w:t>
+      </w:r>
+      <w:r>
+        <w:rPr>
+          <w:rFonts w:ascii="Times New Roman" w:hAnsi="Times New Roman" w:cs="Times New Roman"/>
+        </w:rPr>
+        <w:t xml:space="preserve">, </w:t>
+      </w:r>
+      <w:r>
+        <w:rPr>
+          <w:rFonts w:ascii="Times New Roman" w:hAnsi="Times New Roman" w:cs="Times New Roman"/>
+        </w:rPr>
+        <w:t>il y a des</w:t>
+      </w:r>
+      <w:r>
+        <w:rPr>
+          <w:rFonts w:ascii="Times New Roman" w:hAnsi="Times New Roman" w:cs="Times New Roman"/>
+        </w:rPr>
+        <w:t xml:space="preserve"> </w:t>
+      </w:r>
+      <w:r>
+        <w:rPr>
+          <w:rFonts w:ascii="Times New Roman" w:hAnsi="Times New Roman" w:cs="Times New Roman"/>
+          <w:highlight w:val="green"/>
+        </w:rPr>
+        <w:t>lieu</w:t>
+      </w:r>
+      <w:r>
+        <w:rPr>
+          <w:rFonts w:ascii="Times New Roman" w:hAnsi="Times New Roman" w:cs="Times New Roman"/>
+          <w:highlight w:val="green"/>
+        </w:rPr>
+        <w:t>x</w:t>
+      </w:r>
+      <w:r>
+        <w:rPr>
+          <w:rFonts w:ascii="Times New Roman" w:hAnsi="Times New Roman" w:cs="Times New Roman"/>
+        </w:rPr>
+        <w:t xml:space="preserve"> </w:t>
+      </w:r>
+      <w:r>
+        <w:rPr>
+          <w:rFonts w:ascii="Times New Roman" w:hAnsi="Times New Roman" w:cs="Times New Roman"/>
+          <w:highlight w:val="green"/>
+        </w:rPr>
+        <w:t>d'hébergement</w:t>
+      </w:r>
+      <w:r>
+        <w:rPr>
+          <w:rFonts w:ascii="Times New Roman" w:hAnsi="Times New Roman" w:cs="Times New Roman"/>
+          <w:highlight w:val="green"/>
+        </w:rPr>
+        <w:t>s</w:t>
+      </w:r>
+      <w:r>
+        <w:rPr>
+          <w:rFonts w:ascii="Times New Roman" w:hAnsi="Times New Roman" w:cs="Times New Roman"/>
+        </w:rPr>
+        <w:t xml:space="preserve"> pour les athlètes</w:t>
+      </w:r>
+      <w:r>
+        <w:rPr>
+          <w:rFonts w:ascii="Times New Roman" w:hAnsi="Times New Roman" w:cs="Times New Roman"/>
+        </w:rPr>
+        <w:t>,</w:t>
+      </w:r>
+      <w:r>
+        <w:rPr>
+          <w:rFonts w:ascii="Times New Roman" w:hAnsi="Times New Roman" w:cs="Times New Roman"/>
+        </w:rPr>
+        <w:t xml:space="preserve"> </w:t>
+      </w:r>
+      <w:r>
+        <w:rPr>
+          <w:rFonts w:ascii="Times New Roman" w:hAnsi="Times New Roman" w:cs="Times New Roman"/>
+        </w:rPr>
+        <w:t>les</w:t>
+      </w:r>
+      <w:r>
+        <w:rPr>
+          <w:rFonts w:ascii="Times New Roman" w:hAnsi="Times New Roman" w:cs="Times New Roman"/>
+        </w:rPr>
+        <w:t xml:space="preserve"> </w:t>
+      </w:r>
+      <w:r>
+        <w:rPr>
+          <w:rFonts w:ascii="Times New Roman" w:hAnsi="Times New Roman" w:cs="Times New Roman"/>
+          <w:highlight w:val="green"/>
+        </w:rPr>
+        <w:t>stade</w:t>
+      </w:r>
+      <w:r>
+        <w:rPr>
+          <w:rFonts w:ascii="Times New Roman" w:hAnsi="Times New Roman" w:cs="Times New Roman"/>
+          <w:highlight w:val="green"/>
+        </w:rPr>
+        <w:t>s</w:t>
+      </w:r>
+      <w:r>
+        <w:rPr>
+          <w:rFonts w:ascii="Times New Roman" w:hAnsi="Times New Roman" w:cs="Times New Roman"/>
+        </w:rPr>
+        <w:t xml:space="preserve"> (adresse simple pour l'ensemble des informations)</w:t>
+      </w:r>
+      <w:r>
+        <w:rPr>
+          <w:rFonts w:ascii="Times New Roman" w:hAnsi="Times New Roman" w:cs="Times New Roman"/>
+        </w:rPr>
+        <w:t xml:space="preserve"> avec la </w:t>
+      </w:r>
+      <w:r>
+        <w:rPr>
+          <w:rFonts w:ascii="Times New Roman" w:hAnsi="Times New Roman" w:cs="Times New Roman"/>
+          <w:highlight w:val="green"/>
+        </w:rPr>
+        <w:t>date</w:t>
+      </w:r>
+      <w:r>
+        <w:rPr>
+          <w:rFonts w:ascii="Times New Roman" w:hAnsi="Times New Roman" w:cs="Times New Roman"/>
+        </w:rPr>
+        <w:t xml:space="preserve"> de la rencontre</w:t>
+      </w:r>
+      <w:r>
+        <w:rPr>
+          <w:rFonts w:ascii="Times New Roman" w:hAnsi="Times New Roman" w:cs="Times New Roman"/>
+        </w:rPr>
+        <w:t>.</w:t>
+      </w:r>
+    </w:p>
+    <w:p>
+      <w:pPr>
+        <w:rPr>
+          <w:rFonts w:ascii="Times New Roman" w:hAnsi="Times New Roman" w:cs="Times New Roman"/>
+        </w:rPr>
+      </w:pPr>
+    </w:p>
+    <w:p>
+      <w:pPr>
+        <w:rPr>
+          <w:rFonts w:ascii="Times New Roman" w:hAnsi="Times New Roman" w:cs="Times New Roman"/>
+        </w:rPr>
+      </w:pPr>
+      <w:r>
+        <w:rPr>
+          <w:rFonts w:ascii="Times New Roman" w:hAnsi="Times New Roman" w:cs="Times New Roman"/>
+        </w:rPr>
+        <w:lastRenderedPageBreak/>
         <w:t xml:space="preserve">Un </w:t>
       </w:r>
       <w:r>
@@ -2793,7 +2964,7 @@
           <w:szCs w:val="36"/>
         </w:rPr>
       </w:pPr>
-      <w:bookmarkStart w:id="6" w:name="_Toc46479933"/>
+      <w:bookmarkStart w:id="7" w:name="_Toc46479933"/>
     </w:p>
     <w:p>
       <w:pPr>
@@ -2806,10 +2977,9 @@
         <w:rPr>
           <w:rFonts w:ascii="Times New Roman" w:hAnsi="Times New Roman" w:cs="Times New Roman"/>
         </w:rPr>
-        <w:lastRenderedPageBreak/>
         <w:t>Les contraintes sur les données :</w:t>
       </w:r>
-      <w:bookmarkEnd w:id="6"/>
+      <w:bookmarkEnd w:id="7"/>
     </w:p>
     <w:p>
       <w:pPr>
@@ -2820,7 +2990,7 @@
           <w:szCs w:val="22"/>
         </w:rPr>
       </w:pPr>
-      <w:bookmarkStart w:id="7" w:name="_Toc46311832"/>
+      <w:bookmarkStart w:id="8" w:name="_Toc46311832"/>
     </w:p>
     <w:p>
       <w:pPr>
@@ -3205,7 +3375,7 @@
           <w:rFonts w:ascii="Times New Roman" w:hAnsi="Times New Roman" w:cs="Times New Roman"/>
         </w:rPr>
       </w:pPr>
-      <w:bookmarkStart w:id="8" w:name="_Toc46479934"/>
+      <w:bookmarkStart w:id="9" w:name="_Toc46479934"/>
       <w:r>
         <w:rPr>
           <w:rFonts w:ascii="Times New Roman" w:hAnsi="Times New Roman" w:cs="Times New Roman"/>
@@ -3213,8 +3383,8 @@
         <w:lastRenderedPageBreak/>
         <w:t>Dictionnaire :</w:t>
       </w:r>
-      <w:bookmarkEnd w:id="7"/>
       <w:bookmarkEnd w:id="8"/>
+      <w:bookmarkEnd w:id="9"/>
     </w:p>
     <w:p>
       <w:pPr>
@@ -3223,7 +3393,6 @@
         </w:rPr>
       </w:pPr>
     </w:p>
-    <w:bookmarkStart w:id="9" w:name="_GoBack"/>
     <w:bookmarkStart w:id="10" w:name="_MON_1656923216"/>
     <w:bookmarkEnd w:id="10"/>
     <w:p>
@@ -3256,14 +3425,13 @@
             <v:path o:extrusionok="f" gradientshapeok="t" o:connecttype="rect"/>
             <o:lock v:ext="edit" aspectratio="t"/>
           </v:shapetype>
-          <v:shape id="_x0000_i1107" type="#_x0000_t75" style="width:681.35pt;height:221.35pt" o:ole="">
+          <v:shape id="_x0000_i1025" type="#_x0000_t75" style="width:681.35pt;height:221.35pt" o:ole="">
             <v:imagedata r:id="rId8" o:title=""/>
           </v:shape>
-          <o:OLEObject Type="Embed" ProgID="Excel.Sheet.12" ShapeID="_x0000_i1107" DrawAspect="Content" ObjectID="_1657356969" r:id="rId9"/>
+          <o:OLEObject Type="Embed" ProgID="Excel.Sheet.12" ShapeID="_x0000_i1025" DrawAspect="Content" ObjectID="_1657366726" r:id="rId9"/>
         </w:object>
       </w:r>
       <w:bookmarkStart w:id="11" w:name="_Toc46311833"/>
-      <w:bookmarkEnd w:id="9"/>
       <w:r>
         <w:rPr>
           <w:rFonts w:ascii="Times New Roman" w:hAnsi="Times New Roman" w:cs="Times New Roman"/>
@@ -3316,7 +3484,7 @@
           <v:shape id="_x0000_i1026" type="#_x0000_t75" style="width:457.35pt;height:146.65pt" o:ole="">
             <v:imagedata r:id="rId10" o:title=""/>
           </v:shape>
-          <o:OLEObject Type="Embed" ProgID="Excel.Sheet.12" ShapeID="_x0000_i1026" DrawAspect="Content" ObjectID="_1657356970" r:id="rId11"/>
+          <o:OLEObject Type="Embed" ProgID="Excel.Sheet.12" ShapeID="_x0000_i1026" DrawAspect="Content" ObjectID="_1657366727" r:id="rId11"/>
         </w:object>
       </w:r>
     </w:p>
@@ -4012,6 +4180,118 @@
     </w:lvl>
   </w:abstractNum>
   <w:abstractNum w:abstractNumId="1" w15:restartNumberingAfterBreak="0">
+    <w:nsid w:val="2AED7CEA"/>
+    <w:multiLevelType w:val="hybridMultilevel"/>
+    <w:tmpl w:val="385EDD16"/>
+    <w:lvl w:ilvl="0" w:tplc="C21EAA50">
+      <w:numFmt w:val="bullet"/>
+      <w:lvlText w:val="-"/>
+      <w:lvlJc w:val="left"/>
+      <w:pPr>
+        <w:ind w:left="720" w:hanging="360"/>
+      </w:pPr>
+      <w:rPr>
+        <w:rFonts w:ascii="Times New Roman" w:eastAsiaTheme="minorEastAsia" w:hAnsi="Times New Roman" w:cs="Times New Roman" w:hint="default"/>
+      </w:rPr>
+    </w:lvl>
+    <w:lvl w:ilvl="1" w:tplc="040C0003" w:tentative="1">
+      <w:start w:val="1"/>
+      <w:numFmt w:val="bullet"/>
+      <w:lvlText w:val="o"/>
+      <w:lvlJc w:val="left"/>
+      <w:pPr>
+        <w:ind w:left="1440" w:hanging="360"/>
+      </w:pPr>
+      <w:rPr>
+        <w:rFonts w:ascii="Courier New" w:hAnsi="Courier New" w:cs="Courier New" w:hint="default"/>
+      </w:rPr>
+    </w:lvl>
+    <w:lvl w:ilvl="2" w:tplc="040C0005" w:tentative="1">
+      <w:start w:val="1"/>
+      <w:numFmt w:val="bullet"/>
+      <w:lvlText w:val=""/>
+      <w:lvlJc w:val="left"/>
+      <w:pPr>
+        <w:ind w:left="2160" w:hanging="360"/>
+      </w:pPr>
+      <w:rPr>
+        <w:rFonts w:ascii="Wingdings" w:hAnsi="Wingdings" w:hint="default"/>
+      </w:rPr>
+    </w:lvl>
+    <w:lvl w:ilvl="3" w:tplc="040C0001" w:tentative="1">
+      <w:start w:val="1"/>
+      <w:numFmt w:val="bullet"/>
+      <w:lvlText w:val=""/>
+      <w:lvlJc w:val="left"/>
+      <w:pPr>
+        <w:ind w:left="2880" w:hanging="360"/>
+      </w:pPr>
+      <w:rPr>
+        <w:rFonts w:ascii="Symbol" w:hAnsi="Symbol" w:hint="default"/>
+      </w:rPr>
+    </w:lvl>
+    <w:lvl w:ilvl="4" w:tplc="040C0003" w:tentative="1">
+      <w:start w:val="1"/>
+      <w:numFmt w:val="bullet"/>
+      <w:lvlText w:val="o"/>
+      <w:lvlJc w:val="left"/>
+      <w:pPr>
+        <w:ind w:left="3600" w:hanging="360"/>
+      </w:pPr>
+      <w:rPr>
+        <w:rFonts w:ascii="Courier New" w:hAnsi="Courier New" w:cs="Courier New" w:hint="default"/>
+      </w:rPr>
+    </w:lvl>
+    <w:lvl w:ilvl="5" w:tplc="040C0005" w:tentative="1">
+      <w:start w:val="1"/>
+      <w:numFmt w:val="bullet"/>
+      <w:lvlText w:val=""/>
+      <w:lvlJc w:val="left"/>
+      <w:pPr>
+        <w:ind w:left="4320" w:hanging="360"/>
+      </w:pPr>
+      <w:rPr>
+        <w:rFonts w:ascii="Wingdings" w:hAnsi="Wingdings" w:hint="default"/>
+      </w:rPr>
+    </w:lvl>
+    <w:lvl w:ilvl="6" w:tplc="040C0001" w:tentative="1">
+      <w:start w:val="1"/>
+      <w:numFmt w:val="bullet"/>
+      <w:lvlText w:val=""/>
+      <w:lvlJc w:val="left"/>
+      <w:pPr>
+        <w:ind w:left="5040" w:hanging="360"/>
+      </w:pPr>
+      <w:rPr>
+        <w:rFonts w:ascii="Symbol" w:hAnsi="Symbol" w:hint="default"/>
+      </w:rPr>
+    </w:lvl>
+    <w:lvl w:ilvl="7" w:tplc="040C0003" w:tentative="1">
+      <w:start w:val="1"/>
+      <w:numFmt w:val="bullet"/>
+      <w:lvlText w:val="o"/>
+      <w:lvlJc w:val="left"/>
+      <w:pPr>
+        <w:ind w:left="5760" w:hanging="360"/>
+      </w:pPr>
+      <w:rPr>
+        <w:rFonts w:ascii="Courier New" w:hAnsi="Courier New" w:cs="Courier New" w:hint="default"/>
+      </w:rPr>
+    </w:lvl>
+    <w:lvl w:ilvl="8" w:tplc="040C0005" w:tentative="1">
+      <w:start w:val="1"/>
+      <w:numFmt w:val="bullet"/>
+      <w:lvlText w:val=""/>
+      <w:lvlJc w:val="left"/>
+      <w:pPr>
+        <w:ind w:left="6480" w:hanging="360"/>
+      </w:pPr>
+      <w:rPr>
+        <w:rFonts w:ascii="Wingdings" w:hAnsi="Wingdings" w:hint="default"/>
+      </w:rPr>
+    </w:lvl>
+  </w:abstractNum>
+  <w:abstractNum w:abstractNumId="2" w15:restartNumberingAfterBreak="0">
     <w:nsid w:val="78786BEA"/>
     <w:multiLevelType w:val="hybridMultilevel"/>
     <w:tmpl w:val="17AEAFDE"/>
@@ -4123,7 +4403,7 @@
       </w:rPr>
     </w:lvl>
   </w:abstractNum>
-  <w:abstractNum w:abstractNumId="2" w15:restartNumberingAfterBreak="0">
+  <w:abstractNum w:abstractNumId="3" w15:restartNumberingAfterBreak="0">
     <w:nsid w:val="7D980293"/>
     <w:multiLevelType w:val="hybridMultilevel"/>
     <w:tmpl w:val="AF942DE0"/>
@@ -4236,13 +4516,16 @@
     </w:lvl>
   </w:abstractNum>
   <w:num w:numId="1">
-    <w:abstractNumId w:val="2"/>
+    <w:abstractNumId w:val="3"/>
   </w:num>
   <w:num w:numId="2">
-    <w:abstractNumId w:val="1"/>
+    <w:abstractNumId w:val="2"/>
   </w:num>
   <w:num w:numId="3">
     <w:abstractNumId w:val="0"/>
+  </w:num>
+  <w:num w:numId="4">
+    <w:abstractNumId w:val="1"/>
   </w:num>
 </w:numbering>
 </file>
@@ -5438,6 +5721,27 @@
 
 <file path=word/glossary/fontTable.xml><?xml version="1.0" encoding="utf-8"?>
 <w:fonts xmlns:mc="http://schemas.openxmlformats.org/markup-compatibility/2006" xmlns:r="http://schemas.openxmlformats.org/officeDocument/2006/relationships" xmlns:w="http://schemas.openxmlformats.org/wordprocessingml/2006/main" xmlns:w14="http://schemas.microsoft.com/office/word/2010/wordml" xmlns:w15="http://schemas.microsoft.com/office/word/2012/wordml" xmlns:w16cid="http://schemas.microsoft.com/office/word/2016/wordml/cid" xmlns:w16se="http://schemas.microsoft.com/office/word/2015/wordml/symex" mc:Ignorable="w14 w15 w16se w16cid">
+  <w:font w:name="Times New Roman">
+    <w:panose1 w:val="02020603050405020304"/>
+    <w:charset w:val="00"/>
+    <w:family w:val="roman"/>
+    <w:pitch w:val="variable"/>
+    <w:sig w:usb0="E0002EFF" w:usb1="C000785B" w:usb2="00000009" w:usb3="00000000" w:csb0="000001FF" w:csb1="00000000"/>
+  </w:font>
+  <w:font w:name="Courier New">
+    <w:panose1 w:val="02070309020205020404"/>
+    <w:charset w:val="00"/>
+    <w:family w:val="modern"/>
+    <w:pitch w:val="fixed"/>
+    <w:sig w:usb0="E0002EFF" w:usb1="C0007843" w:usb2="00000009" w:usb3="00000000" w:csb0="000001FF" w:csb1="00000000"/>
+  </w:font>
+  <w:font w:name="Wingdings">
+    <w:panose1 w:val="05000000000000000000"/>
+    <w:charset w:val="02"/>
+    <w:family w:val="auto"/>
+    <w:pitch w:val="variable"/>
+    <w:sig w:usb0="00000000" w:usb1="10000000" w:usb2="00000000" w:usb3="00000000" w:csb0="80000000" w:csb1="00000000"/>
+  </w:font>
   <w:font w:name="Symbol">
     <w:panose1 w:val="05050102010706020507"/>
     <w:charset w:val="02"/>
@@ -5446,47 +5750,25 @@
     <w:sig w:usb0="00000000" w:usb1="10000000" w:usb2="00000000" w:usb3="00000000" w:csb0="80000000" w:csb1="00000000"/>
   </w:font>
   <w:font w:name="Calibri">
-    <w:altName w:val="Calibri"/>
     <w:panose1 w:val="020F0502020204030204"/>
     <w:charset w:val="00"/>
     <w:family w:val="swiss"/>
     <w:pitch w:val="variable"/>
-    <w:sig w:usb0="E0002AFF" w:usb1="4000ACFF" w:usb2="00000001" w:usb3="00000000" w:csb0="000001FF" w:csb1="00000000"/>
+    <w:sig w:usb0="E4002EFF" w:usb1="C000247B" w:usb2="00000009" w:usb3="00000000" w:csb0="000001FF" w:csb1="00000000"/>
   </w:font>
   <w:font w:name="Arial">
     <w:panose1 w:val="020B0604020202020204"/>
     <w:charset w:val="00"/>
     <w:family w:val="swiss"/>
     <w:pitch w:val="variable"/>
-    <w:sig w:usb0="E0002AFF" w:usb1="C0007843" w:usb2="00000009" w:usb3="00000000" w:csb0="000001FF" w:csb1="00000000"/>
-  </w:font>
-  <w:font w:name="Courier New">
-    <w:panose1 w:val="02070309020205020404"/>
-    <w:charset w:val="00"/>
-    <w:family w:val="modern"/>
-    <w:pitch w:val="fixed"/>
-    <w:sig w:usb0="E0002EFF" w:usb1="C0007843" w:usb2="00000009" w:usb3="00000000" w:csb0="000001FF" w:csb1="00000000"/>
-  </w:font>
-  <w:font w:name="Times New Roman">
-    <w:panose1 w:val="02020603050405020304"/>
-    <w:charset w:val="00"/>
-    <w:family w:val="roman"/>
-    <w:pitch w:val="variable"/>
-    <w:sig w:usb0="E0002AFF" w:usb1="C0007843" w:usb2="00000009" w:usb3="00000000" w:csb0="000001FF" w:csb1="00000000"/>
-  </w:font>
-  <w:font w:name="Wingdings">
-    <w:panose1 w:val="05000000000000000000"/>
-    <w:charset w:val="02"/>
-    <w:family w:val="auto"/>
-    <w:pitch w:val="variable"/>
-    <w:sig w:usb0="00000000" w:usb1="10000000" w:usb2="00000000" w:usb3="00000000" w:csb0="80000000" w:csb1="00000000"/>
+    <w:sig w:usb0="E0002EFF" w:usb1="C000785B" w:usb2="00000009" w:usb3="00000000" w:csb0="000001FF" w:csb1="00000000"/>
   </w:font>
   <w:font w:name="Calibri Light">
     <w:panose1 w:val="020F0302020204030204"/>
     <w:charset w:val="00"/>
     <w:family w:val="swiss"/>
     <w:pitch w:val="variable"/>
-    <w:sig w:usb0="A0002AEF" w:usb1="4000207B" w:usb2="00000000" w:usb3="00000000" w:csb0="000001FF" w:csb1="00000000"/>
+    <w:sig w:usb0="E4002EFF" w:usb1="C000247B" w:usb2="00000009" w:usb3="00000000" w:csb0="000001FF" w:csb1="00000000"/>
   </w:font>
 </w:fonts>
 </file>
@@ -5512,6 +5794,7 @@
     <w:rsid w:val="0041158F"/>
     <w:rsid w:val="00BF123E"/>
     <w:rsid w:val="00EE1A83"/>
+    <w:rsid w:val="00F01E88"/>
   </w:rsids>
   <m:mathPr>
     <m:mathFont m:val="Cambria Math"/>
@@ -6282,7 +6565,7 @@
 </file>
 
 <file path=customXml/itemProps1.xml><?xml version="1.0" encoding="utf-8"?>
-<ds:datastoreItem xmlns:ds="http://schemas.openxmlformats.org/officeDocument/2006/customXml" ds:itemID="{1EBA5768-025C-45D6-87A9-65EBA4A8CA13}">
+<ds:datastoreItem xmlns:ds="http://schemas.openxmlformats.org/officeDocument/2006/customXml" ds:itemID="{3DCDC3D3-DEF7-4CEE-A019-E9559BEEECE2}">
   <ds:schemaRefs>
     <ds:schemaRef ds:uri="http://schemas.openxmlformats.org/officeDocument/2006/bibliography"/>
   </ds:schemaRefs>

</xml_diff>

<commit_message>
add pdf and contraint
</commit_message>
<xml_diff>
--- a/FOAD/Merise/Exercises/grandprix.docx
+++ b/FOAD/Merise/Exercises/grandprix.docx
@@ -81,7 +81,7 @@
             <mc:AlternateContent>
               <mc:Choice Requires="wpg">
                 <w:drawing>
-                  <wp:anchor distT="0" distB="0" distL="114300" distR="114300" simplePos="0" relativeHeight="251659264" behindDoc="1" locked="0" layoutInCell="1" allowOverlap="1" wp14:anchorId="322C2EC4" wp14:editId="6103EF00">
+                  <wp:anchor distT="0" distB="0" distL="114300" distR="114300" simplePos="0" relativeHeight="251659264" behindDoc="1" locked="0" layoutInCell="1" allowOverlap="1" wp14:anchorId="4CEAC712" wp14:editId="65E3CE29">
                     <wp:simplePos x="0" y="0"/>
                     <wp:positionH relativeFrom="page">
                       <wp:align>center</wp:align>
@@ -791,7 +791,7 @@
               </mc:Choice>
               <mc:Fallback>
                 <w:pict>
-                  <v:group w14:anchorId="322C2EC4" id="Groupe 48" o:spid="_x0000_s1026" style="position:absolute;margin-left:0;margin-top:0;width:540pt;height:10in;z-index:-251657216;mso-width-percent:882;mso-height-percent:909;mso-position-horizontal:center;mso-position-horizontal-relative:page;mso-position-vertical:center;mso-position-vertical-relative:page;mso-width-percent:882;mso-height-percent:909" coordsize="68580,91440" o:gfxdata="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">
+                  <v:group w14:anchorId="4CEAC712" id="Groupe 48" o:spid="_x0000_s1026" style="position:absolute;margin-left:0;margin-top:0;width:540pt;height:10in;z-index:-251657216;mso-width-percent:882;mso-height-percent:909;mso-position-horizontal:center;mso-position-horizontal-relative:page;mso-position-vertical:center;mso-position-vertical-relative:page;mso-width-percent:882;mso-height-percent:909" coordsize="68580,91440" o:gfxdata="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">
                     <v:group id="Groupe 49" o:spid="_x0000_s1027" style="position:absolute;width:68580;height:91440" coordsize="68580,91440" o:gfxdata="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">
                       <v:rect id="Rectangle 54" o:spid="_x0000_s1028" style="position:absolute;width:68580;height:91440;visibility:visible;mso-wrap-style:square;v-text-anchor:top" o:gfxdata="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" fillcolor="#485870 [3122]" stroked="f" strokeweight="1pt">
                         <v:fill color2="#3d4b5f [2882]" angle="348" colors="0 #88acbb;6554f #88acbb" focus="100%" type="gradient"/>
@@ -1325,7 +1325,7 @@
                     <w:noProof/>
                     <w:webHidden/>
                   </w:rPr>
-                  <w:t>3</w:t>
+                  <w:t>4</w:t>
                 </w:r>
                 <w:r>
                   <w:rPr>
@@ -1405,7 +1405,7 @@
                     <w:noProof/>
                     <w:webHidden/>
                   </w:rPr>
-                  <w:t>4</w:t>
+                  <w:t>5</w:t>
                 </w:r>
                 <w:r>
                   <w:rPr>
@@ -3209,6 +3209,172 @@
           <w:sz w:val="22"/>
           <w:szCs w:val="22"/>
         </w:rPr>
+        <w:t>Un athlète peut déclarer 0 ou plusieurs forfaits</w:t>
+      </w:r>
+    </w:p>
+    <w:p>
+      <w:pPr>
+        <w:spacing w:after="0"/>
+        <w:rPr>
+          <w:rFonts w:ascii="Times New Roman" w:hAnsi="Times New Roman" w:cs="Times New Roman"/>
+          <w:sz w:val="22"/>
+          <w:szCs w:val="22"/>
+        </w:rPr>
+      </w:pPr>
+      <w:r>
+        <w:rPr>
+          <w:rFonts w:ascii="Times New Roman" w:hAnsi="Times New Roman" w:cs="Times New Roman"/>
+          <w:sz w:val="22"/>
+          <w:szCs w:val="22"/>
+        </w:rPr>
+        <w:t xml:space="preserve">Un forfait peut </w:t>
+      </w:r>
+      <w:r>
+        <w:rPr>
+          <w:rFonts w:ascii="Times New Roman" w:hAnsi="Times New Roman" w:cs="Times New Roman"/>
+          <w:sz w:val="22"/>
+          <w:szCs w:val="22"/>
+        </w:rPr>
+        <w:t>être</w:t>
+      </w:r>
+      <w:r>
+        <w:rPr>
+          <w:rFonts w:ascii="Times New Roman" w:hAnsi="Times New Roman" w:cs="Times New Roman"/>
+          <w:sz w:val="22"/>
+          <w:szCs w:val="22"/>
+        </w:rPr>
+        <w:t xml:space="preserve"> déclarer par 0 ou plusieurs athlètes</w:t>
+      </w:r>
+    </w:p>
+    <w:p>
+      <w:pPr>
+        <w:spacing w:after="0"/>
+        <w:rPr>
+          <w:rFonts w:ascii="Times New Roman" w:hAnsi="Times New Roman" w:cs="Times New Roman"/>
+          <w:sz w:val="22"/>
+          <w:szCs w:val="22"/>
+        </w:rPr>
+      </w:pPr>
+    </w:p>
+    <w:p>
+      <w:pPr>
+        <w:spacing w:after="0"/>
+        <w:rPr>
+          <w:rFonts w:ascii="Times New Roman" w:hAnsi="Times New Roman" w:cs="Times New Roman"/>
+          <w:sz w:val="22"/>
+          <w:szCs w:val="22"/>
+        </w:rPr>
+      </w:pPr>
+      <w:r>
+        <w:rPr>
+          <w:rFonts w:ascii="Times New Roman" w:hAnsi="Times New Roman" w:cs="Times New Roman"/>
+          <w:sz w:val="22"/>
+          <w:szCs w:val="22"/>
+        </w:rPr>
+        <w:t xml:space="preserve">Un forfait </w:t>
+      </w:r>
+      <w:r>
+        <w:rPr>
+          <w:rFonts w:ascii="Times New Roman" w:hAnsi="Times New Roman" w:cs="Times New Roman"/>
+          <w:sz w:val="22"/>
+          <w:szCs w:val="22"/>
+        </w:rPr>
+        <w:t>concerne</w:t>
+      </w:r>
+      <w:r>
+        <w:rPr>
+          <w:rFonts w:ascii="Times New Roman" w:hAnsi="Times New Roman" w:cs="Times New Roman"/>
+          <w:sz w:val="22"/>
+          <w:szCs w:val="22"/>
+        </w:rPr>
+        <w:t xml:space="preserve"> 0 ou plusieurs épreuves  </w:t>
+      </w:r>
+    </w:p>
+    <w:p>
+      <w:pPr>
+        <w:spacing w:after="0"/>
+        <w:rPr>
+          <w:rFonts w:ascii="Times New Roman" w:hAnsi="Times New Roman" w:cs="Times New Roman"/>
+          <w:sz w:val="22"/>
+          <w:szCs w:val="22"/>
+        </w:rPr>
+      </w:pPr>
+      <w:r>
+        <w:rPr>
+          <w:rFonts w:ascii="Times New Roman" w:hAnsi="Times New Roman" w:cs="Times New Roman"/>
+          <w:sz w:val="22"/>
+          <w:szCs w:val="22"/>
+        </w:rPr>
+        <w:t>Une épreuve</w:t>
+      </w:r>
+      <w:r>
+        <w:rPr>
+          <w:rFonts w:ascii="Times New Roman" w:hAnsi="Times New Roman" w:cs="Times New Roman"/>
+          <w:sz w:val="22"/>
+          <w:szCs w:val="22"/>
+        </w:rPr>
+        <w:t xml:space="preserve"> peut </w:t>
+      </w:r>
+      <w:r>
+        <w:rPr>
+          <w:rFonts w:ascii="Times New Roman" w:hAnsi="Times New Roman" w:cs="Times New Roman"/>
+          <w:sz w:val="22"/>
+          <w:szCs w:val="22"/>
+        </w:rPr>
+        <w:t>être concerné par</w:t>
+      </w:r>
+      <w:r>
+        <w:rPr>
+          <w:rFonts w:ascii="Times New Roman" w:hAnsi="Times New Roman" w:cs="Times New Roman"/>
+          <w:sz w:val="22"/>
+          <w:szCs w:val="22"/>
+        </w:rPr>
+        <w:t xml:space="preserve"> 0 ou </w:t>
+      </w:r>
+      <w:r>
+        <w:rPr>
+          <w:rFonts w:ascii="Times New Roman" w:hAnsi="Times New Roman" w:cs="Times New Roman"/>
+          <w:sz w:val="22"/>
+          <w:szCs w:val="22"/>
+        </w:rPr>
+        <w:t xml:space="preserve">plusieurs </w:t>
+      </w:r>
+      <w:bookmarkStart w:id="8" w:name="_GoBack"/>
+      <w:bookmarkEnd w:id="8"/>
+      <w:r>
+        <w:rPr>
+          <w:rFonts w:ascii="Times New Roman" w:hAnsi="Times New Roman" w:cs="Times New Roman"/>
+          <w:sz w:val="22"/>
+          <w:szCs w:val="22"/>
+        </w:rPr>
+        <w:t>forfaits</w:t>
+      </w:r>
+    </w:p>
+    <w:p>
+      <w:pPr>
+        <w:spacing w:after="0"/>
+        <w:rPr>
+          <w:rFonts w:ascii="Times New Roman" w:hAnsi="Times New Roman" w:cs="Times New Roman"/>
+          <w:sz w:val="22"/>
+          <w:szCs w:val="22"/>
+        </w:rPr>
+      </w:pPr>
+    </w:p>
+    <w:p>
+      <w:pPr>
+        <w:spacing w:after="0"/>
+        <w:rPr>
+          <w:rFonts w:ascii="Times New Roman" w:hAnsi="Times New Roman" w:cs="Times New Roman"/>
+          <w:sz w:val="22"/>
+          <w:szCs w:val="22"/>
+        </w:rPr>
+      </w:pPr>
+      <w:r>
+        <w:rPr>
+          <w:rFonts w:ascii="Times New Roman" w:hAnsi="Times New Roman" w:cs="Times New Roman"/>
+          <w:sz w:val="22"/>
+          <w:szCs w:val="22"/>
+        </w:rPr>
         <w:t xml:space="preserve">Un record concerne 1 </w:t>
       </w:r>
       <w:r>
@@ -3425,7 +3591,85 @@
           <w:sz w:val="22"/>
           <w:szCs w:val="22"/>
         </w:rPr>
-        <w:t xml:space="preserve">Une discipline est pratiquée dans </w:t>
+        <w:t>Une épreuve enregistre 1 ou plusieurs classements</w:t>
+      </w:r>
+    </w:p>
+    <w:p>
+      <w:pPr>
+        <w:spacing w:after="0"/>
+        <w:rPr>
+          <w:rFonts w:ascii="Times New Roman" w:hAnsi="Times New Roman" w:cs="Times New Roman"/>
+          <w:sz w:val="22"/>
+          <w:szCs w:val="22"/>
+        </w:rPr>
+      </w:pPr>
+      <w:r>
+        <w:rPr>
+          <w:rFonts w:ascii="Times New Roman" w:hAnsi="Times New Roman" w:cs="Times New Roman"/>
+          <w:sz w:val="22"/>
+          <w:szCs w:val="22"/>
+        </w:rPr>
+        <w:t xml:space="preserve">Un classement est enregistré par </w:t>
+      </w:r>
+      <w:r>
+        <w:rPr>
+          <w:rFonts w:ascii="Times New Roman" w:hAnsi="Times New Roman" w:cs="Times New Roman"/>
+          <w:sz w:val="22"/>
+          <w:szCs w:val="22"/>
+        </w:rPr>
+        <w:t>1 ou plusieurs épreuves</w:t>
+      </w:r>
+      <w:r>
+        <w:rPr>
+          <w:rFonts w:ascii="Times New Roman" w:hAnsi="Times New Roman" w:cs="Times New Roman"/>
+          <w:sz w:val="22"/>
+          <w:szCs w:val="22"/>
+        </w:rPr>
+        <w:t xml:space="preserve"> </w:t>
+      </w:r>
+    </w:p>
+    <w:p>
+      <w:pPr>
+        <w:spacing w:after="0"/>
+        <w:rPr>
+          <w:rFonts w:ascii="Times New Roman" w:hAnsi="Times New Roman" w:cs="Times New Roman"/>
+          <w:sz w:val="22"/>
+          <w:szCs w:val="22"/>
+        </w:rPr>
+      </w:pPr>
+    </w:p>
+    <w:p>
+      <w:pPr>
+        <w:spacing w:after="0"/>
+        <w:rPr>
+          <w:rFonts w:ascii="Times New Roman" w:hAnsi="Times New Roman" w:cs="Times New Roman"/>
+          <w:sz w:val="22"/>
+          <w:szCs w:val="22"/>
+        </w:rPr>
+      </w:pPr>
+      <w:r>
+        <w:rPr>
+          <w:rFonts w:ascii="Times New Roman" w:hAnsi="Times New Roman" w:cs="Times New Roman"/>
+          <w:sz w:val="22"/>
+          <w:szCs w:val="22"/>
+        </w:rPr>
+        <w:t xml:space="preserve">Une discipline est </w:t>
+      </w:r>
+      <w:r>
+        <w:rPr>
+          <w:rFonts w:ascii="Times New Roman" w:hAnsi="Times New Roman" w:cs="Times New Roman"/>
+          <w:sz w:val="22"/>
+          <w:szCs w:val="22"/>
+        </w:rPr>
+        <w:t>prétendue</w:t>
+      </w:r>
+      <w:r>
+        <w:rPr>
+          <w:rFonts w:ascii="Times New Roman" w:hAnsi="Times New Roman" w:cs="Times New Roman"/>
+          <w:sz w:val="22"/>
+          <w:szCs w:val="22"/>
+        </w:rPr>
+        <w:t xml:space="preserve"> dans </w:t>
       </w:r>
       <w:r>
         <w:rPr>
@@ -3467,7 +3711,163 @@
           <w:sz w:val="22"/>
           <w:szCs w:val="22"/>
         </w:rPr>
-        <w:t>Dans un stade est pratiqué 0 ou plusieurs disciplines.</w:t>
+        <w:t xml:space="preserve">Un </w:t>
+      </w:r>
+      <w:r>
+        <w:rPr>
+          <w:rFonts w:ascii="Times New Roman" w:hAnsi="Times New Roman" w:cs="Times New Roman"/>
+          <w:sz w:val="22"/>
+          <w:szCs w:val="22"/>
+        </w:rPr>
+        <w:t xml:space="preserve">stade </w:t>
+      </w:r>
+      <w:r>
+        <w:rPr>
+          <w:rFonts w:ascii="Times New Roman" w:hAnsi="Times New Roman" w:cs="Times New Roman"/>
+          <w:sz w:val="22"/>
+          <w:szCs w:val="22"/>
+        </w:rPr>
+        <w:t>prétend</w:t>
+      </w:r>
+      <w:r>
+        <w:rPr>
+          <w:rFonts w:ascii="Times New Roman" w:hAnsi="Times New Roman" w:cs="Times New Roman"/>
+          <w:sz w:val="22"/>
+          <w:szCs w:val="22"/>
+        </w:rPr>
+        <w:t xml:space="preserve"> 0 ou plusieurs disciplines.</w:t>
+      </w:r>
+    </w:p>
+    <w:p>
+      <w:pPr>
+        <w:spacing w:after="0"/>
+        <w:rPr>
+          <w:rFonts w:ascii="Times New Roman" w:hAnsi="Times New Roman" w:cs="Times New Roman"/>
+          <w:sz w:val="22"/>
+          <w:szCs w:val="22"/>
+        </w:rPr>
+      </w:pPr>
+    </w:p>
+    <w:p>
+      <w:pPr>
+        <w:spacing w:after="0"/>
+        <w:rPr>
+          <w:rFonts w:ascii="Times New Roman" w:hAnsi="Times New Roman" w:cs="Times New Roman"/>
+          <w:sz w:val="22"/>
+          <w:szCs w:val="22"/>
+        </w:rPr>
+      </w:pPr>
+      <w:r>
+        <w:rPr>
+          <w:rFonts w:ascii="Times New Roman" w:hAnsi="Times New Roman" w:cs="Times New Roman"/>
+          <w:sz w:val="22"/>
+          <w:szCs w:val="22"/>
+        </w:rPr>
+        <w:t>Un grand prix est joué dans plusieurs stades</w:t>
+      </w:r>
+    </w:p>
+    <w:p>
+      <w:pPr>
+        <w:spacing w:after="0"/>
+        <w:rPr>
+          <w:rFonts w:ascii="Times New Roman" w:hAnsi="Times New Roman" w:cs="Times New Roman"/>
+          <w:sz w:val="22"/>
+          <w:szCs w:val="22"/>
+        </w:rPr>
+      </w:pPr>
+      <w:r>
+        <w:rPr>
+          <w:rFonts w:ascii="Times New Roman" w:hAnsi="Times New Roman" w:cs="Times New Roman"/>
+          <w:sz w:val="22"/>
+          <w:szCs w:val="22"/>
+        </w:rPr>
+        <w:t xml:space="preserve">Dans un stade est joué </w:t>
+      </w:r>
+      <w:r>
+        <w:rPr>
+          <w:rFonts w:ascii="Times New Roman" w:hAnsi="Times New Roman" w:cs="Times New Roman"/>
+          <w:sz w:val="22"/>
+          <w:szCs w:val="22"/>
+        </w:rPr>
+        <w:t>0</w:t>
+      </w:r>
+      <w:r>
+        <w:rPr>
+          <w:rFonts w:ascii="Times New Roman" w:hAnsi="Times New Roman" w:cs="Times New Roman"/>
+          <w:sz w:val="22"/>
+          <w:szCs w:val="22"/>
+        </w:rPr>
+        <w:t xml:space="preserve"> ou</w:t>
+      </w:r>
+      <w:r>
+        <w:rPr>
+          <w:rFonts w:ascii="Times New Roman" w:hAnsi="Times New Roman" w:cs="Times New Roman"/>
+          <w:sz w:val="22"/>
+          <w:szCs w:val="22"/>
+        </w:rPr>
+        <w:t xml:space="preserve"> </w:t>
+      </w:r>
+      <w:r>
+        <w:rPr>
+          <w:rFonts w:ascii="Times New Roman" w:hAnsi="Times New Roman" w:cs="Times New Roman"/>
+          <w:sz w:val="22"/>
+          <w:szCs w:val="22"/>
+        </w:rPr>
+        <w:t>plusieurs grands prix</w:t>
+      </w:r>
+    </w:p>
+    <w:p>
+      <w:pPr>
+        <w:spacing w:after="0"/>
+        <w:rPr>
+          <w:rFonts w:ascii="Times New Roman" w:hAnsi="Times New Roman" w:cs="Times New Roman"/>
+          <w:sz w:val="22"/>
+          <w:szCs w:val="22"/>
+        </w:rPr>
+      </w:pPr>
+    </w:p>
+    <w:p>
+      <w:pPr>
+        <w:spacing w:after="0"/>
+        <w:rPr>
+          <w:rFonts w:ascii="Times New Roman" w:hAnsi="Times New Roman" w:cs="Times New Roman"/>
+          <w:sz w:val="22"/>
+          <w:szCs w:val="22"/>
+        </w:rPr>
+      </w:pPr>
+      <w:r>
+        <w:rPr>
+          <w:rFonts w:ascii="Times New Roman" w:hAnsi="Times New Roman" w:cs="Times New Roman"/>
+          <w:sz w:val="22"/>
+          <w:szCs w:val="22"/>
+        </w:rPr>
+        <w:t xml:space="preserve">Un </w:t>
+      </w:r>
+      <w:r>
+        <w:rPr>
+          <w:rFonts w:ascii="Times New Roman" w:hAnsi="Times New Roman" w:cs="Times New Roman"/>
+          <w:sz w:val="22"/>
+          <w:szCs w:val="22"/>
+        </w:rPr>
+        <w:t xml:space="preserve">record appartient un seul stade </w:t>
+      </w:r>
+    </w:p>
+    <w:p>
+      <w:pPr>
+        <w:spacing w:after="0"/>
+        <w:rPr>
+          <w:rFonts w:ascii="Times New Roman" w:hAnsi="Times New Roman" w:cs="Times New Roman"/>
+          <w:sz w:val="22"/>
+          <w:szCs w:val="22"/>
+        </w:rPr>
+      </w:pPr>
+      <w:r>
+        <w:rPr>
+          <w:rFonts w:ascii="Times New Roman" w:hAnsi="Times New Roman" w:cs="Times New Roman"/>
+          <w:sz w:val="22"/>
+          <w:szCs w:val="22"/>
+        </w:rPr>
+        <w:t>Un stade à 0 ou plusieurs records</w:t>
       </w:r>
     </w:p>
     <w:p>
@@ -3482,7 +3882,9 @@
           <w:u w:val="single"/>
         </w:rPr>
       </w:pPr>
-      <w:r>
+    </w:p>
+    <w:p>
+      <w:pPr>
         <w:rPr>
           <w:rFonts w:ascii="Times New Roman" w:hAnsi="Times New Roman" w:cs="Times New Roman"/>
           <w:b/>
@@ -3492,6 +3894,17 @@
           <w:szCs w:val="22"/>
           <w:u w:val="single"/>
         </w:rPr>
+      </w:pPr>
+      <w:r>
+        <w:rPr>
+          <w:rFonts w:ascii="Times New Roman" w:hAnsi="Times New Roman" w:cs="Times New Roman"/>
+          <w:b/>
+          <w:bCs/>
+          <w:color w:val="000000" w:themeColor="text1"/>
+          <w:sz w:val="22"/>
+          <w:szCs w:val="22"/>
+          <w:u w:val="single"/>
+        </w:rPr>
         <w:br w:type="page"/>
       </w:r>
     </w:p>
@@ -3511,7 +3924,7 @@
           <w:rFonts w:ascii="Times New Roman" w:hAnsi="Times New Roman" w:cs="Times New Roman"/>
         </w:rPr>
       </w:pPr>
-      <w:bookmarkStart w:id="8" w:name="_Toc46479934"/>
+      <w:bookmarkStart w:id="9" w:name="_Toc46479934"/>
       <w:r>
         <w:rPr>
           <w:rFonts w:ascii="Times New Roman" w:hAnsi="Times New Roman" w:cs="Times New Roman"/>
@@ -3519,16 +3932,15 @@
         <w:t>Dictionnaire</w:t>
       </w:r>
       <w:bookmarkEnd w:id="7"/>
-      <w:bookmarkEnd w:id="8"/>
-    </w:p>
-    <w:p>
-      <w:pPr>
-        <w:rPr>
-          <w:rFonts w:ascii="Times New Roman" w:hAnsi="Times New Roman" w:cs="Times New Roman"/>
-        </w:rPr>
-      </w:pPr>
-    </w:p>
-    <w:bookmarkStart w:id="9" w:name="_GoBack"/>
+      <w:bookmarkEnd w:id="9"/>
+    </w:p>
+    <w:p>
+      <w:pPr>
+        <w:rPr>
+          <w:rFonts w:ascii="Times New Roman" w:hAnsi="Times New Roman" w:cs="Times New Roman"/>
+        </w:rPr>
+      </w:pPr>
+    </w:p>
     <w:bookmarkStart w:id="10" w:name="_MON_1656923216"/>
     <w:bookmarkEnd w:id="10"/>
     <w:p>
@@ -3541,7 +3953,7 @@
         <w:rPr>
           <w:rFonts w:ascii="Times New Roman" w:hAnsi="Times New Roman" w:cs="Times New Roman"/>
         </w:rPr>
-        <w:object w:dxaOrig="12571" w:dyaOrig="11639" w14:anchorId="1603FBFB">
+        <w:object w:dxaOrig="12571" w:dyaOrig="11930" w14:anchorId="6F68E5D1">
           <v:shapetype id="_x0000_t75" coordsize="21600,21600" o:spt="75" o:preferrelative="t" path="m@4@5l@4@11@9@11@9@5xe" filled="f" stroked="f">
             <v:stroke joinstyle="miter"/>
             <v:formulas>
@@ -3561,14 +3973,13 @@
             <v:path o:extrusionok="f" gradientshapeok="t" o:connecttype="rect"/>
             <o:lock v:ext="edit" aspectratio="t"/>
           </v:shapetype>
-          <v:shape id="_x0000_i1117" type="#_x0000_t75" style="width:629.35pt;height:588.65pt" o:ole="">
+          <v:shape id="_x0000_i1039" type="#_x0000_t75" style="width:629.35pt;height:603.35pt" o:ole="">
             <v:imagedata r:id="rId8" o:title=""/>
           </v:shape>
-          <o:OLEObject Type="Embed" ProgID="Excel.Sheet.12" ShapeID="_x0000_i1117" DrawAspect="Content" ObjectID="_1657441031" r:id="rId9"/>
+          <o:OLEObject Type="Embed" ProgID="Excel.Sheet.12" ShapeID="_x0000_i1039" DrawAspect="Content" ObjectID="_1657456982" r:id="rId9"/>
         </w:object>
       </w:r>
       <w:bookmarkStart w:id="11" w:name="_Toc46311833"/>
-      <w:bookmarkEnd w:id="9"/>
       <w:r>
         <w:rPr>
           <w:rFonts w:ascii="Times New Roman" w:hAnsi="Times New Roman" w:cs="Times New Roman"/>
@@ -3617,11 +4028,11 @@
         <w:rPr>
           <w:rFonts w:ascii="Times New Roman" w:hAnsi="Times New Roman" w:cs="Times New Roman"/>
         </w:rPr>
-        <w:object w:dxaOrig="9138" w:dyaOrig="2925" w14:anchorId="11A32D87">
+        <w:object w:dxaOrig="9138" w:dyaOrig="2925" w14:anchorId="2645647C">
           <v:shape id="_x0000_i1026" type="#_x0000_t75" style="width:457.35pt;height:146.65pt" o:ole="">
             <v:imagedata r:id="rId10" o:title=""/>
           </v:shape>
-          <o:OLEObject Type="Embed" ProgID="Excel.Sheet.12" ShapeID="_x0000_i1026" DrawAspect="Content" ObjectID="_1657441032" r:id="rId11"/>
+          <o:OLEObject Type="Embed" ProgID="Excel.Sheet.12" ShapeID="_x0000_i1026" DrawAspect="Content" ObjectID="_1657456983" r:id="rId11"/>
         </w:object>
       </w:r>
     </w:p>
@@ -3837,7 +4248,7 @@
       <mc:AlternateContent>
         <mc:Choice Requires="wpg">
           <w:drawing>
-            <wp:anchor distT="0" distB="0" distL="114300" distR="114300" simplePos="0" relativeHeight="251659264" behindDoc="0" locked="0" layoutInCell="1" allowOverlap="1" wp14:anchorId="1D325B43" wp14:editId="2FE3C819">
+            <wp:anchor distT="0" distB="0" distL="114300" distR="114300" simplePos="0" relativeHeight="251659264" behindDoc="0" locked="0" layoutInCell="1" allowOverlap="1" wp14:anchorId="3BFB3241" wp14:editId="2EC3B098">
               <wp:simplePos x="0" y="0"/>
               <wp:positionH relativeFrom="page">
                 <wp:align>right</wp:align>
@@ -4180,7 +4591,7 @@
         </mc:Choice>
         <mc:Fallback>
           <w:pict>
-            <v:group w14:anchorId="1D325B43" id="Groupe 167" o:spid="_x0000_s1036" style="position:absolute;margin-left:82.7pt;margin-top:0;width:133.9pt;height:80.65pt;z-index:251659264;mso-top-percent:23;mso-position-horizontal:right;mso-position-horizontal-relative:page;mso-position-vertical-relative:page;mso-top-percent:23;mso-width-relative:margin;mso-height-relative:margin" coordsize="17007,10241" o:gfxdata="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">
+            <v:group w14:anchorId="3BFB3241" id="Groupe 167" o:spid="_x0000_s1036" style="position:absolute;margin-left:82.7pt;margin-top:0;width:133.9pt;height:80.65pt;z-index:251659264;mso-top-percent:23;mso-position-horizontal:right;mso-position-horizontal-relative:page;mso-position-vertical-relative:page;mso-top-percent:23;mso-width-relative:margin;mso-height-relative:margin" coordsize="17007,10241" o:gfxdata="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">
               <v:group id="Groupe 168" o:spid="_x0000_s1037" style="position:absolute;width:17007;height:10241" coordsize="17007,10241" o:gfxdata="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">
                 <v:rect id="Rectangle 169" o:spid="_x0000_s1038" style="position:absolute;width:17007;height:10241;visibility:visible;mso-wrap-style:square;v-text-anchor:middle" o:gfxdata="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" fillcolor="white [3212]" stroked="f" strokeweight="1pt">
                   <v:fill opacity="0"/>
@@ -5931,6 +6342,7 @@
     <w:rsid w:val="0024440C"/>
     <w:rsid w:val="0041158F"/>
     <w:rsid w:val="005D4AD3"/>
+    <w:rsid w:val="008018B7"/>
     <w:rsid w:val="00BF123E"/>
     <w:rsid w:val="00EE1A83"/>
     <w:rsid w:val="00F01E88"/>
@@ -6704,7 +7116,7 @@
 </file>
 
 <file path=customXml/itemProps1.xml><?xml version="1.0" encoding="utf-8"?>
-<ds:datastoreItem xmlns:ds="http://schemas.openxmlformats.org/officeDocument/2006/customXml" ds:itemID="{E9D62A48-E840-4067-B6D8-A723AD1BBD4A}">
+<ds:datastoreItem xmlns:ds="http://schemas.openxmlformats.org/officeDocument/2006/customXml" ds:itemID="{7AE2D0EF-72F4-4183-8293-AACBFFE9FC2B}">
   <ds:schemaRefs>
     <ds:schemaRef ds:uri="http://schemas.openxmlformats.org/officeDocument/2006/bibliography"/>
   </ds:schemaRefs>

</xml_diff>

<commit_message>
correction de TP grand prix
</commit_message>
<xml_diff>
--- a/FOAD/Merise/Exercises/grandprix.docx
+++ b/FOAD/Merise/Exercises/grandprix.docx
@@ -3894,16 +3894,3898 @@
       <w:bookmarkEnd w:id="7"/>
       <w:bookmarkEnd w:id="8"/>
     </w:p>
+    <w:tbl>
+      <w:tblPr>
+        <w:tblStyle w:val="TableauGrille1Clair-Accentuation2"/>
+        <w:tblW w:w="11058" w:type="dxa"/>
+        <w:tblInd w:w="-998" w:type="dxa"/>
+        <w:tblLook w:val="04A0" w:firstRow="1" w:lastRow="0" w:firstColumn="1" w:lastColumn="0" w:noHBand="0" w:noVBand="1"/>
+      </w:tblPr>
+      <w:tblGrid>
+        <w:gridCol w:w="1747"/>
+        <w:gridCol w:w="1928"/>
+        <w:gridCol w:w="3071"/>
+        <w:gridCol w:w="1477"/>
+        <w:gridCol w:w="2835"/>
+      </w:tblGrid>
+      <w:tr>
+        <w:trPr>
+          <w:cnfStyle w:val="100000000000" w:firstRow="1" w:lastRow="0" w:firstColumn="0" w:lastColumn="0" w:oddVBand="0" w:evenVBand="0" w:oddHBand="0" w:evenHBand="0" w:firstRowFirstColumn="0" w:firstRowLastColumn="0" w:lastRowFirstColumn="0" w:lastRowLastColumn="0"/>
+        </w:trPr>
+        <w:tc>
+          <w:tcPr>
+            <w:cnfStyle w:val="001000000000" w:firstRow="0" w:lastRow="0" w:firstColumn="1" w:lastColumn="0" w:oddVBand="0" w:evenVBand="0" w:oddHBand="0" w:evenHBand="0" w:firstRowFirstColumn="0" w:firstRowLastColumn="0" w:lastRowFirstColumn="0" w:lastRowLastColumn="0"/>
+            <w:tcW w:w="1747" w:type="dxa"/>
+          </w:tcPr>
+          <w:p>
+            <w:r>
+              <w:t>Entité</w:t>
+            </w:r>
+          </w:p>
+        </w:tc>
+        <w:tc>
+          <w:tcPr>
+            <w:tcW w:w="1928" w:type="dxa"/>
+          </w:tcPr>
+          <w:p>
+            <w:pPr>
+              <w:cnfStyle w:val="100000000000" w:firstRow="1" w:lastRow="0" w:firstColumn="0" w:lastColumn="0" w:oddVBand="0" w:evenVBand="0" w:oddHBand="0" w:evenHBand="0" w:firstRowFirstColumn="0" w:firstRowLastColumn="0" w:lastRowFirstColumn="0" w:lastRowLastColumn="0"/>
+            </w:pPr>
+            <w:r>
+              <w:t>Mnémonique</w:t>
+            </w:r>
+          </w:p>
+        </w:tc>
+        <w:tc>
+          <w:tcPr>
+            <w:tcW w:w="3071" w:type="dxa"/>
+          </w:tcPr>
+          <w:p>
+            <w:pPr>
+              <w:cnfStyle w:val="100000000000" w:firstRow="1" w:lastRow="0" w:firstColumn="0" w:lastColumn="0" w:oddVBand="0" w:evenVBand="0" w:oddHBand="0" w:evenHBand="0" w:firstRowFirstColumn="0" w:firstRowLastColumn="0" w:lastRowFirstColumn="0" w:lastRowLastColumn="0"/>
+            </w:pPr>
+            <w:r>
+              <w:t>Signification</w:t>
+            </w:r>
+          </w:p>
+        </w:tc>
+        <w:tc>
+          <w:tcPr>
+            <w:tcW w:w="1477" w:type="dxa"/>
+          </w:tcPr>
+          <w:p>
+            <w:pPr>
+              <w:cnfStyle w:val="100000000000" w:firstRow="1" w:lastRow="0" w:firstColumn="0" w:lastColumn="0" w:oddVBand="0" w:evenVBand="0" w:oddHBand="0" w:evenHBand="0" w:firstRowFirstColumn="0" w:firstRowLastColumn="0" w:lastRowFirstColumn="0" w:lastRowLastColumn="0"/>
+            </w:pPr>
+            <w:r>
+              <w:t>Type (Longueur)</w:t>
+            </w:r>
+          </w:p>
+        </w:tc>
+        <w:tc>
+          <w:tcPr>
+            <w:tcW w:w="2835" w:type="dxa"/>
+          </w:tcPr>
+          <w:p>
+            <w:pPr>
+              <w:cnfStyle w:val="100000000000" w:firstRow="1" w:lastRow="0" w:firstColumn="0" w:lastColumn="0" w:oddVBand="0" w:evenVBand="0" w:oddHBand="0" w:evenHBand="0" w:firstRowFirstColumn="0" w:firstRowLastColumn="0" w:lastRowFirstColumn="0" w:lastRowLastColumn="0"/>
+            </w:pPr>
+            <w:r>
+              <w:t>Contraintes</w:t>
+            </w:r>
+          </w:p>
+        </w:tc>
+      </w:tr>
+      <w:tr>
+        <w:tc>
+          <w:tcPr>
+            <w:cnfStyle w:val="001000000000" w:firstRow="0" w:lastRow="0" w:firstColumn="1" w:lastColumn="0" w:oddVBand="0" w:evenVBand="0" w:oddHBand="0" w:evenHBand="0" w:firstRowFirstColumn="0" w:firstRowLastColumn="0" w:lastRowFirstColumn="0" w:lastRowLastColumn="0"/>
+            <w:tcW w:w="1747" w:type="dxa"/>
+            <w:vMerge w:val="restart"/>
+          </w:tcPr>
+          <w:p>
+            <w:proofErr w:type="gramStart"/>
+            <w:r>
+              <w:rPr>
+                <w:rFonts w:ascii="Calibri" w:hAnsi="Calibri" w:cs="Calibri"/>
+                <w:color w:val="000000"/>
+                <w:sz w:val="22"/>
+                <w:szCs w:val="22"/>
+              </w:rPr>
+              <w:t>grands</w:t>
+            </w:r>
+            <w:proofErr w:type="gramEnd"/>
+            <w:r>
+              <w:rPr>
+                <w:rFonts w:ascii="Calibri" w:hAnsi="Calibri" w:cs="Calibri"/>
+                <w:color w:val="000000"/>
+                <w:sz w:val="22"/>
+                <w:szCs w:val="22"/>
+              </w:rPr>
+              <w:t>_prix</w:t>
+            </w:r>
+          </w:p>
+        </w:tc>
+        <w:tc>
+          <w:tcPr>
+            <w:tcW w:w="1928" w:type="dxa"/>
+            <w:vAlign w:val="bottom"/>
+          </w:tcPr>
+          <w:p>
+            <w:pPr>
+              <w:cnfStyle w:val="000000000000" w:firstRow="0" w:lastRow="0" w:firstColumn="0" w:lastColumn="0" w:oddVBand="0" w:evenVBand="0" w:oddHBand="0" w:evenHBand="0" w:firstRowFirstColumn="0" w:firstRowLastColumn="0" w:lastRowFirstColumn="0" w:lastRowLastColumn="0"/>
+            </w:pPr>
+            <w:proofErr w:type="gramStart"/>
+            <w:r>
+              <w:rPr>
+                <w:rFonts w:ascii="Calibri" w:hAnsi="Calibri" w:cs="Calibri"/>
+                <w:color w:val="000000"/>
+                <w:sz w:val="22"/>
+                <w:szCs w:val="22"/>
+              </w:rPr>
+              <w:t>gdp</w:t>
+            </w:r>
+            <w:proofErr w:type="gramEnd"/>
+            <w:r>
+              <w:rPr>
+                <w:rFonts w:ascii="Calibri" w:hAnsi="Calibri" w:cs="Calibri"/>
+                <w:color w:val="000000"/>
+                <w:sz w:val="22"/>
+                <w:szCs w:val="22"/>
+              </w:rPr>
+              <w:t>_name</w:t>
+            </w:r>
+          </w:p>
+        </w:tc>
+        <w:tc>
+          <w:tcPr>
+            <w:tcW w:w="3071" w:type="dxa"/>
+            <w:vAlign w:val="bottom"/>
+          </w:tcPr>
+          <w:p>
+            <w:pPr>
+              <w:cnfStyle w:val="000000000000" w:firstRow="0" w:lastRow="0" w:firstColumn="0" w:lastColumn="0" w:oddVBand="0" w:evenVBand="0" w:oddHBand="0" w:evenHBand="0" w:firstRowFirstColumn="0" w:firstRowLastColumn="0" w:lastRowFirstColumn="0" w:lastRowLastColumn="0"/>
+            </w:pPr>
+            <w:proofErr w:type="gramStart"/>
+            <w:r>
+              <w:rPr>
+                <w:rFonts w:ascii="Calibri" w:hAnsi="Calibri" w:cs="Calibri"/>
+                <w:color w:val="000000"/>
+                <w:sz w:val="22"/>
+                <w:szCs w:val="22"/>
+              </w:rPr>
+              <w:t>le</w:t>
+            </w:r>
+            <w:proofErr w:type="gramEnd"/>
+            <w:r>
+              <w:rPr>
+                <w:rFonts w:ascii="Calibri" w:hAnsi="Calibri" w:cs="Calibri"/>
+                <w:color w:val="000000"/>
+                <w:sz w:val="22"/>
+                <w:szCs w:val="22"/>
+              </w:rPr>
+              <w:t xml:space="preserve"> nom du grand prix</w:t>
+            </w:r>
+          </w:p>
+        </w:tc>
+        <w:tc>
+          <w:tcPr>
+            <w:tcW w:w="1477" w:type="dxa"/>
+            <w:vAlign w:val="bottom"/>
+          </w:tcPr>
+          <w:p>
+            <w:pPr>
+              <w:cnfStyle w:val="000000000000" w:firstRow="0" w:lastRow="0" w:firstColumn="0" w:lastColumn="0" w:oddVBand="0" w:evenVBand="0" w:oddHBand="0" w:evenHBand="0" w:firstRowFirstColumn="0" w:firstRowLastColumn="0" w:lastRowFirstColumn="0" w:lastRowLastColumn="0"/>
+            </w:pPr>
+            <w:r>
+              <w:rPr>
+                <w:rFonts w:ascii="Calibri" w:hAnsi="Calibri" w:cs="Calibri"/>
+                <w:color w:val="000000"/>
+                <w:sz w:val="22"/>
+                <w:szCs w:val="22"/>
+              </w:rPr>
+              <w:t>AN (50)</w:t>
+            </w:r>
+          </w:p>
+        </w:tc>
+        <w:tc>
+          <w:tcPr>
+            <w:tcW w:w="2835" w:type="dxa"/>
+            <w:vAlign w:val="bottom"/>
+          </w:tcPr>
+          <w:p>
+            <w:pPr>
+              <w:cnfStyle w:val="000000000000" w:firstRow="0" w:lastRow="0" w:firstColumn="0" w:lastColumn="0" w:oddVBand="0" w:evenVBand="0" w:oddHBand="0" w:evenHBand="0" w:firstRowFirstColumn="0" w:firstRowLastColumn="0" w:lastRowFirstColumn="0" w:lastRowLastColumn="0"/>
+            </w:pPr>
+            <w:proofErr w:type="gramStart"/>
+            <w:r>
+              <w:rPr>
+                <w:rFonts w:ascii="Calibri" w:hAnsi="Calibri" w:cs="Calibri"/>
+                <w:color w:val="000000"/>
+                <w:sz w:val="22"/>
+                <w:szCs w:val="22"/>
+              </w:rPr>
+              <w:t>identifiant</w:t>
+            </w:r>
+            <w:proofErr w:type="gramEnd"/>
+          </w:p>
+        </w:tc>
+      </w:tr>
+      <w:tr>
+        <w:tc>
+          <w:tcPr>
+            <w:cnfStyle w:val="001000000000" w:firstRow="0" w:lastRow="0" w:firstColumn="1" w:lastColumn="0" w:oddVBand="0" w:evenVBand="0" w:oddHBand="0" w:evenHBand="0" w:firstRowFirstColumn="0" w:firstRowLastColumn="0" w:lastRowFirstColumn="0" w:lastRowLastColumn="0"/>
+            <w:tcW w:w="1747" w:type="dxa"/>
+            <w:vMerge/>
+            <w:vAlign w:val="center"/>
+          </w:tcPr>
+          <w:p/>
+        </w:tc>
+        <w:tc>
+          <w:tcPr>
+            <w:tcW w:w="1928" w:type="dxa"/>
+            <w:vAlign w:val="bottom"/>
+          </w:tcPr>
+          <w:p>
+            <w:pPr>
+              <w:cnfStyle w:val="000000000000" w:firstRow="0" w:lastRow="0" w:firstColumn="0" w:lastColumn="0" w:oddVBand="0" w:evenVBand="0" w:oddHBand="0" w:evenHBand="0" w:firstRowFirstColumn="0" w:firstRowLastColumn="0" w:lastRowFirstColumn="0" w:lastRowLastColumn="0"/>
+            </w:pPr>
+            <w:proofErr w:type="gramStart"/>
+            <w:r>
+              <w:rPr>
+                <w:rFonts w:ascii="Calibri" w:hAnsi="Calibri" w:cs="Calibri"/>
+                <w:color w:val="000000"/>
+                <w:sz w:val="22"/>
+                <w:szCs w:val="22"/>
+              </w:rPr>
+              <w:t>gdp</w:t>
+            </w:r>
+            <w:proofErr w:type="gramEnd"/>
+            <w:r>
+              <w:rPr>
+                <w:rFonts w:ascii="Calibri" w:hAnsi="Calibri" w:cs="Calibri"/>
+                <w:color w:val="000000"/>
+                <w:sz w:val="22"/>
+                <w:szCs w:val="22"/>
+              </w:rPr>
+              <w:t>_year</w:t>
+            </w:r>
+          </w:p>
+        </w:tc>
+        <w:tc>
+          <w:tcPr>
+            <w:tcW w:w="3071" w:type="dxa"/>
+            <w:vAlign w:val="bottom"/>
+          </w:tcPr>
+          <w:p>
+            <w:pPr>
+              <w:cnfStyle w:val="000000000000" w:firstRow="0" w:lastRow="0" w:firstColumn="0" w:lastColumn="0" w:oddVBand="0" w:evenVBand="0" w:oddHBand="0" w:evenHBand="0" w:firstRowFirstColumn="0" w:firstRowLastColumn="0" w:lastRowFirstColumn="0" w:lastRowLastColumn="0"/>
+            </w:pPr>
+            <w:proofErr w:type="gramStart"/>
+            <w:r>
+              <w:rPr>
+                <w:rFonts w:ascii="Calibri" w:hAnsi="Calibri" w:cs="Calibri"/>
+                <w:color w:val="000000"/>
+                <w:sz w:val="22"/>
+                <w:szCs w:val="22"/>
+              </w:rPr>
+              <w:t>l'année</w:t>
+            </w:r>
+            <w:proofErr w:type="gramEnd"/>
+            <w:r>
+              <w:rPr>
+                <w:rFonts w:ascii="Calibri" w:hAnsi="Calibri" w:cs="Calibri"/>
+                <w:color w:val="000000"/>
+                <w:sz w:val="22"/>
+                <w:szCs w:val="22"/>
+              </w:rPr>
+              <w:t xml:space="preserve"> du grande</w:t>
+            </w:r>
+          </w:p>
+        </w:tc>
+        <w:tc>
+          <w:tcPr>
+            <w:tcW w:w="1477" w:type="dxa"/>
+            <w:vAlign w:val="bottom"/>
+          </w:tcPr>
+          <w:p>
+            <w:pPr>
+              <w:cnfStyle w:val="000000000000" w:firstRow="0" w:lastRow="0" w:firstColumn="0" w:lastColumn="0" w:oddVBand="0" w:evenVBand="0" w:oddHBand="0" w:evenHBand="0" w:firstRowFirstColumn="0" w:firstRowLastColumn="0" w:lastRowFirstColumn="0" w:lastRowLastColumn="0"/>
+            </w:pPr>
+            <w:proofErr w:type="gramStart"/>
+            <w:r>
+              <w:rPr>
+                <w:rFonts w:ascii="Calibri" w:hAnsi="Calibri" w:cs="Calibri"/>
+                <w:color w:val="000000"/>
+                <w:sz w:val="22"/>
+                <w:szCs w:val="22"/>
+              </w:rPr>
+              <w:t>année</w:t>
+            </w:r>
+            <w:proofErr w:type="gramEnd"/>
+          </w:p>
+        </w:tc>
+        <w:tc>
+          <w:tcPr>
+            <w:tcW w:w="2835" w:type="dxa"/>
+            <w:vAlign w:val="bottom"/>
+          </w:tcPr>
+          <w:p>
+            <w:pPr>
+              <w:cnfStyle w:val="000000000000" w:firstRow="0" w:lastRow="0" w:firstColumn="0" w:lastColumn="0" w:oddVBand="0" w:evenVBand="0" w:oddHBand="0" w:evenHBand="0" w:firstRowFirstColumn="0" w:firstRowLastColumn="0" w:lastRowFirstColumn="0" w:lastRowLastColumn="0"/>
+            </w:pPr>
+            <w:proofErr w:type="gramStart"/>
+            <w:r>
+              <w:rPr>
+                <w:rFonts w:ascii="Calibri" w:hAnsi="Calibri" w:cs="Calibri"/>
+                <w:color w:val="000000"/>
+                <w:sz w:val="22"/>
+                <w:szCs w:val="22"/>
+              </w:rPr>
+              <w:t>obligation</w:t>
+            </w:r>
+            <w:proofErr w:type="gramEnd"/>
+          </w:p>
+        </w:tc>
+      </w:tr>
+      <w:tr>
+        <w:tc>
+          <w:tcPr>
+            <w:cnfStyle w:val="001000000000" w:firstRow="0" w:lastRow="0" w:firstColumn="1" w:lastColumn="0" w:oddVBand="0" w:evenVBand="0" w:oddHBand="0" w:evenHBand="0" w:firstRowFirstColumn="0" w:firstRowLastColumn="0" w:lastRowFirstColumn="0" w:lastRowLastColumn="0"/>
+            <w:tcW w:w="1747" w:type="dxa"/>
+            <w:vMerge w:val="restart"/>
+          </w:tcPr>
+          <w:p>
+            <w:proofErr w:type="gramStart"/>
+            <w:r>
+              <w:rPr>
+                <w:rFonts w:ascii="Calibri" w:hAnsi="Calibri" w:cs="Calibri"/>
+                <w:color w:val="000000"/>
+                <w:sz w:val="22"/>
+                <w:szCs w:val="22"/>
+              </w:rPr>
+              <w:t>federations</w:t>
+            </w:r>
+            <w:proofErr w:type="gramEnd"/>
+            <w:r>
+              <w:rPr>
+                <w:rFonts w:ascii="Calibri" w:hAnsi="Calibri" w:cs="Calibri"/>
+                <w:color w:val="000000"/>
+                <w:sz w:val="22"/>
+                <w:szCs w:val="22"/>
+              </w:rPr>
+              <w:t>_spts</w:t>
+            </w:r>
+          </w:p>
+        </w:tc>
+        <w:tc>
+          <w:tcPr>
+            <w:tcW w:w="1928" w:type="dxa"/>
+          </w:tcPr>
+          <w:p>
+            <w:pPr>
+              <w:cnfStyle w:val="000000000000" w:firstRow="0" w:lastRow="0" w:firstColumn="0" w:lastColumn="0" w:oddVBand="0" w:evenVBand="0" w:oddHBand="0" w:evenHBand="0" w:firstRowFirstColumn="0" w:firstRowLastColumn="0" w:lastRowFirstColumn="0" w:lastRowLastColumn="0"/>
+            </w:pPr>
+            <w:proofErr w:type="gramStart"/>
+            <w:r>
+              <w:rPr>
+                <w:rFonts w:ascii="Calibri" w:hAnsi="Calibri" w:cs="Calibri"/>
+                <w:color w:val="000000"/>
+                <w:sz w:val="22"/>
+                <w:szCs w:val="22"/>
+              </w:rPr>
+              <w:t>fde</w:t>
+            </w:r>
+            <w:proofErr w:type="gramEnd"/>
+            <w:r>
+              <w:rPr>
+                <w:rFonts w:ascii="Calibri" w:hAnsi="Calibri" w:cs="Calibri"/>
+                <w:color w:val="000000"/>
+                <w:sz w:val="22"/>
+                <w:szCs w:val="22"/>
+              </w:rPr>
+              <w:t>_name</w:t>
+            </w:r>
+          </w:p>
+        </w:tc>
+        <w:tc>
+          <w:tcPr>
+            <w:tcW w:w="3071" w:type="dxa"/>
+          </w:tcPr>
+          <w:p>
+            <w:pPr>
+              <w:cnfStyle w:val="000000000000" w:firstRow="0" w:lastRow="0" w:firstColumn="0" w:lastColumn="0" w:oddVBand="0" w:evenVBand="0" w:oddHBand="0" w:evenHBand="0" w:firstRowFirstColumn="0" w:firstRowLastColumn="0" w:lastRowFirstColumn="0" w:lastRowLastColumn="0"/>
+            </w:pPr>
+            <w:proofErr w:type="gramStart"/>
+            <w:r>
+              <w:rPr>
+                <w:rFonts w:ascii="Calibri" w:hAnsi="Calibri" w:cs="Calibri"/>
+                <w:color w:val="000000"/>
+                <w:sz w:val="22"/>
+                <w:szCs w:val="22"/>
+              </w:rPr>
+              <w:t>nom</w:t>
+            </w:r>
+            <w:proofErr w:type="gramEnd"/>
+            <w:r>
+              <w:rPr>
+                <w:rFonts w:ascii="Calibri" w:hAnsi="Calibri" w:cs="Calibri"/>
+                <w:color w:val="000000"/>
+                <w:sz w:val="22"/>
+                <w:szCs w:val="22"/>
+              </w:rPr>
+              <w:t xml:space="preserve"> de la fédération sportive</w:t>
+            </w:r>
+          </w:p>
+        </w:tc>
+        <w:tc>
+          <w:tcPr>
+            <w:tcW w:w="1477" w:type="dxa"/>
+          </w:tcPr>
+          <w:p>
+            <w:pPr>
+              <w:cnfStyle w:val="000000000000" w:firstRow="0" w:lastRow="0" w:firstColumn="0" w:lastColumn="0" w:oddVBand="0" w:evenVBand="0" w:oddHBand="0" w:evenHBand="0" w:firstRowFirstColumn="0" w:firstRowLastColumn="0" w:lastRowFirstColumn="0" w:lastRowLastColumn="0"/>
+            </w:pPr>
+            <w:r>
+              <w:rPr>
+                <w:rFonts w:ascii="Calibri" w:hAnsi="Calibri" w:cs="Calibri"/>
+                <w:color w:val="000000"/>
+                <w:sz w:val="22"/>
+                <w:szCs w:val="22"/>
+              </w:rPr>
+              <w:t>AN (50)</w:t>
+            </w:r>
+          </w:p>
+        </w:tc>
+        <w:tc>
+          <w:tcPr>
+            <w:tcW w:w="2835" w:type="dxa"/>
+          </w:tcPr>
+          <w:p>
+            <w:pPr>
+              <w:cnfStyle w:val="000000000000" w:firstRow="0" w:lastRow="0" w:firstColumn="0" w:lastColumn="0" w:oddVBand="0" w:evenVBand="0" w:oddHBand="0" w:evenHBand="0" w:firstRowFirstColumn="0" w:firstRowLastColumn="0" w:lastRowFirstColumn="0" w:lastRowLastColumn="0"/>
+            </w:pPr>
+            <w:proofErr w:type="gramStart"/>
+            <w:r>
+              <w:rPr>
+                <w:rFonts w:ascii="Calibri" w:hAnsi="Calibri" w:cs="Calibri"/>
+                <w:color w:val="000000"/>
+                <w:sz w:val="22"/>
+                <w:szCs w:val="22"/>
+              </w:rPr>
+              <w:t>identifiant</w:t>
+            </w:r>
+            <w:proofErr w:type="gramEnd"/>
+          </w:p>
+        </w:tc>
+      </w:tr>
+      <w:tr>
+        <w:tc>
+          <w:tcPr>
+            <w:cnfStyle w:val="001000000000" w:firstRow="0" w:lastRow="0" w:firstColumn="1" w:lastColumn="0" w:oddVBand="0" w:evenVBand="0" w:oddHBand="0" w:evenHBand="0" w:firstRowFirstColumn="0" w:firstRowLastColumn="0" w:lastRowFirstColumn="0" w:lastRowLastColumn="0"/>
+            <w:tcW w:w="1747" w:type="dxa"/>
+            <w:vMerge/>
+            <w:vAlign w:val="center"/>
+          </w:tcPr>
+          <w:p/>
+        </w:tc>
+        <w:tc>
+          <w:tcPr>
+            <w:tcW w:w="1928" w:type="dxa"/>
+          </w:tcPr>
+          <w:p>
+            <w:pPr>
+              <w:cnfStyle w:val="000000000000" w:firstRow="0" w:lastRow="0" w:firstColumn="0" w:lastColumn="0" w:oddVBand="0" w:evenVBand="0" w:oddHBand="0" w:evenHBand="0" w:firstRowFirstColumn="0" w:firstRowLastColumn="0" w:lastRowFirstColumn="0" w:lastRowLastColumn="0"/>
+            </w:pPr>
+            <w:proofErr w:type="gramStart"/>
+            <w:r>
+              <w:rPr>
+                <w:rFonts w:ascii="Calibri" w:hAnsi="Calibri" w:cs="Calibri"/>
+                <w:color w:val="000000"/>
+                <w:sz w:val="22"/>
+                <w:szCs w:val="22"/>
+              </w:rPr>
+              <w:t>fde</w:t>
+            </w:r>
+            <w:proofErr w:type="gramEnd"/>
+            <w:r>
+              <w:rPr>
+                <w:rFonts w:ascii="Calibri" w:hAnsi="Calibri" w:cs="Calibri"/>
+                <w:color w:val="000000"/>
+                <w:sz w:val="22"/>
+                <w:szCs w:val="22"/>
+              </w:rPr>
+              <w:t>_creat_date</w:t>
+            </w:r>
+          </w:p>
+        </w:tc>
+        <w:tc>
+          <w:tcPr>
+            <w:tcW w:w="3071" w:type="dxa"/>
+          </w:tcPr>
+          <w:p>
+            <w:pPr>
+              <w:cnfStyle w:val="000000000000" w:firstRow="0" w:lastRow="0" w:firstColumn="0" w:lastColumn="0" w:oddVBand="0" w:evenVBand="0" w:oddHBand="0" w:evenHBand="0" w:firstRowFirstColumn="0" w:firstRowLastColumn="0" w:lastRowFirstColumn="0" w:lastRowLastColumn="0"/>
+            </w:pPr>
+            <w:r>
+              <w:rPr>
+                <w:rFonts w:ascii="Calibri" w:hAnsi="Calibri" w:cs="Calibri"/>
+                <w:color w:val="000000"/>
+                <w:sz w:val="22"/>
+                <w:szCs w:val="22"/>
+              </w:rPr>
+              <w:t xml:space="preserve">La date de </w:t>
+            </w:r>
+            <w:r>
+              <w:rPr>
+                <w:rFonts w:ascii="Calibri" w:hAnsi="Calibri" w:cs="Calibri"/>
+                <w:color w:val="000000"/>
+                <w:sz w:val="22"/>
+                <w:szCs w:val="22"/>
+              </w:rPr>
+              <w:t>création</w:t>
+            </w:r>
+            <w:r>
+              <w:rPr>
+                <w:rFonts w:ascii="Calibri" w:hAnsi="Calibri" w:cs="Calibri"/>
+                <w:color w:val="000000"/>
+                <w:sz w:val="22"/>
+                <w:szCs w:val="22"/>
+              </w:rPr>
+              <w:t xml:space="preserve"> de la fédération</w:t>
+            </w:r>
+          </w:p>
+        </w:tc>
+        <w:tc>
+          <w:tcPr>
+            <w:tcW w:w="1477" w:type="dxa"/>
+          </w:tcPr>
+          <w:p>
+            <w:pPr>
+              <w:cnfStyle w:val="000000000000" w:firstRow="0" w:lastRow="0" w:firstColumn="0" w:lastColumn="0" w:oddVBand="0" w:evenVBand="0" w:oddHBand="0" w:evenHBand="0" w:firstRowFirstColumn="0" w:firstRowLastColumn="0" w:lastRowFirstColumn="0" w:lastRowLastColumn="0"/>
+            </w:pPr>
+            <w:proofErr w:type="gramStart"/>
+            <w:r>
+              <w:rPr>
+                <w:rFonts w:ascii="Calibri" w:hAnsi="Calibri" w:cs="Calibri"/>
+                <w:color w:val="000000"/>
+                <w:sz w:val="22"/>
+                <w:szCs w:val="22"/>
+              </w:rPr>
+              <w:t>Date(</w:t>
+            </w:r>
+            <w:proofErr w:type="gramEnd"/>
+            <w:r>
+              <w:rPr>
+                <w:rFonts w:ascii="Calibri" w:hAnsi="Calibri" w:cs="Calibri"/>
+                <w:color w:val="000000"/>
+                <w:sz w:val="22"/>
+                <w:szCs w:val="22"/>
+              </w:rPr>
+              <w:t>8)</w:t>
+            </w:r>
+          </w:p>
+        </w:tc>
+        <w:tc>
+          <w:tcPr>
+            <w:tcW w:w="2835" w:type="dxa"/>
+          </w:tcPr>
+          <w:p>
+            <w:pPr>
+              <w:cnfStyle w:val="000000000000" w:firstRow="0" w:lastRow="0" w:firstColumn="0" w:lastColumn="0" w:oddVBand="0" w:evenVBand="0" w:oddHBand="0" w:evenHBand="0" w:firstRowFirstColumn="0" w:firstRowLastColumn="0" w:lastRowFirstColumn="0" w:lastRowLastColumn="0"/>
+            </w:pPr>
+            <w:proofErr w:type="gramStart"/>
+            <w:r>
+              <w:rPr>
+                <w:rFonts w:ascii="Calibri" w:hAnsi="Calibri" w:cs="Calibri"/>
+                <w:color w:val="000000"/>
+                <w:sz w:val="22"/>
+                <w:szCs w:val="22"/>
+              </w:rPr>
+              <w:t>obligatoire</w:t>
+            </w:r>
+            <w:proofErr w:type="gramEnd"/>
+            <w:r>
+              <w:rPr>
+                <w:rFonts w:ascii="Calibri" w:hAnsi="Calibri" w:cs="Calibri"/>
+                <w:color w:val="000000"/>
+                <w:sz w:val="22"/>
+                <w:szCs w:val="22"/>
+              </w:rPr>
+              <w:t>, format Y-m-d H:i:s</w:t>
+            </w:r>
+          </w:p>
+        </w:tc>
+      </w:tr>
+      <w:tr>
+        <w:tc>
+          <w:tcPr>
+            <w:cnfStyle w:val="001000000000" w:firstRow="0" w:lastRow="0" w:firstColumn="1" w:lastColumn="0" w:oddVBand="0" w:evenVBand="0" w:oddHBand="0" w:evenHBand="0" w:firstRowFirstColumn="0" w:firstRowLastColumn="0" w:lastRowFirstColumn="0" w:lastRowLastColumn="0"/>
+            <w:tcW w:w="1747" w:type="dxa"/>
+            <w:vMerge/>
+            <w:vAlign w:val="center"/>
+          </w:tcPr>
+          <w:p/>
+        </w:tc>
+        <w:tc>
+          <w:tcPr>
+            <w:tcW w:w="1928" w:type="dxa"/>
+          </w:tcPr>
+          <w:p>
+            <w:pPr>
+              <w:cnfStyle w:val="000000000000" w:firstRow="0" w:lastRow="0" w:firstColumn="0" w:lastColumn="0" w:oddVBand="0" w:evenVBand="0" w:oddHBand="0" w:evenHBand="0" w:firstRowFirstColumn="0" w:firstRowLastColumn="0" w:lastRowFirstColumn="0" w:lastRowLastColumn="0"/>
+            </w:pPr>
+            <w:proofErr w:type="gramStart"/>
+            <w:r>
+              <w:rPr>
+                <w:rFonts w:ascii="Calibri" w:hAnsi="Calibri" w:cs="Calibri"/>
+                <w:color w:val="000000"/>
+                <w:sz w:val="22"/>
+                <w:szCs w:val="22"/>
+              </w:rPr>
+              <w:t>fde</w:t>
+            </w:r>
+            <w:proofErr w:type="gramEnd"/>
+            <w:r>
+              <w:rPr>
+                <w:rFonts w:ascii="Calibri" w:hAnsi="Calibri" w:cs="Calibri"/>
+                <w:color w:val="000000"/>
+                <w:sz w:val="22"/>
+                <w:szCs w:val="22"/>
+              </w:rPr>
+              <w:t>_country</w:t>
+            </w:r>
+          </w:p>
+        </w:tc>
+        <w:tc>
+          <w:tcPr>
+            <w:tcW w:w="3071" w:type="dxa"/>
+          </w:tcPr>
+          <w:p>
+            <w:pPr>
+              <w:cnfStyle w:val="000000000000" w:firstRow="0" w:lastRow="0" w:firstColumn="0" w:lastColumn="0" w:oddVBand="0" w:evenVBand="0" w:oddHBand="0" w:evenHBand="0" w:firstRowFirstColumn="0" w:firstRowLastColumn="0" w:lastRowFirstColumn="0" w:lastRowLastColumn="0"/>
+            </w:pPr>
+            <w:proofErr w:type="gramStart"/>
+            <w:r>
+              <w:rPr>
+                <w:rFonts w:ascii="Calibri" w:hAnsi="Calibri" w:cs="Calibri"/>
+                <w:color w:val="000000"/>
+                <w:sz w:val="22"/>
+                <w:szCs w:val="22"/>
+              </w:rPr>
+              <w:t>pays</w:t>
+            </w:r>
+            <w:proofErr w:type="gramEnd"/>
+            <w:r>
+              <w:rPr>
+                <w:rFonts w:ascii="Calibri" w:hAnsi="Calibri" w:cs="Calibri"/>
+                <w:color w:val="000000"/>
+                <w:sz w:val="22"/>
+                <w:szCs w:val="22"/>
+              </w:rPr>
+              <w:t xml:space="preserve"> de la fédération</w:t>
+            </w:r>
+          </w:p>
+        </w:tc>
+        <w:tc>
+          <w:tcPr>
+            <w:tcW w:w="1477" w:type="dxa"/>
+          </w:tcPr>
+          <w:p>
+            <w:pPr>
+              <w:cnfStyle w:val="000000000000" w:firstRow="0" w:lastRow="0" w:firstColumn="0" w:lastColumn="0" w:oddVBand="0" w:evenVBand="0" w:oddHBand="0" w:evenHBand="0" w:firstRowFirstColumn="0" w:firstRowLastColumn="0" w:lastRowFirstColumn="0" w:lastRowLastColumn="0"/>
+            </w:pPr>
+            <w:r>
+              <w:rPr>
+                <w:rFonts w:ascii="Calibri" w:hAnsi="Calibri" w:cs="Calibri"/>
+                <w:color w:val="000000"/>
+                <w:sz w:val="22"/>
+                <w:szCs w:val="22"/>
+              </w:rPr>
+              <w:t>A (2)</w:t>
+            </w:r>
+          </w:p>
+        </w:tc>
+        <w:tc>
+          <w:tcPr>
+            <w:tcW w:w="2835" w:type="dxa"/>
+          </w:tcPr>
+          <w:p>
+            <w:pPr>
+              <w:cnfStyle w:val="000000000000" w:firstRow="0" w:lastRow="0" w:firstColumn="0" w:lastColumn="0" w:oddVBand="0" w:evenVBand="0" w:oddHBand="0" w:evenHBand="0" w:firstRowFirstColumn="0" w:firstRowLastColumn="0" w:lastRowFirstColumn="0" w:lastRowLastColumn="0"/>
+            </w:pPr>
+            <w:proofErr w:type="gramStart"/>
+            <w:r>
+              <w:rPr>
+                <w:rFonts w:ascii="Calibri" w:hAnsi="Calibri" w:cs="Calibri"/>
+                <w:color w:val="000000"/>
+                <w:sz w:val="22"/>
+                <w:szCs w:val="22"/>
+              </w:rPr>
+              <w:t>obligatoire</w:t>
+            </w:r>
+            <w:proofErr w:type="gramEnd"/>
+            <w:r>
+              <w:rPr>
+                <w:rFonts w:ascii="Calibri" w:hAnsi="Calibri" w:cs="Calibri"/>
+                <w:color w:val="000000"/>
+                <w:sz w:val="22"/>
+                <w:szCs w:val="22"/>
+              </w:rPr>
+              <w:t>, format iso 3166</w:t>
+            </w:r>
+          </w:p>
+        </w:tc>
+      </w:tr>
+      <w:tr>
+        <w:tc>
+          <w:tcPr>
+            <w:cnfStyle w:val="001000000000" w:firstRow="0" w:lastRow="0" w:firstColumn="1" w:lastColumn="0" w:oddVBand="0" w:evenVBand="0" w:oddHBand="0" w:evenHBand="0" w:firstRowFirstColumn="0" w:firstRowLastColumn="0" w:lastRowFirstColumn="0" w:lastRowLastColumn="0"/>
+            <w:tcW w:w="1747" w:type="dxa"/>
+            <w:vMerge w:val="restart"/>
+          </w:tcPr>
+          <w:p>
+            <w:proofErr w:type="gramStart"/>
+            <w:r>
+              <w:rPr>
+                <w:rFonts w:ascii="Calibri" w:hAnsi="Calibri" w:cs="Calibri"/>
+                <w:color w:val="000000"/>
+                <w:sz w:val="22"/>
+                <w:szCs w:val="22"/>
+              </w:rPr>
+              <w:t>athletes</w:t>
+            </w:r>
+            <w:proofErr w:type="gramEnd"/>
+          </w:p>
+        </w:tc>
+        <w:tc>
+          <w:tcPr>
+            <w:tcW w:w="1928" w:type="dxa"/>
+          </w:tcPr>
+          <w:p>
+            <w:pPr>
+              <w:cnfStyle w:val="000000000000" w:firstRow="0" w:lastRow="0" w:firstColumn="0" w:lastColumn="0" w:oddVBand="0" w:evenVBand="0" w:oddHBand="0" w:evenHBand="0" w:firstRowFirstColumn="0" w:firstRowLastColumn="0" w:lastRowFirstColumn="0" w:lastRowLastColumn="0"/>
+            </w:pPr>
+            <w:proofErr w:type="gramStart"/>
+            <w:r>
+              <w:rPr>
+                <w:rFonts w:ascii="Calibri" w:hAnsi="Calibri" w:cs="Calibri"/>
+                <w:color w:val="000000"/>
+                <w:sz w:val="22"/>
+                <w:szCs w:val="22"/>
+              </w:rPr>
+              <w:t>alt</w:t>
+            </w:r>
+            <w:proofErr w:type="gramEnd"/>
+            <w:r>
+              <w:rPr>
+                <w:rFonts w:ascii="Calibri" w:hAnsi="Calibri" w:cs="Calibri"/>
+                <w:color w:val="000000"/>
+                <w:sz w:val="22"/>
+                <w:szCs w:val="22"/>
+              </w:rPr>
+              <w:t>_id</w:t>
+            </w:r>
+          </w:p>
+        </w:tc>
+        <w:tc>
+          <w:tcPr>
+            <w:tcW w:w="3071" w:type="dxa"/>
+          </w:tcPr>
+          <w:p>
+            <w:pPr>
+              <w:cnfStyle w:val="000000000000" w:firstRow="0" w:lastRow="0" w:firstColumn="0" w:lastColumn="0" w:oddVBand="0" w:evenVBand="0" w:oddHBand="0" w:evenHBand="0" w:firstRowFirstColumn="0" w:firstRowLastColumn="0" w:lastRowFirstColumn="0" w:lastRowLastColumn="0"/>
+            </w:pPr>
+            <w:proofErr w:type="gramStart"/>
+            <w:r>
+              <w:rPr>
+                <w:rFonts w:ascii="Calibri" w:hAnsi="Calibri" w:cs="Calibri"/>
+                <w:color w:val="000000"/>
+                <w:sz w:val="22"/>
+                <w:szCs w:val="22"/>
+              </w:rPr>
+              <w:t>identification</w:t>
+            </w:r>
+            <w:proofErr w:type="gramEnd"/>
+            <w:r>
+              <w:rPr>
+                <w:rFonts w:ascii="Calibri" w:hAnsi="Calibri" w:cs="Calibri"/>
+                <w:color w:val="000000"/>
+                <w:sz w:val="22"/>
+                <w:szCs w:val="22"/>
+              </w:rPr>
+              <w:t xml:space="preserve"> de l'athlète</w:t>
+            </w:r>
+          </w:p>
+        </w:tc>
+        <w:tc>
+          <w:tcPr>
+            <w:tcW w:w="1477" w:type="dxa"/>
+          </w:tcPr>
+          <w:p>
+            <w:pPr>
+              <w:cnfStyle w:val="000000000000" w:firstRow="0" w:lastRow="0" w:firstColumn="0" w:lastColumn="0" w:oddVBand="0" w:evenVBand="0" w:oddHBand="0" w:evenHBand="0" w:firstRowFirstColumn="0" w:firstRowLastColumn="0" w:lastRowFirstColumn="0" w:lastRowLastColumn="0"/>
+            </w:pPr>
+            <w:r>
+              <w:rPr>
+                <w:rFonts w:ascii="Calibri" w:hAnsi="Calibri" w:cs="Calibri"/>
+                <w:color w:val="000000"/>
+                <w:sz w:val="22"/>
+                <w:szCs w:val="22"/>
+              </w:rPr>
+              <w:t>N (11)</w:t>
+            </w:r>
+          </w:p>
+        </w:tc>
+        <w:tc>
+          <w:tcPr>
+            <w:tcW w:w="2835" w:type="dxa"/>
+          </w:tcPr>
+          <w:p>
+            <w:pPr>
+              <w:cnfStyle w:val="000000000000" w:firstRow="0" w:lastRow="0" w:firstColumn="0" w:lastColumn="0" w:oddVBand="0" w:evenVBand="0" w:oddHBand="0" w:evenHBand="0" w:firstRowFirstColumn="0" w:firstRowLastColumn="0" w:lastRowFirstColumn="0" w:lastRowLastColumn="0"/>
+            </w:pPr>
+            <w:proofErr w:type="gramStart"/>
+            <w:r>
+              <w:rPr>
+                <w:rFonts w:ascii="Calibri" w:hAnsi="Calibri" w:cs="Calibri"/>
+                <w:color w:val="000000"/>
+                <w:sz w:val="22"/>
+                <w:szCs w:val="22"/>
+              </w:rPr>
+              <w:t>identifiant</w:t>
+            </w:r>
+            <w:proofErr w:type="gramEnd"/>
+            <w:r>
+              <w:rPr>
+                <w:rFonts w:ascii="Calibri" w:hAnsi="Calibri" w:cs="Calibri"/>
+                <w:color w:val="000000"/>
+                <w:sz w:val="22"/>
+                <w:szCs w:val="22"/>
+              </w:rPr>
+              <w:t>, auto incrémenté</w:t>
+            </w:r>
+          </w:p>
+        </w:tc>
+      </w:tr>
+      <w:tr>
+        <w:tc>
+          <w:tcPr>
+            <w:cnfStyle w:val="001000000000" w:firstRow="0" w:lastRow="0" w:firstColumn="1" w:lastColumn="0" w:oddVBand="0" w:evenVBand="0" w:oddHBand="0" w:evenHBand="0" w:firstRowFirstColumn="0" w:firstRowLastColumn="0" w:lastRowFirstColumn="0" w:lastRowLastColumn="0"/>
+            <w:tcW w:w="1747" w:type="dxa"/>
+            <w:vMerge/>
+            <w:vAlign w:val="center"/>
+          </w:tcPr>
+          <w:p/>
+        </w:tc>
+        <w:tc>
+          <w:tcPr>
+            <w:tcW w:w="1928" w:type="dxa"/>
+          </w:tcPr>
+          <w:p>
+            <w:pPr>
+              <w:cnfStyle w:val="000000000000" w:firstRow="0" w:lastRow="0" w:firstColumn="0" w:lastColumn="0" w:oddVBand="0" w:evenVBand="0" w:oddHBand="0" w:evenHBand="0" w:firstRowFirstColumn="0" w:firstRowLastColumn="0" w:lastRowFirstColumn="0" w:lastRowLastColumn="0"/>
+            </w:pPr>
+            <w:proofErr w:type="gramStart"/>
+            <w:r>
+              <w:rPr>
+                <w:rFonts w:ascii="Calibri" w:hAnsi="Calibri" w:cs="Calibri"/>
+                <w:color w:val="000000"/>
+                <w:sz w:val="22"/>
+                <w:szCs w:val="22"/>
+              </w:rPr>
+              <w:t>alt</w:t>
+            </w:r>
+            <w:proofErr w:type="gramEnd"/>
+            <w:r>
+              <w:rPr>
+                <w:rFonts w:ascii="Calibri" w:hAnsi="Calibri" w:cs="Calibri"/>
+                <w:color w:val="000000"/>
+                <w:sz w:val="22"/>
+                <w:szCs w:val="22"/>
+              </w:rPr>
+              <w:t>_lastname</w:t>
+            </w:r>
+          </w:p>
+        </w:tc>
+        <w:tc>
+          <w:tcPr>
+            <w:tcW w:w="3071" w:type="dxa"/>
+          </w:tcPr>
+          <w:p>
+            <w:pPr>
+              <w:cnfStyle w:val="000000000000" w:firstRow="0" w:lastRow="0" w:firstColumn="0" w:lastColumn="0" w:oddVBand="0" w:evenVBand="0" w:oddHBand="0" w:evenHBand="0" w:firstRowFirstColumn="0" w:firstRowLastColumn="0" w:lastRowFirstColumn="0" w:lastRowLastColumn="0"/>
+            </w:pPr>
+            <w:proofErr w:type="gramStart"/>
+            <w:r>
+              <w:rPr>
+                <w:rFonts w:ascii="Calibri" w:hAnsi="Calibri" w:cs="Calibri"/>
+                <w:color w:val="000000"/>
+                <w:sz w:val="22"/>
+                <w:szCs w:val="22"/>
+              </w:rPr>
+              <w:t>nom</w:t>
+            </w:r>
+            <w:proofErr w:type="gramEnd"/>
+            <w:r>
+              <w:rPr>
+                <w:rFonts w:ascii="Calibri" w:hAnsi="Calibri" w:cs="Calibri"/>
+                <w:color w:val="000000"/>
+                <w:sz w:val="22"/>
+                <w:szCs w:val="22"/>
+              </w:rPr>
+              <w:t xml:space="preserve"> de l'athlète</w:t>
+            </w:r>
+          </w:p>
+        </w:tc>
+        <w:tc>
+          <w:tcPr>
+            <w:tcW w:w="1477" w:type="dxa"/>
+          </w:tcPr>
+          <w:p>
+            <w:pPr>
+              <w:cnfStyle w:val="000000000000" w:firstRow="0" w:lastRow="0" w:firstColumn="0" w:lastColumn="0" w:oddVBand="0" w:evenVBand="0" w:oddHBand="0" w:evenHBand="0" w:firstRowFirstColumn="0" w:firstRowLastColumn="0" w:lastRowFirstColumn="0" w:lastRowLastColumn="0"/>
+            </w:pPr>
+            <w:r>
+              <w:rPr>
+                <w:rFonts w:ascii="Calibri" w:hAnsi="Calibri" w:cs="Calibri"/>
+                <w:color w:val="000000"/>
+                <w:sz w:val="22"/>
+                <w:szCs w:val="22"/>
+              </w:rPr>
+              <w:t>A (50)</w:t>
+            </w:r>
+          </w:p>
+        </w:tc>
+        <w:tc>
+          <w:tcPr>
+            <w:tcW w:w="2835" w:type="dxa"/>
+          </w:tcPr>
+          <w:p>
+            <w:pPr>
+              <w:cnfStyle w:val="000000000000" w:firstRow="0" w:lastRow="0" w:firstColumn="0" w:lastColumn="0" w:oddVBand="0" w:evenVBand="0" w:oddHBand="0" w:evenHBand="0" w:firstRowFirstColumn="0" w:firstRowLastColumn="0" w:lastRowFirstColumn="0" w:lastRowLastColumn="0"/>
+            </w:pPr>
+            <w:proofErr w:type="gramStart"/>
+            <w:r>
+              <w:rPr>
+                <w:rFonts w:ascii="Calibri" w:hAnsi="Calibri" w:cs="Calibri"/>
+                <w:color w:val="000000"/>
+                <w:sz w:val="22"/>
+                <w:szCs w:val="22"/>
+              </w:rPr>
+              <w:t>obligation</w:t>
+            </w:r>
+            <w:proofErr w:type="gramEnd"/>
+          </w:p>
+        </w:tc>
+      </w:tr>
+      <w:tr>
+        <w:tc>
+          <w:tcPr>
+            <w:cnfStyle w:val="001000000000" w:firstRow="0" w:lastRow="0" w:firstColumn="1" w:lastColumn="0" w:oddVBand="0" w:evenVBand="0" w:oddHBand="0" w:evenHBand="0" w:firstRowFirstColumn="0" w:firstRowLastColumn="0" w:lastRowFirstColumn="0" w:lastRowLastColumn="0"/>
+            <w:tcW w:w="1747" w:type="dxa"/>
+            <w:vMerge/>
+            <w:vAlign w:val="center"/>
+          </w:tcPr>
+          <w:p/>
+        </w:tc>
+        <w:tc>
+          <w:tcPr>
+            <w:tcW w:w="1928" w:type="dxa"/>
+          </w:tcPr>
+          <w:p>
+            <w:pPr>
+              <w:cnfStyle w:val="000000000000" w:firstRow="0" w:lastRow="0" w:firstColumn="0" w:lastColumn="0" w:oddVBand="0" w:evenVBand="0" w:oddHBand="0" w:evenHBand="0" w:firstRowFirstColumn="0" w:firstRowLastColumn="0" w:lastRowFirstColumn="0" w:lastRowLastColumn="0"/>
+            </w:pPr>
+            <w:proofErr w:type="gramStart"/>
+            <w:r>
+              <w:rPr>
+                <w:rFonts w:ascii="Calibri" w:hAnsi="Calibri" w:cs="Calibri"/>
+                <w:color w:val="000000"/>
+                <w:sz w:val="22"/>
+                <w:szCs w:val="22"/>
+              </w:rPr>
+              <w:t>alt</w:t>
+            </w:r>
+            <w:proofErr w:type="gramEnd"/>
+            <w:r>
+              <w:rPr>
+                <w:rFonts w:ascii="Calibri" w:hAnsi="Calibri" w:cs="Calibri"/>
+                <w:color w:val="000000"/>
+                <w:sz w:val="22"/>
+                <w:szCs w:val="22"/>
+              </w:rPr>
+              <w:t>_firstname</w:t>
+            </w:r>
+          </w:p>
+        </w:tc>
+        <w:tc>
+          <w:tcPr>
+            <w:tcW w:w="3071" w:type="dxa"/>
+          </w:tcPr>
+          <w:p>
+            <w:pPr>
+              <w:cnfStyle w:val="000000000000" w:firstRow="0" w:lastRow="0" w:firstColumn="0" w:lastColumn="0" w:oddVBand="0" w:evenVBand="0" w:oddHBand="0" w:evenHBand="0" w:firstRowFirstColumn="0" w:firstRowLastColumn="0" w:lastRowFirstColumn="0" w:lastRowLastColumn="0"/>
+            </w:pPr>
+            <w:proofErr w:type="gramStart"/>
+            <w:r>
+              <w:rPr>
+                <w:rFonts w:ascii="Calibri" w:hAnsi="Calibri" w:cs="Calibri"/>
+                <w:color w:val="000000"/>
+                <w:sz w:val="22"/>
+                <w:szCs w:val="22"/>
+              </w:rPr>
+              <w:t>prénom</w:t>
+            </w:r>
+            <w:proofErr w:type="gramEnd"/>
+            <w:r>
+              <w:rPr>
+                <w:rFonts w:ascii="Calibri" w:hAnsi="Calibri" w:cs="Calibri"/>
+                <w:color w:val="000000"/>
+                <w:sz w:val="22"/>
+                <w:szCs w:val="22"/>
+              </w:rPr>
+              <w:t xml:space="preserve"> de l'athlète</w:t>
+            </w:r>
+          </w:p>
+        </w:tc>
+        <w:tc>
+          <w:tcPr>
+            <w:tcW w:w="1477" w:type="dxa"/>
+          </w:tcPr>
+          <w:p>
+            <w:pPr>
+              <w:cnfStyle w:val="000000000000" w:firstRow="0" w:lastRow="0" w:firstColumn="0" w:lastColumn="0" w:oddVBand="0" w:evenVBand="0" w:oddHBand="0" w:evenHBand="0" w:firstRowFirstColumn="0" w:firstRowLastColumn="0" w:lastRowFirstColumn="0" w:lastRowLastColumn="0"/>
+            </w:pPr>
+            <w:r>
+              <w:rPr>
+                <w:rFonts w:ascii="Calibri" w:hAnsi="Calibri" w:cs="Calibri"/>
+                <w:color w:val="000000"/>
+                <w:sz w:val="22"/>
+                <w:szCs w:val="22"/>
+              </w:rPr>
+              <w:t>A (50)</w:t>
+            </w:r>
+          </w:p>
+        </w:tc>
+        <w:tc>
+          <w:tcPr>
+            <w:tcW w:w="2835" w:type="dxa"/>
+          </w:tcPr>
+          <w:p>
+            <w:pPr>
+              <w:cnfStyle w:val="000000000000" w:firstRow="0" w:lastRow="0" w:firstColumn="0" w:lastColumn="0" w:oddVBand="0" w:evenVBand="0" w:oddHBand="0" w:evenHBand="0" w:firstRowFirstColumn="0" w:firstRowLastColumn="0" w:lastRowFirstColumn="0" w:lastRowLastColumn="0"/>
+            </w:pPr>
+            <w:proofErr w:type="gramStart"/>
+            <w:r>
+              <w:rPr>
+                <w:rFonts w:ascii="Calibri" w:hAnsi="Calibri" w:cs="Calibri"/>
+                <w:color w:val="000000"/>
+                <w:sz w:val="22"/>
+                <w:szCs w:val="22"/>
+              </w:rPr>
+              <w:t>obligation</w:t>
+            </w:r>
+            <w:proofErr w:type="gramEnd"/>
+          </w:p>
+        </w:tc>
+      </w:tr>
+      <w:tr>
+        <w:tc>
+          <w:tcPr>
+            <w:cnfStyle w:val="001000000000" w:firstRow="0" w:lastRow="0" w:firstColumn="1" w:lastColumn="0" w:oddVBand="0" w:evenVBand="0" w:oddHBand="0" w:evenHBand="0" w:firstRowFirstColumn="0" w:firstRowLastColumn="0" w:lastRowFirstColumn="0" w:lastRowLastColumn="0"/>
+            <w:tcW w:w="1747" w:type="dxa"/>
+            <w:vMerge/>
+            <w:vAlign w:val="center"/>
+          </w:tcPr>
+          <w:p/>
+        </w:tc>
+        <w:tc>
+          <w:tcPr>
+            <w:tcW w:w="1928" w:type="dxa"/>
+          </w:tcPr>
+          <w:p>
+            <w:pPr>
+              <w:cnfStyle w:val="000000000000" w:firstRow="0" w:lastRow="0" w:firstColumn="0" w:lastColumn="0" w:oddVBand="0" w:evenVBand="0" w:oddHBand="0" w:evenHBand="0" w:firstRowFirstColumn="0" w:firstRowLastColumn="0" w:lastRowFirstColumn="0" w:lastRowLastColumn="0"/>
+            </w:pPr>
+            <w:proofErr w:type="gramStart"/>
+            <w:r>
+              <w:rPr>
+                <w:rFonts w:ascii="Calibri" w:hAnsi="Calibri" w:cs="Calibri"/>
+                <w:color w:val="000000"/>
+                <w:sz w:val="22"/>
+                <w:szCs w:val="22"/>
+              </w:rPr>
+              <w:t>alt</w:t>
+            </w:r>
+            <w:proofErr w:type="gramEnd"/>
+            <w:r>
+              <w:rPr>
+                <w:rFonts w:ascii="Calibri" w:hAnsi="Calibri" w:cs="Calibri"/>
+                <w:color w:val="000000"/>
+                <w:sz w:val="22"/>
+                <w:szCs w:val="22"/>
+              </w:rPr>
+              <w:t>_sexe</w:t>
+            </w:r>
+          </w:p>
+        </w:tc>
+        <w:tc>
+          <w:tcPr>
+            <w:tcW w:w="3071" w:type="dxa"/>
+          </w:tcPr>
+          <w:p>
+            <w:pPr>
+              <w:cnfStyle w:val="000000000000" w:firstRow="0" w:lastRow="0" w:firstColumn="0" w:lastColumn="0" w:oddVBand="0" w:evenVBand="0" w:oddHBand="0" w:evenHBand="0" w:firstRowFirstColumn="0" w:firstRowLastColumn="0" w:lastRowFirstColumn="0" w:lastRowLastColumn="0"/>
+            </w:pPr>
+            <w:proofErr w:type="gramStart"/>
+            <w:r>
+              <w:rPr>
+                <w:rFonts w:ascii="Calibri" w:hAnsi="Calibri" w:cs="Calibri"/>
+                <w:color w:val="000000"/>
+                <w:sz w:val="22"/>
+                <w:szCs w:val="22"/>
+              </w:rPr>
+              <w:t>le</w:t>
+            </w:r>
+            <w:proofErr w:type="gramEnd"/>
+            <w:r>
+              <w:rPr>
+                <w:rFonts w:ascii="Calibri" w:hAnsi="Calibri" w:cs="Calibri"/>
+                <w:color w:val="000000"/>
+                <w:sz w:val="22"/>
+                <w:szCs w:val="22"/>
+              </w:rPr>
+              <w:t xml:space="preserve"> sexe de l'athlète (type </w:t>
+            </w:r>
+            <w:r>
+              <w:rPr>
+                <w:rFonts w:ascii="Calibri" w:hAnsi="Calibri" w:cs="Calibri"/>
+                <w:color w:val="000000"/>
+                <w:sz w:val="22"/>
+                <w:szCs w:val="22"/>
+              </w:rPr>
+              <w:t>paramètre</w:t>
+            </w:r>
+            <w:r>
+              <w:rPr>
+                <w:rFonts w:ascii="Calibri" w:hAnsi="Calibri" w:cs="Calibri"/>
+                <w:color w:val="000000"/>
+                <w:sz w:val="22"/>
+                <w:szCs w:val="22"/>
+              </w:rPr>
+              <w:t>)</w:t>
+            </w:r>
+          </w:p>
+        </w:tc>
+        <w:tc>
+          <w:tcPr>
+            <w:tcW w:w="1477" w:type="dxa"/>
+          </w:tcPr>
+          <w:p>
+            <w:pPr>
+              <w:cnfStyle w:val="000000000000" w:firstRow="0" w:lastRow="0" w:firstColumn="0" w:lastColumn="0" w:oddVBand="0" w:evenVBand="0" w:oddHBand="0" w:evenHBand="0" w:firstRowFirstColumn="0" w:firstRowLastColumn="0" w:lastRowFirstColumn="0" w:lastRowLastColumn="0"/>
+            </w:pPr>
+            <w:r>
+              <w:rPr>
+                <w:rFonts w:ascii="Calibri" w:hAnsi="Calibri" w:cs="Calibri"/>
+                <w:color w:val="000000"/>
+                <w:sz w:val="22"/>
+                <w:szCs w:val="22"/>
+              </w:rPr>
+              <w:t>A (1)</w:t>
+            </w:r>
+          </w:p>
+        </w:tc>
+        <w:tc>
+          <w:tcPr>
+            <w:tcW w:w="2835" w:type="dxa"/>
+          </w:tcPr>
+          <w:p>
+            <w:pPr>
+              <w:cnfStyle w:val="000000000000" w:firstRow="0" w:lastRow="0" w:firstColumn="0" w:lastColumn="0" w:oddVBand="0" w:evenVBand="0" w:oddHBand="0" w:evenHBand="0" w:firstRowFirstColumn="0" w:firstRowLastColumn="0" w:lastRowFirstColumn="0" w:lastRowLastColumn="0"/>
+            </w:pPr>
+            <w:proofErr w:type="gramStart"/>
+            <w:r>
+              <w:rPr>
+                <w:rFonts w:ascii="Calibri" w:hAnsi="Calibri" w:cs="Calibri"/>
+                <w:color w:val="000000"/>
+                <w:sz w:val="22"/>
+                <w:szCs w:val="22"/>
+              </w:rPr>
+              <w:t>obligation</w:t>
+            </w:r>
+            <w:proofErr w:type="gramEnd"/>
+            <w:r>
+              <w:rPr>
+                <w:rFonts w:ascii="Calibri" w:hAnsi="Calibri" w:cs="Calibri"/>
+                <w:color w:val="000000"/>
+                <w:sz w:val="22"/>
+                <w:szCs w:val="22"/>
+              </w:rPr>
+              <w:t>. "M" ou "F" ou "O"</w:t>
+            </w:r>
+          </w:p>
+        </w:tc>
+      </w:tr>
+      <w:tr>
+        <w:tc>
+          <w:tcPr>
+            <w:cnfStyle w:val="001000000000" w:firstRow="0" w:lastRow="0" w:firstColumn="1" w:lastColumn="0" w:oddVBand="0" w:evenVBand="0" w:oddHBand="0" w:evenHBand="0" w:firstRowFirstColumn="0" w:firstRowLastColumn="0" w:lastRowFirstColumn="0" w:lastRowLastColumn="0"/>
+            <w:tcW w:w="1747" w:type="dxa"/>
+            <w:vMerge/>
+            <w:vAlign w:val="center"/>
+          </w:tcPr>
+          <w:p/>
+        </w:tc>
+        <w:tc>
+          <w:tcPr>
+            <w:tcW w:w="1928" w:type="dxa"/>
+          </w:tcPr>
+          <w:p>
+            <w:pPr>
+              <w:cnfStyle w:val="000000000000" w:firstRow="0" w:lastRow="0" w:firstColumn="0" w:lastColumn="0" w:oddVBand="0" w:evenVBand="0" w:oddHBand="0" w:evenHBand="0" w:firstRowFirstColumn="0" w:firstRowLastColumn="0" w:lastRowFirstColumn="0" w:lastRowLastColumn="0"/>
+            </w:pPr>
+            <w:proofErr w:type="gramStart"/>
+            <w:r>
+              <w:rPr>
+                <w:rFonts w:ascii="Calibri" w:hAnsi="Calibri" w:cs="Calibri"/>
+                <w:color w:val="000000"/>
+                <w:sz w:val="22"/>
+                <w:szCs w:val="22"/>
+              </w:rPr>
+              <w:t>alt</w:t>
+            </w:r>
+            <w:proofErr w:type="gramEnd"/>
+            <w:r>
+              <w:rPr>
+                <w:rFonts w:ascii="Calibri" w:hAnsi="Calibri" w:cs="Calibri"/>
+                <w:color w:val="000000"/>
+                <w:sz w:val="22"/>
+                <w:szCs w:val="22"/>
+              </w:rPr>
+              <w:t>_birthday</w:t>
+            </w:r>
+          </w:p>
+        </w:tc>
+        <w:tc>
+          <w:tcPr>
+            <w:tcW w:w="3071" w:type="dxa"/>
+          </w:tcPr>
+          <w:p>
+            <w:pPr>
+              <w:cnfStyle w:val="000000000000" w:firstRow="0" w:lastRow="0" w:firstColumn="0" w:lastColumn="0" w:oddVBand="0" w:evenVBand="0" w:oddHBand="0" w:evenHBand="0" w:firstRowFirstColumn="0" w:firstRowLastColumn="0" w:lastRowFirstColumn="0" w:lastRowLastColumn="0"/>
+            </w:pPr>
+            <w:r>
+              <w:rPr>
+                <w:rFonts w:ascii="Calibri" w:hAnsi="Calibri" w:cs="Calibri"/>
+                <w:color w:val="000000"/>
+                <w:sz w:val="22"/>
+                <w:szCs w:val="22"/>
+              </w:rPr>
+              <w:t>Date de naissance de l'athlète</w:t>
+            </w:r>
+          </w:p>
+        </w:tc>
+        <w:tc>
+          <w:tcPr>
+            <w:tcW w:w="1477" w:type="dxa"/>
+          </w:tcPr>
+          <w:p>
+            <w:pPr>
+              <w:cnfStyle w:val="000000000000" w:firstRow="0" w:lastRow="0" w:firstColumn="0" w:lastColumn="0" w:oddVBand="0" w:evenVBand="0" w:oddHBand="0" w:evenHBand="0" w:firstRowFirstColumn="0" w:firstRowLastColumn="0" w:lastRowFirstColumn="0" w:lastRowLastColumn="0"/>
+            </w:pPr>
+            <w:r>
+              <w:rPr>
+                <w:rFonts w:ascii="Calibri" w:hAnsi="Calibri" w:cs="Calibri"/>
+                <w:color w:val="000000"/>
+                <w:sz w:val="22"/>
+                <w:szCs w:val="22"/>
+              </w:rPr>
+              <w:t>Date</w:t>
+            </w:r>
+          </w:p>
+        </w:tc>
+        <w:tc>
+          <w:tcPr>
+            <w:tcW w:w="2835" w:type="dxa"/>
+          </w:tcPr>
+          <w:p>
+            <w:pPr>
+              <w:cnfStyle w:val="000000000000" w:firstRow="0" w:lastRow="0" w:firstColumn="0" w:lastColumn="0" w:oddVBand="0" w:evenVBand="0" w:oddHBand="0" w:evenHBand="0" w:firstRowFirstColumn="0" w:firstRowLastColumn="0" w:lastRowFirstColumn="0" w:lastRowLastColumn="0"/>
+            </w:pPr>
+            <w:proofErr w:type="gramStart"/>
+            <w:r>
+              <w:rPr>
+                <w:rFonts w:ascii="Calibri" w:hAnsi="Calibri" w:cs="Calibri"/>
+                <w:color w:val="000000"/>
+                <w:sz w:val="22"/>
+                <w:szCs w:val="22"/>
+              </w:rPr>
+              <w:t>obligatoire</w:t>
+            </w:r>
+            <w:proofErr w:type="gramEnd"/>
+            <w:r>
+              <w:rPr>
+                <w:rFonts w:ascii="Calibri" w:hAnsi="Calibri" w:cs="Calibri"/>
+                <w:color w:val="000000"/>
+                <w:sz w:val="22"/>
+                <w:szCs w:val="22"/>
+              </w:rPr>
+              <w:t>, format Y-m-d H:i:s</w:t>
+            </w:r>
+          </w:p>
+        </w:tc>
+      </w:tr>
+      <w:tr>
+        <w:tc>
+          <w:tcPr>
+            <w:cnfStyle w:val="001000000000" w:firstRow="0" w:lastRow="0" w:firstColumn="1" w:lastColumn="0" w:oddVBand="0" w:evenVBand="0" w:oddHBand="0" w:evenHBand="0" w:firstRowFirstColumn="0" w:firstRowLastColumn="0" w:lastRowFirstColumn="0" w:lastRowLastColumn="0"/>
+            <w:tcW w:w="1747" w:type="dxa"/>
+            <w:vMerge w:val="restart"/>
+          </w:tcPr>
+          <w:p>
+            <w:proofErr w:type="gramStart"/>
+            <w:r>
+              <w:rPr>
+                <w:rFonts w:ascii="Calibri" w:hAnsi="Calibri" w:cs="Calibri"/>
+                <w:color w:val="000000"/>
+                <w:sz w:val="22"/>
+                <w:szCs w:val="22"/>
+              </w:rPr>
+              <w:t>disciplines</w:t>
+            </w:r>
+            <w:proofErr w:type="gramEnd"/>
+          </w:p>
+        </w:tc>
+        <w:tc>
+          <w:tcPr>
+            <w:tcW w:w="1928" w:type="dxa"/>
+          </w:tcPr>
+          <w:p>
+            <w:pPr>
+              <w:cnfStyle w:val="000000000000" w:firstRow="0" w:lastRow="0" w:firstColumn="0" w:lastColumn="0" w:oddVBand="0" w:evenVBand="0" w:oddHBand="0" w:evenHBand="0" w:firstRowFirstColumn="0" w:firstRowLastColumn="0" w:lastRowFirstColumn="0" w:lastRowLastColumn="0"/>
+            </w:pPr>
+            <w:proofErr w:type="gramStart"/>
+            <w:r>
+              <w:rPr>
+                <w:rFonts w:ascii="Calibri" w:hAnsi="Calibri" w:cs="Calibri"/>
+                <w:color w:val="000000"/>
+                <w:sz w:val="22"/>
+                <w:szCs w:val="22"/>
+              </w:rPr>
+              <w:t>displ</w:t>
+            </w:r>
+            <w:proofErr w:type="gramEnd"/>
+            <w:r>
+              <w:rPr>
+                <w:rFonts w:ascii="Calibri" w:hAnsi="Calibri" w:cs="Calibri"/>
+                <w:color w:val="000000"/>
+                <w:sz w:val="22"/>
+                <w:szCs w:val="22"/>
+              </w:rPr>
+              <w:t>_name</w:t>
+            </w:r>
+          </w:p>
+        </w:tc>
+        <w:tc>
+          <w:tcPr>
+            <w:tcW w:w="3071" w:type="dxa"/>
+          </w:tcPr>
+          <w:p>
+            <w:pPr>
+              <w:cnfStyle w:val="000000000000" w:firstRow="0" w:lastRow="0" w:firstColumn="0" w:lastColumn="0" w:oddVBand="0" w:evenVBand="0" w:oddHBand="0" w:evenHBand="0" w:firstRowFirstColumn="0" w:firstRowLastColumn="0" w:lastRowFirstColumn="0" w:lastRowLastColumn="0"/>
+            </w:pPr>
+            <w:proofErr w:type="gramStart"/>
+            <w:r>
+              <w:rPr>
+                <w:rFonts w:ascii="Calibri" w:hAnsi="Calibri" w:cs="Calibri"/>
+                <w:color w:val="000000"/>
+                <w:sz w:val="22"/>
+                <w:szCs w:val="22"/>
+              </w:rPr>
+              <w:t>le</w:t>
+            </w:r>
+            <w:proofErr w:type="gramEnd"/>
+            <w:r>
+              <w:rPr>
+                <w:rFonts w:ascii="Calibri" w:hAnsi="Calibri" w:cs="Calibri"/>
+                <w:color w:val="000000"/>
+                <w:sz w:val="22"/>
+                <w:szCs w:val="22"/>
+              </w:rPr>
+              <w:t xml:space="preserve"> nom de la discipline</w:t>
+            </w:r>
+          </w:p>
+        </w:tc>
+        <w:tc>
+          <w:tcPr>
+            <w:tcW w:w="1477" w:type="dxa"/>
+          </w:tcPr>
+          <w:p>
+            <w:pPr>
+              <w:cnfStyle w:val="000000000000" w:firstRow="0" w:lastRow="0" w:firstColumn="0" w:lastColumn="0" w:oddVBand="0" w:evenVBand="0" w:oddHBand="0" w:evenHBand="0" w:firstRowFirstColumn="0" w:firstRowLastColumn="0" w:lastRowFirstColumn="0" w:lastRowLastColumn="0"/>
+            </w:pPr>
+            <w:r>
+              <w:rPr>
+                <w:rFonts w:ascii="Calibri" w:hAnsi="Calibri" w:cs="Calibri"/>
+                <w:color w:val="000000"/>
+                <w:sz w:val="22"/>
+                <w:szCs w:val="22"/>
+              </w:rPr>
+              <w:t>AN (50)</w:t>
+            </w:r>
+          </w:p>
+        </w:tc>
+        <w:tc>
+          <w:tcPr>
+            <w:tcW w:w="2835" w:type="dxa"/>
+          </w:tcPr>
+          <w:p>
+            <w:pPr>
+              <w:cnfStyle w:val="000000000000" w:firstRow="0" w:lastRow="0" w:firstColumn="0" w:lastColumn="0" w:oddVBand="0" w:evenVBand="0" w:oddHBand="0" w:evenHBand="0" w:firstRowFirstColumn="0" w:firstRowLastColumn="0" w:lastRowFirstColumn="0" w:lastRowLastColumn="0"/>
+            </w:pPr>
+            <w:proofErr w:type="gramStart"/>
+            <w:r>
+              <w:rPr>
+                <w:rFonts w:ascii="Calibri" w:hAnsi="Calibri" w:cs="Calibri"/>
+                <w:color w:val="000000"/>
+                <w:sz w:val="22"/>
+                <w:szCs w:val="22"/>
+              </w:rPr>
+              <w:t>identifiant</w:t>
+            </w:r>
+            <w:proofErr w:type="gramEnd"/>
+          </w:p>
+        </w:tc>
+      </w:tr>
+      <w:tr>
+        <w:tc>
+          <w:tcPr>
+            <w:cnfStyle w:val="001000000000" w:firstRow="0" w:lastRow="0" w:firstColumn="1" w:lastColumn="0" w:oddVBand="0" w:evenVBand="0" w:oddHBand="0" w:evenHBand="0" w:firstRowFirstColumn="0" w:firstRowLastColumn="0" w:lastRowFirstColumn="0" w:lastRowLastColumn="0"/>
+            <w:tcW w:w="1747" w:type="dxa"/>
+            <w:vMerge/>
+          </w:tcPr>
+          <w:p/>
+        </w:tc>
+        <w:tc>
+          <w:tcPr>
+            <w:tcW w:w="1928" w:type="dxa"/>
+          </w:tcPr>
+          <w:p>
+            <w:pPr>
+              <w:cnfStyle w:val="000000000000" w:firstRow="0" w:lastRow="0" w:firstColumn="0" w:lastColumn="0" w:oddVBand="0" w:evenVBand="0" w:oddHBand="0" w:evenHBand="0" w:firstRowFirstColumn="0" w:firstRowLastColumn="0" w:lastRowFirstColumn="0" w:lastRowLastColumn="0"/>
+            </w:pPr>
+            <w:proofErr w:type="gramStart"/>
+            <w:r>
+              <w:rPr>
+                <w:rFonts w:ascii="Calibri" w:hAnsi="Calibri" w:cs="Calibri"/>
+                <w:color w:val="000000"/>
+                <w:sz w:val="22"/>
+                <w:szCs w:val="22"/>
+              </w:rPr>
+              <w:t>displ</w:t>
+            </w:r>
+            <w:proofErr w:type="gramEnd"/>
+            <w:r>
+              <w:rPr>
+                <w:rFonts w:ascii="Calibri" w:hAnsi="Calibri" w:cs="Calibri"/>
+                <w:color w:val="000000"/>
+                <w:sz w:val="22"/>
+                <w:szCs w:val="22"/>
+              </w:rPr>
+              <w:t>_result_unity</w:t>
+            </w:r>
+          </w:p>
+        </w:tc>
+        <w:tc>
+          <w:tcPr>
+            <w:tcW w:w="3071" w:type="dxa"/>
+          </w:tcPr>
+          <w:p>
+            <w:pPr>
+              <w:cnfStyle w:val="000000000000" w:firstRow="0" w:lastRow="0" w:firstColumn="0" w:lastColumn="0" w:oddVBand="0" w:evenVBand="0" w:oddHBand="0" w:evenHBand="0" w:firstRowFirstColumn="0" w:firstRowLastColumn="0" w:lastRowFirstColumn="0" w:lastRowLastColumn="0"/>
+            </w:pPr>
+            <w:r>
+              <w:rPr>
+                <w:rFonts w:ascii="Calibri" w:hAnsi="Calibri" w:cs="Calibri"/>
+                <w:color w:val="000000"/>
+                <w:sz w:val="22"/>
+                <w:szCs w:val="22"/>
+              </w:rPr>
+              <w:t xml:space="preserve">Unité de mesure d'un </w:t>
+            </w:r>
+            <w:r>
+              <w:rPr>
+                <w:rFonts w:ascii="Calibri" w:hAnsi="Calibri" w:cs="Calibri"/>
+                <w:color w:val="000000"/>
+                <w:sz w:val="22"/>
+                <w:szCs w:val="22"/>
+              </w:rPr>
+              <w:t>résultat</w:t>
+            </w:r>
+            <w:r>
+              <w:rPr>
+                <w:rFonts w:ascii="Calibri" w:hAnsi="Calibri" w:cs="Calibri"/>
+                <w:color w:val="000000"/>
+                <w:sz w:val="22"/>
+                <w:szCs w:val="22"/>
+              </w:rPr>
+              <w:t xml:space="preserve"> dans la </w:t>
+            </w:r>
+            <w:r>
+              <w:rPr>
+                <w:rFonts w:ascii="Calibri" w:hAnsi="Calibri" w:cs="Calibri"/>
+                <w:color w:val="000000"/>
+                <w:sz w:val="22"/>
+                <w:szCs w:val="22"/>
+              </w:rPr>
+              <w:t>discipline</w:t>
+            </w:r>
+            <w:r>
+              <w:rPr>
+                <w:rFonts w:ascii="Calibri" w:hAnsi="Calibri" w:cs="Calibri"/>
+                <w:color w:val="000000"/>
+                <w:sz w:val="22"/>
+                <w:szCs w:val="22"/>
+              </w:rPr>
+              <w:t xml:space="preserve"> (hauteur, temps, distance)</w:t>
+            </w:r>
+          </w:p>
+        </w:tc>
+        <w:tc>
+          <w:tcPr>
+            <w:tcW w:w="1477" w:type="dxa"/>
+          </w:tcPr>
+          <w:p>
+            <w:pPr>
+              <w:cnfStyle w:val="000000000000" w:firstRow="0" w:lastRow="0" w:firstColumn="0" w:lastColumn="0" w:oddVBand="0" w:evenVBand="0" w:oddHBand="0" w:evenHBand="0" w:firstRowFirstColumn="0" w:firstRowLastColumn="0" w:lastRowFirstColumn="0" w:lastRowLastColumn="0"/>
+            </w:pPr>
+            <w:r>
+              <w:rPr>
+                <w:rFonts w:ascii="Calibri" w:hAnsi="Calibri" w:cs="Calibri"/>
+                <w:color w:val="000000"/>
+                <w:sz w:val="22"/>
+                <w:szCs w:val="22"/>
+              </w:rPr>
+              <w:t>A (16)</w:t>
+            </w:r>
+          </w:p>
+        </w:tc>
+        <w:tc>
+          <w:tcPr>
+            <w:tcW w:w="2835" w:type="dxa"/>
+          </w:tcPr>
+          <w:p>
+            <w:pPr>
+              <w:cnfStyle w:val="000000000000" w:firstRow="0" w:lastRow="0" w:firstColumn="0" w:lastColumn="0" w:oddVBand="0" w:evenVBand="0" w:oddHBand="0" w:evenHBand="0" w:firstRowFirstColumn="0" w:firstRowLastColumn="0" w:lastRowFirstColumn="0" w:lastRowLastColumn="0"/>
+            </w:pPr>
+            <w:proofErr w:type="gramStart"/>
+            <w:r>
+              <w:rPr>
+                <w:rFonts w:ascii="Calibri" w:hAnsi="Calibri" w:cs="Calibri"/>
+                <w:color w:val="000000"/>
+                <w:sz w:val="22"/>
+                <w:szCs w:val="22"/>
+              </w:rPr>
+              <w:t>obligatoire</w:t>
+            </w:r>
+            <w:proofErr w:type="gramEnd"/>
+            <w:r>
+              <w:rPr>
+                <w:rFonts w:ascii="Calibri" w:hAnsi="Calibri" w:cs="Calibri"/>
+                <w:color w:val="000000"/>
+                <w:sz w:val="22"/>
+                <w:szCs w:val="22"/>
+              </w:rPr>
+              <w:t>, (caractères autorisés : "/") regex</w:t>
+            </w:r>
+          </w:p>
+        </w:tc>
+      </w:tr>
+      <w:tr>
+        <w:tc>
+          <w:tcPr>
+            <w:cnfStyle w:val="001000000000" w:firstRow="0" w:lastRow="0" w:firstColumn="1" w:lastColumn="0" w:oddVBand="0" w:evenVBand="0" w:oddHBand="0" w:evenHBand="0" w:firstRowFirstColumn="0" w:firstRowLastColumn="0" w:lastRowFirstColumn="0" w:lastRowLastColumn="0"/>
+            <w:tcW w:w="1747" w:type="dxa"/>
+            <w:vMerge w:val="restart"/>
+          </w:tcPr>
+          <w:p>
+            <w:proofErr w:type="gramStart"/>
+            <w:r>
+              <w:rPr>
+                <w:rFonts w:ascii="Calibri" w:hAnsi="Calibri" w:cs="Calibri"/>
+                <w:color w:val="000000"/>
+                <w:sz w:val="22"/>
+                <w:szCs w:val="22"/>
+              </w:rPr>
+              <w:t>records</w:t>
+            </w:r>
+            <w:proofErr w:type="gramEnd"/>
+          </w:p>
+        </w:tc>
+        <w:tc>
+          <w:tcPr>
+            <w:tcW w:w="1928" w:type="dxa"/>
+          </w:tcPr>
+          <w:p>
+            <w:pPr>
+              <w:cnfStyle w:val="000000000000" w:firstRow="0" w:lastRow="0" w:firstColumn="0" w:lastColumn="0" w:oddVBand="0" w:evenVBand="0" w:oddHBand="0" w:evenHBand="0" w:firstRowFirstColumn="0" w:firstRowLastColumn="0" w:lastRowFirstColumn="0" w:lastRowLastColumn="0"/>
+            </w:pPr>
+            <w:proofErr w:type="gramStart"/>
+            <w:r>
+              <w:t>rcd</w:t>
+            </w:r>
+            <w:proofErr w:type="gramEnd"/>
+            <w:r>
+              <w:t>_id</w:t>
+            </w:r>
+          </w:p>
+        </w:tc>
+        <w:tc>
+          <w:tcPr>
+            <w:tcW w:w="3071" w:type="dxa"/>
+          </w:tcPr>
+          <w:p>
+            <w:pPr>
+              <w:cnfStyle w:val="000000000000" w:firstRow="0" w:lastRow="0" w:firstColumn="0" w:lastColumn="0" w:oddVBand="0" w:evenVBand="0" w:oddHBand="0" w:evenHBand="0" w:firstRowFirstColumn="0" w:firstRowLastColumn="0" w:lastRowFirstColumn="0" w:lastRowLastColumn="0"/>
+            </w:pPr>
+            <w:r>
+              <w:t>Identification du record</w:t>
+            </w:r>
+          </w:p>
+        </w:tc>
+        <w:tc>
+          <w:tcPr>
+            <w:tcW w:w="1477" w:type="dxa"/>
+          </w:tcPr>
+          <w:p>
+            <w:pPr>
+              <w:cnfStyle w:val="000000000000" w:firstRow="0" w:lastRow="0" w:firstColumn="0" w:lastColumn="0" w:oddVBand="0" w:evenVBand="0" w:oddHBand="0" w:evenHBand="0" w:firstRowFirstColumn="0" w:firstRowLastColumn="0" w:lastRowFirstColumn="0" w:lastRowLastColumn="0"/>
+            </w:pPr>
+            <w:r>
+              <w:t>N (11)</w:t>
+            </w:r>
+          </w:p>
+        </w:tc>
+        <w:tc>
+          <w:tcPr>
+            <w:tcW w:w="2835" w:type="dxa"/>
+          </w:tcPr>
+          <w:p>
+            <w:pPr>
+              <w:cnfStyle w:val="000000000000" w:firstRow="0" w:lastRow="0" w:firstColumn="0" w:lastColumn="0" w:oddVBand="0" w:evenVBand="0" w:oddHBand="0" w:evenHBand="0" w:firstRowFirstColumn="0" w:firstRowLastColumn="0" w:lastRowFirstColumn="0" w:lastRowLastColumn="0"/>
+            </w:pPr>
+            <w:r>
+              <w:t>Identifiante</w:t>
+            </w:r>
+          </w:p>
+        </w:tc>
+      </w:tr>
+      <w:tr>
+        <w:tc>
+          <w:tcPr>
+            <w:cnfStyle w:val="001000000000" w:firstRow="0" w:lastRow="0" w:firstColumn="1" w:lastColumn="0" w:oddVBand="0" w:evenVBand="0" w:oddHBand="0" w:evenHBand="0" w:firstRowFirstColumn="0" w:firstRowLastColumn="0" w:lastRowFirstColumn="0" w:lastRowLastColumn="0"/>
+            <w:tcW w:w="1747" w:type="dxa"/>
+            <w:vMerge/>
+          </w:tcPr>
+          <w:p>
+            <w:pPr>
+              <w:rPr>
+                <w:rFonts w:ascii="Calibri" w:hAnsi="Calibri" w:cs="Calibri"/>
+                <w:color w:val="000000"/>
+                <w:sz w:val="22"/>
+                <w:szCs w:val="22"/>
+              </w:rPr>
+            </w:pPr>
+          </w:p>
+        </w:tc>
+        <w:tc>
+          <w:tcPr>
+            <w:tcW w:w="1928" w:type="dxa"/>
+          </w:tcPr>
+          <w:p>
+            <w:pPr>
+              <w:cnfStyle w:val="000000000000" w:firstRow="0" w:lastRow="0" w:firstColumn="0" w:lastColumn="0" w:oddVBand="0" w:evenVBand="0" w:oddHBand="0" w:evenHBand="0" w:firstRowFirstColumn="0" w:firstRowLastColumn="0" w:lastRowFirstColumn="0" w:lastRowLastColumn="0"/>
+              <w:rPr>
+                <w:rFonts w:ascii="Calibri" w:hAnsi="Calibri" w:cs="Calibri"/>
+                <w:color w:val="000000"/>
+                <w:sz w:val="22"/>
+                <w:szCs w:val="22"/>
+              </w:rPr>
+            </w:pPr>
+            <w:proofErr w:type="gramStart"/>
+            <w:r>
+              <w:rPr>
+                <w:rFonts w:ascii="Calibri" w:hAnsi="Calibri" w:cs="Calibri"/>
+                <w:color w:val="000000"/>
+                <w:sz w:val="22"/>
+                <w:szCs w:val="22"/>
+              </w:rPr>
+              <w:t>rcd</w:t>
+            </w:r>
+            <w:proofErr w:type="gramEnd"/>
+            <w:r>
+              <w:rPr>
+                <w:rFonts w:ascii="Calibri" w:hAnsi="Calibri" w:cs="Calibri"/>
+                <w:color w:val="000000"/>
+                <w:sz w:val="22"/>
+                <w:szCs w:val="22"/>
+              </w:rPr>
+              <w:t>_value</w:t>
+            </w:r>
+          </w:p>
+        </w:tc>
+        <w:tc>
+          <w:tcPr>
+            <w:tcW w:w="3071" w:type="dxa"/>
+          </w:tcPr>
+          <w:p>
+            <w:pPr>
+              <w:cnfStyle w:val="000000000000" w:firstRow="0" w:lastRow="0" w:firstColumn="0" w:lastColumn="0" w:oddVBand="0" w:evenVBand="0" w:oddHBand="0" w:evenHBand="0" w:firstRowFirstColumn="0" w:firstRowLastColumn="0" w:lastRowFirstColumn="0" w:lastRowLastColumn="0"/>
+              <w:rPr>
+                <w:rFonts w:ascii="Calibri" w:hAnsi="Calibri" w:cs="Calibri"/>
+                <w:color w:val="000000"/>
+                <w:sz w:val="22"/>
+                <w:szCs w:val="22"/>
+              </w:rPr>
+            </w:pPr>
+            <w:proofErr w:type="gramStart"/>
+            <w:r>
+              <w:rPr>
+                <w:rFonts w:ascii="Calibri" w:hAnsi="Calibri" w:cs="Calibri"/>
+                <w:color w:val="000000"/>
+                <w:sz w:val="22"/>
+                <w:szCs w:val="22"/>
+              </w:rPr>
+              <w:t>valeur</w:t>
+            </w:r>
+            <w:proofErr w:type="gramEnd"/>
+            <w:r>
+              <w:rPr>
+                <w:rFonts w:ascii="Calibri" w:hAnsi="Calibri" w:cs="Calibri"/>
+                <w:color w:val="000000"/>
+                <w:sz w:val="22"/>
+                <w:szCs w:val="22"/>
+              </w:rPr>
+              <w:t xml:space="preserve"> du record</w:t>
+            </w:r>
+          </w:p>
+        </w:tc>
+        <w:tc>
+          <w:tcPr>
+            <w:tcW w:w="1477" w:type="dxa"/>
+          </w:tcPr>
+          <w:p>
+            <w:pPr>
+              <w:cnfStyle w:val="000000000000" w:firstRow="0" w:lastRow="0" w:firstColumn="0" w:lastColumn="0" w:oddVBand="0" w:evenVBand="0" w:oddHBand="0" w:evenHBand="0" w:firstRowFirstColumn="0" w:firstRowLastColumn="0" w:lastRowFirstColumn="0" w:lastRowLastColumn="0"/>
+              <w:rPr>
+                <w:rFonts w:ascii="Calibri" w:hAnsi="Calibri" w:cs="Calibri"/>
+                <w:color w:val="000000"/>
+                <w:sz w:val="22"/>
+                <w:szCs w:val="22"/>
+              </w:rPr>
+            </w:pPr>
+            <w:r>
+              <w:rPr>
+                <w:rFonts w:ascii="Calibri" w:hAnsi="Calibri" w:cs="Calibri"/>
+                <w:color w:val="000000"/>
+                <w:sz w:val="22"/>
+                <w:szCs w:val="22"/>
+              </w:rPr>
+              <w:t>N (11,8)</w:t>
+            </w:r>
+          </w:p>
+        </w:tc>
+        <w:tc>
+          <w:tcPr>
+            <w:tcW w:w="2835" w:type="dxa"/>
+          </w:tcPr>
+          <w:p>
+            <w:pPr>
+              <w:cnfStyle w:val="000000000000" w:firstRow="0" w:lastRow="0" w:firstColumn="0" w:lastColumn="0" w:oddVBand="0" w:evenVBand="0" w:oddHBand="0" w:evenHBand="0" w:firstRowFirstColumn="0" w:firstRowLastColumn="0" w:lastRowFirstColumn="0" w:lastRowLastColumn="0"/>
+            </w:pPr>
+            <w:r>
+              <w:t>Obligatoire, &gt; 0</w:t>
+            </w:r>
+          </w:p>
+        </w:tc>
+      </w:tr>
+      <w:tr>
+        <w:tc>
+          <w:tcPr>
+            <w:cnfStyle w:val="001000000000" w:firstRow="0" w:lastRow="0" w:firstColumn="1" w:lastColumn="0" w:oddVBand="0" w:evenVBand="0" w:oddHBand="0" w:evenHBand="0" w:firstRowFirstColumn="0" w:firstRowLastColumn="0" w:lastRowFirstColumn="0" w:lastRowLastColumn="0"/>
+            <w:tcW w:w="1747" w:type="dxa"/>
+            <w:vMerge/>
+            <w:vAlign w:val="center"/>
+          </w:tcPr>
+          <w:p/>
+        </w:tc>
+        <w:tc>
+          <w:tcPr>
+            <w:tcW w:w="1928" w:type="dxa"/>
+          </w:tcPr>
+          <w:p>
+            <w:pPr>
+              <w:cnfStyle w:val="000000000000" w:firstRow="0" w:lastRow="0" w:firstColumn="0" w:lastColumn="0" w:oddVBand="0" w:evenVBand="0" w:oddHBand="0" w:evenHBand="0" w:firstRowFirstColumn="0" w:firstRowLastColumn="0" w:lastRowFirstColumn="0" w:lastRowLastColumn="0"/>
+            </w:pPr>
+            <w:proofErr w:type="gramStart"/>
+            <w:r>
+              <w:rPr>
+                <w:rFonts w:ascii="Calibri" w:hAnsi="Calibri" w:cs="Calibri"/>
+                <w:color w:val="000000"/>
+                <w:sz w:val="22"/>
+                <w:szCs w:val="22"/>
+              </w:rPr>
+              <w:t>rcd</w:t>
+            </w:r>
+            <w:proofErr w:type="gramEnd"/>
+            <w:r>
+              <w:rPr>
+                <w:rFonts w:ascii="Calibri" w:hAnsi="Calibri" w:cs="Calibri"/>
+                <w:color w:val="000000"/>
+                <w:sz w:val="22"/>
+                <w:szCs w:val="22"/>
+              </w:rPr>
+              <w:t>_level</w:t>
+            </w:r>
+          </w:p>
+        </w:tc>
+        <w:tc>
+          <w:tcPr>
+            <w:tcW w:w="3071" w:type="dxa"/>
+          </w:tcPr>
+          <w:p>
+            <w:pPr>
+              <w:cnfStyle w:val="000000000000" w:firstRow="0" w:lastRow="0" w:firstColumn="0" w:lastColumn="0" w:oddVBand="0" w:evenVBand="0" w:oddHBand="0" w:evenHBand="0" w:firstRowFirstColumn="0" w:firstRowLastColumn="0" w:lastRowFirstColumn="0" w:lastRowLastColumn="0"/>
+            </w:pPr>
+            <w:r>
+              <w:rPr>
+                <w:rFonts w:ascii="Calibri" w:hAnsi="Calibri" w:cs="Calibri"/>
+                <w:color w:val="000000"/>
+                <w:sz w:val="22"/>
+                <w:szCs w:val="22"/>
+              </w:rPr>
+              <w:t>Niveau du record</w:t>
+            </w:r>
+          </w:p>
+        </w:tc>
+        <w:tc>
+          <w:tcPr>
+            <w:tcW w:w="1477" w:type="dxa"/>
+          </w:tcPr>
+          <w:p>
+            <w:pPr>
+              <w:cnfStyle w:val="000000000000" w:firstRow="0" w:lastRow="0" w:firstColumn="0" w:lastColumn="0" w:oddVBand="0" w:evenVBand="0" w:oddHBand="0" w:evenHBand="0" w:firstRowFirstColumn="0" w:firstRowLastColumn="0" w:lastRowFirstColumn="0" w:lastRowLastColumn="0"/>
+            </w:pPr>
+            <w:r>
+              <w:rPr>
+                <w:rFonts w:ascii="Calibri" w:hAnsi="Calibri" w:cs="Calibri"/>
+                <w:color w:val="000000"/>
+                <w:sz w:val="22"/>
+                <w:szCs w:val="22"/>
+              </w:rPr>
+              <w:t>A</w:t>
+            </w:r>
+          </w:p>
+        </w:tc>
+        <w:tc>
+          <w:tcPr>
+            <w:tcW w:w="2835" w:type="dxa"/>
+          </w:tcPr>
+          <w:p>
+            <w:pPr>
+              <w:cnfStyle w:val="000000000000" w:firstRow="0" w:lastRow="0" w:firstColumn="0" w:lastColumn="0" w:oddVBand="0" w:evenVBand="0" w:oddHBand="0" w:evenHBand="0" w:firstRowFirstColumn="0" w:firstRowLastColumn="0" w:lastRowFirstColumn="0" w:lastRowLastColumn="0"/>
+            </w:pPr>
+          </w:p>
+        </w:tc>
+      </w:tr>
+      <w:tr>
+        <w:tc>
+          <w:tcPr>
+            <w:cnfStyle w:val="001000000000" w:firstRow="0" w:lastRow="0" w:firstColumn="1" w:lastColumn="0" w:oddVBand="0" w:evenVBand="0" w:oddHBand="0" w:evenHBand="0" w:firstRowFirstColumn="0" w:firstRowLastColumn="0" w:lastRowFirstColumn="0" w:lastRowLastColumn="0"/>
+            <w:tcW w:w="1747" w:type="dxa"/>
+            <w:vMerge/>
+            <w:vAlign w:val="center"/>
+          </w:tcPr>
+          <w:p/>
+        </w:tc>
+        <w:tc>
+          <w:tcPr>
+            <w:tcW w:w="1928" w:type="dxa"/>
+          </w:tcPr>
+          <w:p>
+            <w:pPr>
+              <w:cnfStyle w:val="000000000000" w:firstRow="0" w:lastRow="0" w:firstColumn="0" w:lastColumn="0" w:oddVBand="0" w:evenVBand="0" w:oddHBand="0" w:evenHBand="0" w:firstRowFirstColumn="0" w:firstRowLastColumn="0" w:lastRowFirstColumn="0" w:lastRowLastColumn="0"/>
+            </w:pPr>
+            <w:proofErr w:type="gramStart"/>
+            <w:r>
+              <w:rPr>
+                <w:rFonts w:ascii="Calibri" w:hAnsi="Calibri" w:cs="Calibri"/>
+                <w:color w:val="000000"/>
+                <w:sz w:val="22"/>
+                <w:szCs w:val="22"/>
+              </w:rPr>
+              <w:t>rcd</w:t>
+            </w:r>
+            <w:proofErr w:type="gramEnd"/>
+            <w:r>
+              <w:rPr>
+                <w:rFonts w:ascii="Calibri" w:hAnsi="Calibri" w:cs="Calibri"/>
+                <w:color w:val="000000"/>
+                <w:sz w:val="22"/>
+                <w:szCs w:val="22"/>
+              </w:rPr>
+              <w:t>_date</w:t>
+            </w:r>
+          </w:p>
+        </w:tc>
+        <w:tc>
+          <w:tcPr>
+            <w:tcW w:w="3071" w:type="dxa"/>
+          </w:tcPr>
+          <w:p>
+            <w:pPr>
+              <w:cnfStyle w:val="000000000000" w:firstRow="0" w:lastRow="0" w:firstColumn="0" w:lastColumn="0" w:oddVBand="0" w:evenVBand="0" w:oddHBand="0" w:evenHBand="0" w:firstRowFirstColumn="0" w:firstRowLastColumn="0" w:lastRowFirstColumn="0" w:lastRowLastColumn="0"/>
+            </w:pPr>
+            <w:proofErr w:type="gramStart"/>
+            <w:r>
+              <w:rPr>
+                <w:rFonts w:ascii="Calibri" w:hAnsi="Calibri" w:cs="Calibri"/>
+                <w:color w:val="000000"/>
+                <w:sz w:val="22"/>
+                <w:szCs w:val="22"/>
+              </w:rPr>
+              <w:t>la</w:t>
+            </w:r>
+            <w:proofErr w:type="gramEnd"/>
+            <w:r>
+              <w:rPr>
+                <w:rFonts w:ascii="Calibri" w:hAnsi="Calibri" w:cs="Calibri"/>
+                <w:color w:val="000000"/>
+                <w:sz w:val="22"/>
+                <w:szCs w:val="22"/>
+              </w:rPr>
+              <w:t xml:space="preserve"> date du record</w:t>
+            </w:r>
+          </w:p>
+        </w:tc>
+        <w:tc>
+          <w:tcPr>
+            <w:tcW w:w="1477" w:type="dxa"/>
+          </w:tcPr>
+          <w:p>
+            <w:pPr>
+              <w:cnfStyle w:val="000000000000" w:firstRow="0" w:lastRow="0" w:firstColumn="0" w:lastColumn="0" w:oddVBand="0" w:evenVBand="0" w:oddHBand="0" w:evenHBand="0" w:firstRowFirstColumn="0" w:firstRowLastColumn="0" w:lastRowFirstColumn="0" w:lastRowLastColumn="0"/>
+            </w:pPr>
+            <w:r>
+              <w:rPr>
+                <w:rFonts w:ascii="Calibri" w:hAnsi="Calibri" w:cs="Calibri"/>
+                <w:color w:val="000000"/>
+                <w:sz w:val="22"/>
+                <w:szCs w:val="22"/>
+              </w:rPr>
+              <w:t>Date &amp; Heure</w:t>
+            </w:r>
+          </w:p>
+        </w:tc>
+        <w:tc>
+          <w:tcPr>
+            <w:tcW w:w="2835" w:type="dxa"/>
+          </w:tcPr>
+          <w:p>
+            <w:pPr>
+              <w:cnfStyle w:val="000000000000" w:firstRow="0" w:lastRow="0" w:firstColumn="0" w:lastColumn="0" w:oddVBand="0" w:evenVBand="0" w:oddHBand="0" w:evenHBand="0" w:firstRowFirstColumn="0" w:firstRowLastColumn="0" w:lastRowFirstColumn="0" w:lastRowLastColumn="0"/>
+            </w:pPr>
+            <w:r>
+              <w:rPr>
+                <w:rFonts w:ascii="Calibri" w:hAnsi="Calibri" w:cs="Calibri"/>
+                <w:color w:val="000000"/>
+                <w:sz w:val="22"/>
+                <w:szCs w:val="22"/>
+              </w:rPr>
+              <w:t xml:space="preserve">Obligation, format Y-m-d </w:t>
+            </w:r>
+            <w:proofErr w:type="gramStart"/>
+            <w:r>
+              <w:rPr>
+                <w:rFonts w:ascii="Calibri" w:hAnsi="Calibri" w:cs="Calibri"/>
+                <w:color w:val="000000"/>
+                <w:sz w:val="22"/>
+                <w:szCs w:val="22"/>
+              </w:rPr>
+              <w:t>H:</w:t>
+            </w:r>
+            <w:proofErr w:type="gramEnd"/>
+            <w:r>
+              <w:rPr>
+                <w:rFonts w:ascii="Calibri" w:hAnsi="Calibri" w:cs="Calibri"/>
+                <w:color w:val="000000"/>
+                <w:sz w:val="22"/>
+                <w:szCs w:val="22"/>
+              </w:rPr>
+              <w:t>is</w:t>
+            </w:r>
+          </w:p>
+        </w:tc>
+      </w:tr>
+      <w:tr>
+        <w:tc>
+          <w:tcPr>
+            <w:cnfStyle w:val="001000000000" w:firstRow="0" w:lastRow="0" w:firstColumn="1" w:lastColumn="0" w:oddVBand="0" w:evenVBand="0" w:oddHBand="0" w:evenHBand="0" w:firstRowFirstColumn="0" w:firstRowLastColumn="0" w:lastRowFirstColumn="0" w:lastRowLastColumn="0"/>
+            <w:tcW w:w="1747" w:type="dxa"/>
+            <w:vMerge w:val="restart"/>
+          </w:tcPr>
+          <w:p>
+            <w:proofErr w:type="gramStart"/>
+            <w:r>
+              <w:rPr>
+                <w:rFonts w:ascii="Calibri" w:hAnsi="Calibri" w:cs="Calibri"/>
+                <w:color w:val="000000"/>
+                <w:sz w:val="22"/>
+                <w:szCs w:val="22"/>
+              </w:rPr>
+              <w:t>rencontres</w:t>
+            </w:r>
+            <w:proofErr w:type="gramEnd"/>
+          </w:p>
+        </w:tc>
+        <w:tc>
+          <w:tcPr>
+            <w:tcW w:w="1928" w:type="dxa"/>
+          </w:tcPr>
+          <w:p>
+            <w:pPr>
+              <w:cnfStyle w:val="000000000000" w:firstRow="0" w:lastRow="0" w:firstColumn="0" w:lastColumn="0" w:oddVBand="0" w:evenVBand="0" w:oddHBand="0" w:evenHBand="0" w:firstRowFirstColumn="0" w:firstRowLastColumn="0" w:lastRowFirstColumn="0" w:lastRowLastColumn="0"/>
+            </w:pPr>
+            <w:proofErr w:type="gramStart"/>
+            <w:r>
+              <w:rPr>
+                <w:rFonts w:ascii="Calibri" w:hAnsi="Calibri" w:cs="Calibri"/>
+                <w:color w:val="000000"/>
+                <w:sz w:val="22"/>
+                <w:szCs w:val="22"/>
+              </w:rPr>
+              <w:t>renct</w:t>
+            </w:r>
+            <w:proofErr w:type="gramEnd"/>
+            <w:r>
+              <w:rPr>
+                <w:rFonts w:ascii="Calibri" w:hAnsi="Calibri" w:cs="Calibri"/>
+                <w:color w:val="000000"/>
+                <w:sz w:val="22"/>
+                <w:szCs w:val="22"/>
+              </w:rPr>
+              <w:t>_name</w:t>
+            </w:r>
+          </w:p>
+        </w:tc>
+        <w:tc>
+          <w:tcPr>
+            <w:tcW w:w="3071" w:type="dxa"/>
+          </w:tcPr>
+          <w:p>
+            <w:pPr>
+              <w:cnfStyle w:val="000000000000" w:firstRow="0" w:lastRow="0" w:firstColumn="0" w:lastColumn="0" w:oddVBand="0" w:evenVBand="0" w:oddHBand="0" w:evenHBand="0" w:firstRowFirstColumn="0" w:firstRowLastColumn="0" w:lastRowFirstColumn="0" w:lastRowLastColumn="0"/>
+            </w:pPr>
+            <w:proofErr w:type="gramStart"/>
+            <w:r>
+              <w:rPr>
+                <w:rFonts w:ascii="Calibri" w:hAnsi="Calibri" w:cs="Calibri"/>
+                <w:color w:val="000000"/>
+                <w:sz w:val="22"/>
+                <w:szCs w:val="22"/>
+              </w:rPr>
+              <w:t>name</w:t>
+            </w:r>
+            <w:proofErr w:type="gramEnd"/>
+            <w:r>
+              <w:rPr>
+                <w:rFonts w:ascii="Calibri" w:hAnsi="Calibri" w:cs="Calibri"/>
+                <w:color w:val="000000"/>
+                <w:sz w:val="22"/>
+                <w:szCs w:val="22"/>
+              </w:rPr>
+              <w:t xml:space="preserve"> de la rencontre</w:t>
+            </w:r>
+          </w:p>
+        </w:tc>
+        <w:tc>
+          <w:tcPr>
+            <w:tcW w:w="1477" w:type="dxa"/>
+          </w:tcPr>
+          <w:p>
+            <w:pPr>
+              <w:cnfStyle w:val="000000000000" w:firstRow="0" w:lastRow="0" w:firstColumn="0" w:lastColumn="0" w:oddVBand="0" w:evenVBand="0" w:oddHBand="0" w:evenHBand="0" w:firstRowFirstColumn="0" w:firstRowLastColumn="0" w:lastRowFirstColumn="0" w:lastRowLastColumn="0"/>
+            </w:pPr>
+            <w:r>
+              <w:rPr>
+                <w:rFonts w:ascii="Calibri" w:hAnsi="Calibri" w:cs="Calibri"/>
+                <w:color w:val="000000"/>
+                <w:sz w:val="22"/>
+                <w:szCs w:val="22"/>
+              </w:rPr>
+              <w:t>AN (50)</w:t>
+            </w:r>
+          </w:p>
+        </w:tc>
+        <w:tc>
+          <w:tcPr>
+            <w:tcW w:w="2835" w:type="dxa"/>
+          </w:tcPr>
+          <w:p>
+            <w:pPr>
+              <w:cnfStyle w:val="000000000000" w:firstRow="0" w:lastRow="0" w:firstColumn="0" w:lastColumn="0" w:oddVBand="0" w:evenVBand="0" w:oddHBand="0" w:evenHBand="0" w:firstRowFirstColumn="0" w:firstRowLastColumn="0" w:lastRowFirstColumn="0" w:lastRowLastColumn="0"/>
+            </w:pPr>
+            <w:proofErr w:type="gramStart"/>
+            <w:r>
+              <w:rPr>
+                <w:rFonts w:ascii="Calibri" w:hAnsi="Calibri" w:cs="Calibri"/>
+                <w:color w:val="000000"/>
+                <w:sz w:val="22"/>
+                <w:szCs w:val="22"/>
+              </w:rPr>
+              <w:t>identifiant</w:t>
+            </w:r>
+            <w:proofErr w:type="gramEnd"/>
+          </w:p>
+        </w:tc>
+      </w:tr>
+      <w:tr>
+        <w:tc>
+          <w:tcPr>
+            <w:cnfStyle w:val="001000000000" w:firstRow="0" w:lastRow="0" w:firstColumn="1" w:lastColumn="0" w:oddVBand="0" w:evenVBand="0" w:oddHBand="0" w:evenHBand="0" w:firstRowFirstColumn="0" w:firstRowLastColumn="0" w:lastRowFirstColumn="0" w:lastRowLastColumn="0"/>
+            <w:tcW w:w="1747" w:type="dxa"/>
+            <w:vMerge/>
+            <w:vAlign w:val="center"/>
+          </w:tcPr>
+          <w:p/>
+        </w:tc>
+        <w:tc>
+          <w:tcPr>
+            <w:tcW w:w="1928" w:type="dxa"/>
+          </w:tcPr>
+          <w:p>
+            <w:pPr>
+              <w:cnfStyle w:val="000000000000" w:firstRow="0" w:lastRow="0" w:firstColumn="0" w:lastColumn="0" w:oddVBand="0" w:evenVBand="0" w:oddHBand="0" w:evenHBand="0" w:firstRowFirstColumn="0" w:firstRowLastColumn="0" w:lastRowFirstColumn="0" w:lastRowLastColumn="0"/>
+            </w:pPr>
+            <w:proofErr w:type="gramStart"/>
+            <w:r>
+              <w:rPr>
+                <w:rFonts w:ascii="Calibri" w:hAnsi="Calibri" w:cs="Calibri"/>
+                <w:color w:val="000000"/>
+                <w:sz w:val="22"/>
+                <w:szCs w:val="22"/>
+              </w:rPr>
+              <w:t>renct</w:t>
+            </w:r>
+            <w:proofErr w:type="gramEnd"/>
+            <w:r>
+              <w:rPr>
+                <w:rFonts w:ascii="Calibri" w:hAnsi="Calibri" w:cs="Calibri"/>
+                <w:color w:val="000000"/>
+                <w:sz w:val="22"/>
+                <w:szCs w:val="22"/>
+              </w:rPr>
+              <w:t>_date_start</w:t>
+            </w:r>
+          </w:p>
+        </w:tc>
+        <w:tc>
+          <w:tcPr>
+            <w:tcW w:w="3071" w:type="dxa"/>
+          </w:tcPr>
+          <w:p>
+            <w:pPr>
+              <w:cnfStyle w:val="000000000000" w:firstRow="0" w:lastRow="0" w:firstColumn="0" w:lastColumn="0" w:oddVBand="0" w:evenVBand="0" w:oddHBand="0" w:evenHBand="0" w:firstRowFirstColumn="0" w:firstRowLastColumn="0" w:lastRowFirstColumn="0" w:lastRowLastColumn="0"/>
+            </w:pPr>
+            <w:proofErr w:type="gramStart"/>
+            <w:r>
+              <w:rPr>
+                <w:rFonts w:ascii="Calibri" w:hAnsi="Calibri" w:cs="Calibri"/>
+                <w:color w:val="000000"/>
+                <w:sz w:val="22"/>
+                <w:szCs w:val="22"/>
+              </w:rPr>
+              <w:t>date</w:t>
+            </w:r>
+            <w:proofErr w:type="gramEnd"/>
+            <w:r>
+              <w:rPr>
+                <w:rFonts w:ascii="Calibri" w:hAnsi="Calibri" w:cs="Calibri"/>
+                <w:color w:val="000000"/>
+                <w:sz w:val="22"/>
+                <w:szCs w:val="22"/>
+              </w:rPr>
+              <w:t xml:space="preserve"> du </w:t>
+            </w:r>
+            <w:r>
+              <w:rPr>
+                <w:rFonts w:ascii="Calibri" w:hAnsi="Calibri" w:cs="Calibri"/>
+                <w:color w:val="000000"/>
+                <w:sz w:val="22"/>
+                <w:szCs w:val="22"/>
+              </w:rPr>
+              <w:t>début</w:t>
+            </w:r>
+            <w:r>
+              <w:rPr>
+                <w:rFonts w:ascii="Calibri" w:hAnsi="Calibri" w:cs="Calibri"/>
+                <w:color w:val="000000"/>
+                <w:sz w:val="22"/>
+                <w:szCs w:val="22"/>
+              </w:rPr>
+              <w:t xml:space="preserve"> de la rencontre</w:t>
+            </w:r>
+          </w:p>
+        </w:tc>
+        <w:tc>
+          <w:tcPr>
+            <w:tcW w:w="1477" w:type="dxa"/>
+          </w:tcPr>
+          <w:p>
+            <w:pPr>
+              <w:cnfStyle w:val="000000000000" w:firstRow="0" w:lastRow="0" w:firstColumn="0" w:lastColumn="0" w:oddVBand="0" w:evenVBand="0" w:oddHBand="0" w:evenHBand="0" w:firstRowFirstColumn="0" w:firstRowLastColumn="0" w:lastRowFirstColumn="0" w:lastRowLastColumn="0"/>
+            </w:pPr>
+            <w:r>
+              <w:rPr>
+                <w:rFonts w:ascii="Calibri" w:hAnsi="Calibri" w:cs="Calibri"/>
+                <w:color w:val="000000"/>
+                <w:sz w:val="22"/>
+                <w:szCs w:val="22"/>
+              </w:rPr>
+              <w:t>Date &amp; Heure</w:t>
+            </w:r>
+          </w:p>
+        </w:tc>
+        <w:tc>
+          <w:tcPr>
+            <w:tcW w:w="2835" w:type="dxa"/>
+          </w:tcPr>
+          <w:p>
+            <w:pPr>
+              <w:cnfStyle w:val="000000000000" w:firstRow="0" w:lastRow="0" w:firstColumn="0" w:lastColumn="0" w:oddVBand="0" w:evenVBand="0" w:oddHBand="0" w:evenHBand="0" w:firstRowFirstColumn="0" w:firstRowLastColumn="0" w:lastRowFirstColumn="0" w:lastRowLastColumn="0"/>
+            </w:pPr>
+            <w:proofErr w:type="gramStart"/>
+            <w:r>
+              <w:rPr>
+                <w:rFonts w:ascii="Calibri" w:hAnsi="Calibri" w:cs="Calibri"/>
+                <w:color w:val="000000"/>
+                <w:sz w:val="22"/>
+                <w:szCs w:val="22"/>
+              </w:rPr>
+              <w:t>obligation</w:t>
+            </w:r>
+            <w:proofErr w:type="gramEnd"/>
+            <w:r>
+              <w:rPr>
+                <w:rFonts w:ascii="Calibri" w:hAnsi="Calibri" w:cs="Calibri"/>
+                <w:color w:val="000000"/>
+                <w:sz w:val="22"/>
+                <w:szCs w:val="22"/>
+              </w:rPr>
+              <w:t>, format Y-m-d H:i:s "2020-03-39"</w:t>
+            </w:r>
+          </w:p>
+        </w:tc>
+      </w:tr>
+      <w:tr>
+        <w:tc>
+          <w:tcPr>
+            <w:cnfStyle w:val="001000000000" w:firstRow="0" w:lastRow="0" w:firstColumn="1" w:lastColumn="0" w:oddVBand="0" w:evenVBand="0" w:oddHBand="0" w:evenHBand="0" w:firstRowFirstColumn="0" w:firstRowLastColumn="0" w:lastRowFirstColumn="0" w:lastRowLastColumn="0"/>
+            <w:tcW w:w="1747" w:type="dxa"/>
+            <w:vMerge/>
+            <w:vAlign w:val="center"/>
+          </w:tcPr>
+          <w:p/>
+        </w:tc>
+        <w:tc>
+          <w:tcPr>
+            <w:tcW w:w="1928" w:type="dxa"/>
+          </w:tcPr>
+          <w:p>
+            <w:pPr>
+              <w:cnfStyle w:val="000000000000" w:firstRow="0" w:lastRow="0" w:firstColumn="0" w:lastColumn="0" w:oddVBand="0" w:evenVBand="0" w:oddHBand="0" w:evenHBand="0" w:firstRowFirstColumn="0" w:firstRowLastColumn="0" w:lastRowFirstColumn="0" w:lastRowLastColumn="0"/>
+            </w:pPr>
+            <w:proofErr w:type="gramStart"/>
+            <w:r>
+              <w:rPr>
+                <w:rFonts w:ascii="Calibri" w:hAnsi="Calibri" w:cs="Calibri"/>
+                <w:color w:val="000000"/>
+                <w:sz w:val="22"/>
+                <w:szCs w:val="22"/>
+              </w:rPr>
+              <w:t>renct</w:t>
+            </w:r>
+            <w:proofErr w:type="gramEnd"/>
+            <w:r>
+              <w:rPr>
+                <w:rFonts w:ascii="Calibri" w:hAnsi="Calibri" w:cs="Calibri"/>
+                <w:color w:val="000000"/>
+                <w:sz w:val="22"/>
+                <w:szCs w:val="22"/>
+              </w:rPr>
+              <w:t>_date_end</w:t>
+            </w:r>
+          </w:p>
+        </w:tc>
+        <w:tc>
+          <w:tcPr>
+            <w:tcW w:w="3071" w:type="dxa"/>
+          </w:tcPr>
+          <w:p>
+            <w:pPr>
+              <w:cnfStyle w:val="000000000000" w:firstRow="0" w:lastRow="0" w:firstColumn="0" w:lastColumn="0" w:oddVBand="0" w:evenVBand="0" w:oddHBand="0" w:evenHBand="0" w:firstRowFirstColumn="0" w:firstRowLastColumn="0" w:lastRowFirstColumn="0" w:lastRowLastColumn="0"/>
+            </w:pPr>
+            <w:proofErr w:type="gramStart"/>
+            <w:r>
+              <w:rPr>
+                <w:rFonts w:ascii="Calibri" w:hAnsi="Calibri" w:cs="Calibri"/>
+                <w:color w:val="000000"/>
+                <w:sz w:val="22"/>
+                <w:szCs w:val="22"/>
+              </w:rPr>
+              <w:t>date</w:t>
+            </w:r>
+            <w:proofErr w:type="gramEnd"/>
+            <w:r>
+              <w:rPr>
+                <w:rFonts w:ascii="Calibri" w:hAnsi="Calibri" w:cs="Calibri"/>
+                <w:color w:val="000000"/>
+                <w:sz w:val="22"/>
+                <w:szCs w:val="22"/>
+              </w:rPr>
+              <w:t xml:space="preserve"> de fin de la rencontre</w:t>
+            </w:r>
+          </w:p>
+        </w:tc>
+        <w:tc>
+          <w:tcPr>
+            <w:tcW w:w="1477" w:type="dxa"/>
+          </w:tcPr>
+          <w:p>
+            <w:pPr>
+              <w:cnfStyle w:val="000000000000" w:firstRow="0" w:lastRow="0" w:firstColumn="0" w:lastColumn="0" w:oddVBand="0" w:evenVBand="0" w:oddHBand="0" w:evenHBand="0" w:firstRowFirstColumn="0" w:firstRowLastColumn="0" w:lastRowFirstColumn="0" w:lastRowLastColumn="0"/>
+            </w:pPr>
+            <w:r>
+              <w:rPr>
+                <w:rFonts w:ascii="Calibri" w:hAnsi="Calibri" w:cs="Calibri"/>
+                <w:color w:val="000000"/>
+                <w:sz w:val="22"/>
+                <w:szCs w:val="22"/>
+              </w:rPr>
+              <w:t>Date &amp; Heure</w:t>
+            </w:r>
+          </w:p>
+        </w:tc>
+        <w:tc>
+          <w:tcPr>
+            <w:tcW w:w="2835" w:type="dxa"/>
+          </w:tcPr>
+          <w:p>
+            <w:pPr>
+              <w:cnfStyle w:val="000000000000" w:firstRow="0" w:lastRow="0" w:firstColumn="0" w:lastColumn="0" w:oddVBand="0" w:evenVBand="0" w:oddHBand="0" w:evenHBand="0" w:firstRowFirstColumn="0" w:firstRowLastColumn="0" w:lastRowFirstColumn="0" w:lastRowLastColumn="0"/>
+            </w:pPr>
+            <w:proofErr w:type="gramStart"/>
+            <w:r>
+              <w:rPr>
+                <w:rFonts w:ascii="Calibri" w:hAnsi="Calibri" w:cs="Calibri"/>
+                <w:color w:val="000000"/>
+                <w:sz w:val="22"/>
+                <w:szCs w:val="22"/>
+              </w:rPr>
+              <w:t>obligatoire,  format</w:t>
+            </w:r>
+            <w:proofErr w:type="gramEnd"/>
+            <w:r>
+              <w:rPr>
+                <w:rFonts w:ascii="Calibri" w:hAnsi="Calibri" w:cs="Calibri"/>
+                <w:color w:val="000000"/>
+                <w:sz w:val="22"/>
+                <w:szCs w:val="22"/>
+              </w:rPr>
+              <w:t xml:space="preserve"> Y-m-d H:i:s, &gt; meet_date_start</w:t>
+            </w:r>
+          </w:p>
+        </w:tc>
+      </w:tr>
+      <w:tr>
+        <w:tc>
+          <w:tcPr>
+            <w:cnfStyle w:val="001000000000" w:firstRow="0" w:lastRow="0" w:firstColumn="1" w:lastColumn="0" w:oddVBand="0" w:evenVBand="0" w:oddHBand="0" w:evenHBand="0" w:firstRowFirstColumn="0" w:firstRowLastColumn="0" w:lastRowFirstColumn="0" w:lastRowLastColumn="0"/>
+            <w:tcW w:w="1747" w:type="dxa"/>
+            <w:vMerge w:val="restart"/>
+          </w:tcPr>
+          <w:p>
+            <w:proofErr w:type="gramStart"/>
+            <w:r>
+              <w:rPr>
+                <w:rFonts w:ascii="Calibri" w:hAnsi="Calibri" w:cs="Calibri"/>
+                <w:color w:val="000000"/>
+                <w:sz w:val="22"/>
+                <w:szCs w:val="22"/>
+              </w:rPr>
+              <w:t>epreuves</w:t>
+            </w:r>
+            <w:proofErr w:type="gramEnd"/>
+          </w:p>
+        </w:tc>
+        <w:tc>
+          <w:tcPr>
+            <w:tcW w:w="1928" w:type="dxa"/>
+          </w:tcPr>
+          <w:p>
+            <w:pPr>
+              <w:cnfStyle w:val="000000000000" w:firstRow="0" w:lastRow="0" w:firstColumn="0" w:lastColumn="0" w:oddVBand="0" w:evenVBand="0" w:oddHBand="0" w:evenHBand="0" w:firstRowFirstColumn="0" w:firstRowLastColumn="0" w:lastRowFirstColumn="0" w:lastRowLastColumn="0"/>
+            </w:pPr>
+            <w:proofErr w:type="gramStart"/>
+            <w:r>
+              <w:rPr>
+                <w:rFonts w:ascii="Calibri" w:hAnsi="Calibri" w:cs="Calibri"/>
+                <w:color w:val="000000"/>
+                <w:sz w:val="22"/>
+                <w:szCs w:val="22"/>
+              </w:rPr>
+              <w:t>epr</w:t>
+            </w:r>
+            <w:proofErr w:type="gramEnd"/>
+            <w:r>
+              <w:rPr>
+                <w:rFonts w:ascii="Calibri" w:hAnsi="Calibri" w:cs="Calibri"/>
+                <w:color w:val="000000"/>
+                <w:sz w:val="22"/>
+                <w:szCs w:val="22"/>
+              </w:rPr>
+              <w:t>_id</w:t>
+            </w:r>
+          </w:p>
+        </w:tc>
+        <w:tc>
+          <w:tcPr>
+            <w:tcW w:w="3071" w:type="dxa"/>
+          </w:tcPr>
+          <w:p>
+            <w:pPr>
+              <w:cnfStyle w:val="000000000000" w:firstRow="0" w:lastRow="0" w:firstColumn="0" w:lastColumn="0" w:oddVBand="0" w:evenVBand="0" w:oddHBand="0" w:evenHBand="0" w:firstRowFirstColumn="0" w:firstRowLastColumn="0" w:lastRowFirstColumn="0" w:lastRowLastColumn="0"/>
+            </w:pPr>
+            <w:proofErr w:type="gramStart"/>
+            <w:r>
+              <w:rPr>
+                <w:rFonts w:ascii="Calibri" w:hAnsi="Calibri" w:cs="Calibri"/>
+                <w:color w:val="000000"/>
+                <w:sz w:val="22"/>
+                <w:szCs w:val="22"/>
+              </w:rPr>
+              <w:t>identifiant</w:t>
+            </w:r>
+            <w:proofErr w:type="gramEnd"/>
+            <w:r>
+              <w:rPr>
+                <w:rFonts w:ascii="Calibri" w:hAnsi="Calibri" w:cs="Calibri"/>
+                <w:color w:val="000000"/>
+                <w:sz w:val="22"/>
+                <w:szCs w:val="22"/>
+              </w:rPr>
+              <w:t xml:space="preserve"> de l'épreuve</w:t>
+            </w:r>
+          </w:p>
+        </w:tc>
+        <w:tc>
+          <w:tcPr>
+            <w:tcW w:w="1477" w:type="dxa"/>
+          </w:tcPr>
+          <w:p>
+            <w:pPr>
+              <w:cnfStyle w:val="000000000000" w:firstRow="0" w:lastRow="0" w:firstColumn="0" w:lastColumn="0" w:oddVBand="0" w:evenVBand="0" w:oddHBand="0" w:evenHBand="0" w:firstRowFirstColumn="0" w:firstRowLastColumn="0" w:lastRowFirstColumn="0" w:lastRowLastColumn="0"/>
+            </w:pPr>
+            <w:r>
+              <w:rPr>
+                <w:rFonts w:ascii="Calibri" w:hAnsi="Calibri" w:cs="Calibri"/>
+                <w:color w:val="000000"/>
+                <w:sz w:val="22"/>
+                <w:szCs w:val="22"/>
+              </w:rPr>
+              <w:t>N (11)</w:t>
+            </w:r>
+          </w:p>
+        </w:tc>
+        <w:tc>
+          <w:tcPr>
+            <w:tcW w:w="2835" w:type="dxa"/>
+          </w:tcPr>
+          <w:p>
+            <w:pPr>
+              <w:cnfStyle w:val="000000000000" w:firstRow="0" w:lastRow="0" w:firstColumn="0" w:lastColumn="0" w:oddVBand="0" w:evenVBand="0" w:oddHBand="0" w:evenHBand="0" w:firstRowFirstColumn="0" w:firstRowLastColumn="0" w:lastRowFirstColumn="0" w:lastRowLastColumn="0"/>
+            </w:pPr>
+            <w:proofErr w:type="gramStart"/>
+            <w:r>
+              <w:rPr>
+                <w:rFonts w:ascii="Calibri" w:hAnsi="Calibri" w:cs="Calibri"/>
+                <w:color w:val="000000"/>
+                <w:sz w:val="22"/>
+                <w:szCs w:val="22"/>
+              </w:rPr>
+              <w:t>identifiant</w:t>
+            </w:r>
+            <w:proofErr w:type="gramEnd"/>
+            <w:r>
+              <w:rPr>
+                <w:rFonts w:ascii="Calibri" w:hAnsi="Calibri" w:cs="Calibri"/>
+                <w:color w:val="000000"/>
+                <w:sz w:val="22"/>
+                <w:szCs w:val="22"/>
+              </w:rPr>
+              <w:t>, auto incrémenté</w:t>
+            </w:r>
+          </w:p>
+        </w:tc>
+      </w:tr>
+      <w:tr>
+        <w:tc>
+          <w:tcPr>
+            <w:cnfStyle w:val="001000000000" w:firstRow="0" w:lastRow="0" w:firstColumn="1" w:lastColumn="0" w:oddVBand="0" w:evenVBand="0" w:oddHBand="0" w:evenHBand="0" w:firstRowFirstColumn="0" w:firstRowLastColumn="0" w:lastRowFirstColumn="0" w:lastRowLastColumn="0"/>
+            <w:tcW w:w="1747" w:type="dxa"/>
+            <w:vMerge/>
+            <w:vAlign w:val="center"/>
+          </w:tcPr>
+          <w:p/>
+        </w:tc>
+        <w:tc>
+          <w:tcPr>
+            <w:tcW w:w="1928" w:type="dxa"/>
+          </w:tcPr>
+          <w:p>
+            <w:pPr>
+              <w:cnfStyle w:val="000000000000" w:firstRow="0" w:lastRow="0" w:firstColumn="0" w:lastColumn="0" w:oddVBand="0" w:evenVBand="0" w:oddHBand="0" w:evenHBand="0" w:firstRowFirstColumn="0" w:firstRowLastColumn="0" w:lastRowFirstColumn="0" w:lastRowLastColumn="0"/>
+            </w:pPr>
+            <w:proofErr w:type="gramStart"/>
+            <w:r>
+              <w:rPr>
+                <w:rFonts w:ascii="Calibri" w:hAnsi="Calibri" w:cs="Calibri"/>
+                <w:color w:val="000000"/>
+                <w:sz w:val="22"/>
+                <w:szCs w:val="22"/>
+              </w:rPr>
+              <w:t>erp</w:t>
+            </w:r>
+            <w:proofErr w:type="gramEnd"/>
+            <w:r>
+              <w:rPr>
+                <w:rFonts w:ascii="Calibri" w:hAnsi="Calibri" w:cs="Calibri"/>
+                <w:color w:val="000000"/>
+                <w:sz w:val="22"/>
+                <w:szCs w:val="22"/>
+              </w:rPr>
+              <w:t>_series</w:t>
+            </w:r>
+          </w:p>
+        </w:tc>
+        <w:tc>
+          <w:tcPr>
+            <w:tcW w:w="3071" w:type="dxa"/>
+          </w:tcPr>
+          <w:p>
+            <w:pPr>
+              <w:cnfStyle w:val="000000000000" w:firstRow="0" w:lastRow="0" w:firstColumn="0" w:lastColumn="0" w:oddVBand="0" w:evenVBand="0" w:oddHBand="0" w:evenHBand="0" w:firstRowFirstColumn="0" w:firstRowLastColumn="0" w:lastRowFirstColumn="0" w:lastRowLastColumn="0"/>
+            </w:pPr>
+            <w:proofErr w:type="gramStart"/>
+            <w:r>
+              <w:rPr>
+                <w:rFonts w:ascii="Calibri" w:hAnsi="Calibri" w:cs="Calibri"/>
+                <w:color w:val="000000"/>
+                <w:sz w:val="22"/>
+                <w:szCs w:val="22"/>
+              </w:rPr>
+              <w:t>l'épreuve</w:t>
+            </w:r>
+            <w:proofErr w:type="gramEnd"/>
+            <w:r>
+              <w:rPr>
+                <w:rFonts w:ascii="Calibri" w:hAnsi="Calibri" w:cs="Calibri"/>
+                <w:color w:val="000000"/>
+                <w:sz w:val="22"/>
+                <w:szCs w:val="22"/>
+              </w:rPr>
+              <w:t xml:space="preserve"> est-elle en série</w:t>
+            </w:r>
+          </w:p>
+        </w:tc>
+        <w:tc>
+          <w:tcPr>
+            <w:tcW w:w="1477" w:type="dxa"/>
+          </w:tcPr>
+          <w:p>
+            <w:pPr>
+              <w:cnfStyle w:val="000000000000" w:firstRow="0" w:lastRow="0" w:firstColumn="0" w:lastColumn="0" w:oddVBand="0" w:evenVBand="0" w:oddHBand="0" w:evenHBand="0" w:firstRowFirstColumn="0" w:firstRowLastColumn="0" w:lastRowFirstColumn="0" w:lastRowLastColumn="0"/>
+            </w:pPr>
+            <w:r>
+              <w:rPr>
+                <w:rFonts w:ascii="Calibri" w:hAnsi="Calibri" w:cs="Calibri"/>
+                <w:color w:val="000000"/>
+                <w:sz w:val="22"/>
+                <w:szCs w:val="22"/>
+              </w:rPr>
+              <w:t>Boolean</w:t>
+            </w:r>
+          </w:p>
+        </w:tc>
+        <w:tc>
+          <w:tcPr>
+            <w:tcW w:w="2835" w:type="dxa"/>
+          </w:tcPr>
+          <w:p>
+            <w:pPr>
+              <w:cnfStyle w:val="000000000000" w:firstRow="0" w:lastRow="0" w:firstColumn="0" w:lastColumn="0" w:oddVBand="0" w:evenVBand="0" w:oddHBand="0" w:evenHBand="0" w:firstRowFirstColumn="0" w:firstRowLastColumn="0" w:lastRowFirstColumn="0" w:lastRowLastColumn="0"/>
+            </w:pPr>
+            <w:proofErr w:type="gramStart"/>
+            <w:r>
+              <w:rPr>
+                <w:rFonts w:ascii="Calibri" w:hAnsi="Calibri" w:cs="Calibri"/>
+                <w:color w:val="000000"/>
+                <w:sz w:val="22"/>
+                <w:szCs w:val="22"/>
+              </w:rPr>
+              <w:t>obligatoire</w:t>
+            </w:r>
+            <w:proofErr w:type="gramEnd"/>
+            <w:r>
+              <w:rPr>
+                <w:rFonts w:ascii="Calibri" w:hAnsi="Calibri" w:cs="Calibri"/>
+                <w:color w:val="000000"/>
+                <w:sz w:val="22"/>
+                <w:szCs w:val="22"/>
+              </w:rPr>
+              <w:t>, défaut "false"</w:t>
+            </w:r>
+          </w:p>
+        </w:tc>
+      </w:tr>
+      <w:tr>
+        <w:tc>
+          <w:tcPr>
+            <w:cnfStyle w:val="001000000000" w:firstRow="0" w:lastRow="0" w:firstColumn="1" w:lastColumn="0" w:oddVBand="0" w:evenVBand="0" w:oddHBand="0" w:evenHBand="0" w:firstRowFirstColumn="0" w:firstRowLastColumn="0" w:lastRowFirstColumn="0" w:lastRowLastColumn="0"/>
+            <w:tcW w:w="1747" w:type="dxa"/>
+            <w:vMerge/>
+            <w:vAlign w:val="center"/>
+          </w:tcPr>
+          <w:p/>
+        </w:tc>
+        <w:tc>
+          <w:tcPr>
+            <w:tcW w:w="1928" w:type="dxa"/>
+          </w:tcPr>
+          <w:p>
+            <w:pPr>
+              <w:cnfStyle w:val="000000000000" w:firstRow="0" w:lastRow="0" w:firstColumn="0" w:lastColumn="0" w:oddVBand="0" w:evenVBand="0" w:oddHBand="0" w:evenHBand="0" w:firstRowFirstColumn="0" w:firstRowLastColumn="0" w:lastRowFirstColumn="0" w:lastRowLastColumn="0"/>
+            </w:pPr>
+            <w:proofErr w:type="gramStart"/>
+            <w:r>
+              <w:rPr>
+                <w:rFonts w:ascii="Calibri" w:hAnsi="Calibri" w:cs="Calibri"/>
+                <w:color w:val="000000"/>
+                <w:sz w:val="22"/>
+                <w:szCs w:val="22"/>
+              </w:rPr>
+              <w:t>erp</w:t>
+            </w:r>
+            <w:proofErr w:type="gramEnd"/>
+            <w:r>
+              <w:rPr>
+                <w:rFonts w:ascii="Calibri" w:hAnsi="Calibri" w:cs="Calibri"/>
+                <w:color w:val="000000"/>
+                <w:sz w:val="22"/>
+                <w:szCs w:val="22"/>
+              </w:rPr>
+              <w:t>_score</w:t>
+            </w:r>
+          </w:p>
+        </w:tc>
+        <w:tc>
+          <w:tcPr>
+            <w:tcW w:w="3071" w:type="dxa"/>
+          </w:tcPr>
+          <w:p>
+            <w:pPr>
+              <w:cnfStyle w:val="000000000000" w:firstRow="0" w:lastRow="0" w:firstColumn="0" w:lastColumn="0" w:oddVBand="0" w:evenVBand="0" w:oddHBand="0" w:evenHBand="0" w:firstRowFirstColumn="0" w:firstRowLastColumn="0" w:lastRowFirstColumn="0" w:lastRowLastColumn="0"/>
+            </w:pPr>
+            <w:proofErr w:type="gramStart"/>
+            <w:r>
+              <w:rPr>
+                <w:rFonts w:ascii="Calibri" w:hAnsi="Calibri" w:cs="Calibri"/>
+                <w:color w:val="000000"/>
+                <w:sz w:val="22"/>
+                <w:szCs w:val="22"/>
+              </w:rPr>
+              <w:t>point</w:t>
+            </w:r>
+            <w:proofErr w:type="gramEnd"/>
+            <w:r>
+              <w:rPr>
+                <w:rFonts w:ascii="Calibri" w:hAnsi="Calibri" w:cs="Calibri"/>
+                <w:color w:val="000000"/>
+                <w:sz w:val="22"/>
+                <w:szCs w:val="22"/>
+              </w:rPr>
+              <w:t xml:space="preserve"> que l'épreuve rapporte</w:t>
+            </w:r>
+          </w:p>
+        </w:tc>
+        <w:tc>
+          <w:tcPr>
+            <w:tcW w:w="1477" w:type="dxa"/>
+          </w:tcPr>
+          <w:p>
+            <w:pPr>
+              <w:cnfStyle w:val="000000000000" w:firstRow="0" w:lastRow="0" w:firstColumn="0" w:lastColumn="0" w:oddVBand="0" w:evenVBand="0" w:oddHBand="0" w:evenHBand="0" w:firstRowFirstColumn="0" w:firstRowLastColumn="0" w:lastRowFirstColumn="0" w:lastRowLastColumn="0"/>
+            </w:pPr>
+          </w:p>
+        </w:tc>
+        <w:tc>
+          <w:tcPr>
+            <w:tcW w:w="2835" w:type="dxa"/>
+          </w:tcPr>
+          <w:p>
+            <w:pPr>
+              <w:cnfStyle w:val="000000000000" w:firstRow="0" w:lastRow="0" w:firstColumn="0" w:lastColumn="0" w:oddVBand="0" w:evenVBand="0" w:oddHBand="0" w:evenHBand="0" w:firstRowFirstColumn="0" w:firstRowLastColumn="0" w:lastRowFirstColumn="0" w:lastRowLastColumn="0"/>
+            </w:pPr>
+            <w:proofErr w:type="gramStart"/>
+            <w:r>
+              <w:rPr>
+                <w:rFonts w:ascii="Calibri" w:hAnsi="Calibri" w:cs="Calibri"/>
+                <w:color w:val="000000"/>
+                <w:sz w:val="22"/>
+                <w:szCs w:val="22"/>
+              </w:rPr>
+              <w:t>obligatoire</w:t>
+            </w:r>
+            <w:proofErr w:type="gramEnd"/>
+            <w:r>
+              <w:rPr>
+                <w:rFonts w:ascii="Calibri" w:hAnsi="Calibri" w:cs="Calibri"/>
+                <w:color w:val="000000"/>
+                <w:sz w:val="22"/>
+                <w:szCs w:val="22"/>
+              </w:rPr>
+              <w:t>, &gt; 0</w:t>
+            </w:r>
+          </w:p>
+        </w:tc>
+      </w:tr>
+      <w:tr>
+        <w:tc>
+          <w:tcPr>
+            <w:cnfStyle w:val="001000000000" w:firstRow="0" w:lastRow="0" w:firstColumn="1" w:lastColumn="0" w:oddVBand="0" w:evenVBand="0" w:oddHBand="0" w:evenHBand="0" w:firstRowFirstColumn="0" w:firstRowLastColumn="0" w:lastRowFirstColumn="0" w:lastRowLastColumn="0"/>
+            <w:tcW w:w="1747" w:type="dxa"/>
+            <w:vMerge/>
+            <w:vAlign w:val="center"/>
+          </w:tcPr>
+          <w:p/>
+        </w:tc>
+        <w:tc>
+          <w:tcPr>
+            <w:tcW w:w="1928" w:type="dxa"/>
+          </w:tcPr>
+          <w:p>
+            <w:pPr>
+              <w:cnfStyle w:val="000000000000" w:firstRow="0" w:lastRow="0" w:firstColumn="0" w:lastColumn="0" w:oddVBand="0" w:evenVBand="0" w:oddHBand="0" w:evenHBand="0" w:firstRowFirstColumn="0" w:firstRowLastColumn="0" w:lastRowFirstColumn="0" w:lastRowLastColumn="0"/>
+            </w:pPr>
+            <w:proofErr w:type="gramStart"/>
+            <w:r>
+              <w:rPr>
+                <w:rFonts w:ascii="Calibri" w:hAnsi="Calibri" w:cs="Calibri"/>
+                <w:color w:val="000000"/>
+                <w:sz w:val="22"/>
+                <w:szCs w:val="22"/>
+              </w:rPr>
+              <w:t>erp</w:t>
+            </w:r>
+            <w:proofErr w:type="gramEnd"/>
+            <w:r>
+              <w:rPr>
+                <w:rFonts w:ascii="Calibri" w:hAnsi="Calibri" w:cs="Calibri"/>
+                <w:color w:val="000000"/>
+                <w:sz w:val="22"/>
+                <w:szCs w:val="22"/>
+              </w:rPr>
+              <w:t>_date</w:t>
+            </w:r>
+          </w:p>
+        </w:tc>
+        <w:tc>
+          <w:tcPr>
+            <w:tcW w:w="3071" w:type="dxa"/>
+          </w:tcPr>
+          <w:p>
+            <w:pPr>
+              <w:cnfStyle w:val="000000000000" w:firstRow="0" w:lastRow="0" w:firstColumn="0" w:lastColumn="0" w:oddVBand="0" w:evenVBand="0" w:oddHBand="0" w:evenHBand="0" w:firstRowFirstColumn="0" w:firstRowLastColumn="0" w:lastRowFirstColumn="0" w:lastRowLastColumn="0"/>
+            </w:pPr>
+            <w:proofErr w:type="gramStart"/>
+            <w:r>
+              <w:rPr>
+                <w:rFonts w:ascii="Calibri" w:hAnsi="Calibri" w:cs="Calibri"/>
+                <w:color w:val="000000"/>
+                <w:sz w:val="22"/>
+                <w:szCs w:val="22"/>
+              </w:rPr>
+              <w:t>date</w:t>
+            </w:r>
+            <w:proofErr w:type="gramEnd"/>
+            <w:r>
+              <w:rPr>
+                <w:rFonts w:ascii="Calibri" w:hAnsi="Calibri" w:cs="Calibri"/>
+                <w:color w:val="000000"/>
+                <w:sz w:val="22"/>
+                <w:szCs w:val="22"/>
+              </w:rPr>
+              <w:t xml:space="preserve"> et l'heure de l'épreuve</w:t>
+            </w:r>
+          </w:p>
+        </w:tc>
+        <w:tc>
+          <w:tcPr>
+            <w:tcW w:w="1477" w:type="dxa"/>
+          </w:tcPr>
+          <w:p>
+            <w:pPr>
+              <w:cnfStyle w:val="000000000000" w:firstRow="0" w:lastRow="0" w:firstColumn="0" w:lastColumn="0" w:oddVBand="0" w:evenVBand="0" w:oddHBand="0" w:evenHBand="0" w:firstRowFirstColumn="0" w:firstRowLastColumn="0" w:lastRowFirstColumn="0" w:lastRowLastColumn="0"/>
+            </w:pPr>
+          </w:p>
+        </w:tc>
+        <w:tc>
+          <w:tcPr>
+            <w:tcW w:w="2835" w:type="dxa"/>
+          </w:tcPr>
+          <w:p>
+            <w:pPr>
+              <w:cnfStyle w:val="000000000000" w:firstRow="0" w:lastRow="0" w:firstColumn="0" w:lastColumn="0" w:oddVBand="0" w:evenVBand="0" w:oddHBand="0" w:evenHBand="0" w:firstRowFirstColumn="0" w:firstRowLastColumn="0" w:lastRowFirstColumn="0" w:lastRowLastColumn="0"/>
+            </w:pPr>
+          </w:p>
+        </w:tc>
+      </w:tr>
+      <w:tr>
+        <w:tc>
+          <w:tcPr>
+            <w:cnfStyle w:val="001000000000" w:firstRow="0" w:lastRow="0" w:firstColumn="1" w:lastColumn="0" w:oddVBand="0" w:evenVBand="0" w:oddHBand="0" w:evenHBand="0" w:firstRowFirstColumn="0" w:firstRowLastColumn="0" w:lastRowFirstColumn="0" w:lastRowLastColumn="0"/>
+            <w:tcW w:w="1747" w:type="dxa"/>
+            <w:vMerge/>
+            <w:vAlign w:val="center"/>
+          </w:tcPr>
+          <w:p/>
+        </w:tc>
+        <w:tc>
+          <w:tcPr>
+            <w:tcW w:w="1928" w:type="dxa"/>
+          </w:tcPr>
+          <w:p>
+            <w:pPr>
+              <w:cnfStyle w:val="000000000000" w:firstRow="0" w:lastRow="0" w:firstColumn="0" w:lastColumn="0" w:oddVBand="0" w:evenVBand="0" w:oddHBand="0" w:evenHBand="0" w:firstRowFirstColumn="0" w:firstRowLastColumn="0" w:lastRowFirstColumn="0" w:lastRowLastColumn="0"/>
+            </w:pPr>
+            <w:proofErr w:type="gramStart"/>
+            <w:r>
+              <w:rPr>
+                <w:rFonts w:ascii="Calibri" w:hAnsi="Calibri" w:cs="Calibri"/>
+                <w:color w:val="000000"/>
+                <w:sz w:val="22"/>
+                <w:szCs w:val="22"/>
+              </w:rPr>
+              <w:t>epr</w:t>
+            </w:r>
+            <w:proofErr w:type="gramEnd"/>
+            <w:r>
+              <w:rPr>
+                <w:rFonts w:ascii="Calibri" w:hAnsi="Calibri" w:cs="Calibri"/>
+                <w:color w:val="000000"/>
+                <w:sz w:val="22"/>
+                <w:szCs w:val="22"/>
+              </w:rPr>
+              <w:t>_nb_place_max</w:t>
+            </w:r>
+          </w:p>
+        </w:tc>
+        <w:tc>
+          <w:tcPr>
+            <w:tcW w:w="3071" w:type="dxa"/>
+          </w:tcPr>
+          <w:p>
+            <w:pPr>
+              <w:cnfStyle w:val="000000000000" w:firstRow="0" w:lastRow="0" w:firstColumn="0" w:lastColumn="0" w:oddVBand="0" w:evenVBand="0" w:oddHBand="0" w:evenHBand="0" w:firstRowFirstColumn="0" w:firstRowLastColumn="0" w:lastRowFirstColumn="0" w:lastRowLastColumn="0"/>
+            </w:pPr>
+            <w:r>
+              <w:rPr>
+                <w:rFonts w:ascii="Calibri" w:hAnsi="Calibri" w:cs="Calibri"/>
+                <w:color w:val="000000"/>
+                <w:sz w:val="22"/>
+                <w:szCs w:val="22"/>
+              </w:rPr>
+              <w:t>Nombre de place maximum dans l'epreuve</w:t>
+            </w:r>
+          </w:p>
+        </w:tc>
+        <w:tc>
+          <w:tcPr>
+            <w:tcW w:w="1477" w:type="dxa"/>
+          </w:tcPr>
+          <w:p>
+            <w:pPr>
+              <w:cnfStyle w:val="000000000000" w:firstRow="0" w:lastRow="0" w:firstColumn="0" w:lastColumn="0" w:oddVBand="0" w:evenVBand="0" w:oddHBand="0" w:evenHBand="0" w:firstRowFirstColumn="0" w:firstRowLastColumn="0" w:lastRowFirstColumn="0" w:lastRowLastColumn="0"/>
+            </w:pPr>
+            <w:r>
+              <w:rPr>
+                <w:rFonts w:ascii="Calibri" w:hAnsi="Calibri" w:cs="Calibri"/>
+                <w:color w:val="000000"/>
+                <w:sz w:val="22"/>
+                <w:szCs w:val="22"/>
+              </w:rPr>
+              <w:t>N (100)</w:t>
+            </w:r>
+          </w:p>
+        </w:tc>
+        <w:tc>
+          <w:tcPr>
+            <w:tcW w:w="2835" w:type="dxa"/>
+          </w:tcPr>
+          <w:p>
+            <w:pPr>
+              <w:cnfStyle w:val="000000000000" w:firstRow="0" w:lastRow="0" w:firstColumn="0" w:lastColumn="0" w:oddVBand="0" w:evenVBand="0" w:oddHBand="0" w:evenHBand="0" w:firstRowFirstColumn="0" w:firstRowLastColumn="0" w:lastRowFirstColumn="0" w:lastRowLastColumn="0"/>
+            </w:pPr>
+            <w:proofErr w:type="gramStart"/>
+            <w:r>
+              <w:rPr>
+                <w:rFonts w:ascii="Calibri" w:hAnsi="Calibri" w:cs="Calibri"/>
+                <w:color w:val="000000"/>
+                <w:sz w:val="22"/>
+                <w:szCs w:val="22"/>
+              </w:rPr>
+              <w:t>falcutatif</w:t>
+            </w:r>
+            <w:proofErr w:type="gramEnd"/>
+            <w:r>
+              <w:rPr>
+                <w:rFonts w:ascii="Calibri" w:hAnsi="Calibri" w:cs="Calibri"/>
+                <w:color w:val="000000"/>
+                <w:sz w:val="22"/>
+                <w:szCs w:val="22"/>
+              </w:rPr>
+              <w:t>, &gt; 0</w:t>
+            </w:r>
+          </w:p>
+        </w:tc>
+      </w:tr>
+      <w:tr>
+        <w:tc>
+          <w:tcPr>
+            <w:cnfStyle w:val="001000000000" w:firstRow="0" w:lastRow="0" w:firstColumn="1" w:lastColumn="0" w:oddVBand="0" w:evenVBand="0" w:oddHBand="0" w:evenHBand="0" w:firstRowFirstColumn="0" w:firstRowLastColumn="0" w:lastRowFirstColumn="0" w:lastRowLastColumn="0"/>
+            <w:tcW w:w="1747" w:type="dxa"/>
+            <w:vMerge w:val="restart"/>
+          </w:tcPr>
+          <w:p>
+            <w:proofErr w:type="gramStart"/>
+            <w:r>
+              <w:rPr>
+                <w:rFonts w:ascii="Calibri" w:hAnsi="Calibri" w:cs="Calibri"/>
+                <w:color w:val="000000"/>
+                <w:sz w:val="22"/>
+                <w:szCs w:val="22"/>
+              </w:rPr>
+              <w:t>classements</w:t>
+            </w:r>
+            <w:proofErr w:type="gramEnd"/>
+            <w:r>
+              <w:rPr>
+                <w:rFonts w:ascii="Calibri" w:hAnsi="Calibri" w:cs="Calibri"/>
+                <w:color w:val="000000"/>
+                <w:sz w:val="22"/>
+                <w:szCs w:val="22"/>
+              </w:rPr>
+              <w:t xml:space="preserve"> </w:t>
+            </w:r>
+          </w:p>
+        </w:tc>
+        <w:tc>
+          <w:tcPr>
+            <w:tcW w:w="1928" w:type="dxa"/>
+          </w:tcPr>
+          <w:p>
+            <w:pPr>
+              <w:cnfStyle w:val="000000000000" w:firstRow="0" w:lastRow="0" w:firstColumn="0" w:lastColumn="0" w:oddVBand="0" w:evenVBand="0" w:oddHBand="0" w:evenHBand="0" w:firstRowFirstColumn="0" w:firstRowLastColumn="0" w:lastRowFirstColumn="0" w:lastRowLastColumn="0"/>
+            </w:pPr>
+            <w:proofErr w:type="gramStart"/>
+            <w:r>
+              <w:rPr>
+                <w:rFonts w:ascii="Calibri" w:hAnsi="Calibri" w:cs="Calibri"/>
+                <w:color w:val="000000"/>
+                <w:sz w:val="22"/>
+                <w:szCs w:val="22"/>
+              </w:rPr>
+              <w:t>cls</w:t>
+            </w:r>
+            <w:proofErr w:type="gramEnd"/>
+            <w:r>
+              <w:rPr>
+                <w:rFonts w:ascii="Calibri" w:hAnsi="Calibri" w:cs="Calibri"/>
+                <w:color w:val="000000"/>
+                <w:sz w:val="22"/>
+                <w:szCs w:val="22"/>
+              </w:rPr>
+              <w:t>_id</w:t>
+            </w:r>
+          </w:p>
+        </w:tc>
+        <w:tc>
+          <w:tcPr>
+            <w:tcW w:w="3071" w:type="dxa"/>
+          </w:tcPr>
+          <w:p>
+            <w:pPr>
+              <w:cnfStyle w:val="000000000000" w:firstRow="0" w:lastRow="0" w:firstColumn="0" w:lastColumn="0" w:oddVBand="0" w:evenVBand="0" w:oddHBand="0" w:evenHBand="0" w:firstRowFirstColumn="0" w:firstRowLastColumn="0" w:lastRowFirstColumn="0" w:lastRowLastColumn="0"/>
+            </w:pPr>
+            <w:r>
+              <w:rPr>
+                <w:rFonts w:ascii="Calibri" w:hAnsi="Calibri" w:cs="Calibri"/>
+                <w:color w:val="000000"/>
+                <w:sz w:val="22"/>
+                <w:szCs w:val="22"/>
+              </w:rPr>
+              <w:t>Identifiant du score</w:t>
+            </w:r>
+          </w:p>
+        </w:tc>
+        <w:tc>
+          <w:tcPr>
+            <w:tcW w:w="1477" w:type="dxa"/>
+          </w:tcPr>
+          <w:p>
+            <w:pPr>
+              <w:cnfStyle w:val="000000000000" w:firstRow="0" w:lastRow="0" w:firstColumn="0" w:lastColumn="0" w:oddVBand="0" w:evenVBand="0" w:oddHBand="0" w:evenHBand="0" w:firstRowFirstColumn="0" w:firstRowLastColumn="0" w:lastRowFirstColumn="0" w:lastRowLastColumn="0"/>
+            </w:pPr>
+            <w:r>
+              <w:rPr>
+                <w:rFonts w:ascii="Calibri" w:hAnsi="Calibri" w:cs="Calibri"/>
+                <w:color w:val="000000"/>
+                <w:sz w:val="22"/>
+                <w:szCs w:val="22"/>
+              </w:rPr>
+              <w:t>N (11)</w:t>
+            </w:r>
+          </w:p>
+        </w:tc>
+        <w:tc>
+          <w:tcPr>
+            <w:tcW w:w="2835" w:type="dxa"/>
+          </w:tcPr>
+          <w:p>
+            <w:pPr>
+              <w:cnfStyle w:val="000000000000" w:firstRow="0" w:lastRow="0" w:firstColumn="0" w:lastColumn="0" w:oddVBand="0" w:evenVBand="0" w:oddHBand="0" w:evenHBand="0" w:firstRowFirstColumn="0" w:firstRowLastColumn="0" w:lastRowFirstColumn="0" w:lastRowLastColumn="0"/>
+            </w:pPr>
+            <w:proofErr w:type="gramStart"/>
+            <w:r>
+              <w:rPr>
+                <w:rFonts w:ascii="Calibri" w:hAnsi="Calibri" w:cs="Calibri"/>
+                <w:color w:val="000000"/>
+                <w:sz w:val="22"/>
+                <w:szCs w:val="22"/>
+              </w:rPr>
+              <w:t>identifiant</w:t>
+            </w:r>
+            <w:proofErr w:type="gramEnd"/>
+            <w:r>
+              <w:rPr>
+                <w:rFonts w:ascii="Calibri" w:hAnsi="Calibri" w:cs="Calibri"/>
+                <w:color w:val="000000"/>
+                <w:sz w:val="22"/>
+                <w:szCs w:val="22"/>
+              </w:rPr>
+              <w:t>, auto incrémenté</w:t>
+            </w:r>
+          </w:p>
+        </w:tc>
+      </w:tr>
+      <w:tr>
+        <w:tc>
+          <w:tcPr>
+            <w:cnfStyle w:val="001000000000" w:firstRow="0" w:lastRow="0" w:firstColumn="1" w:lastColumn="0" w:oddVBand="0" w:evenVBand="0" w:oddHBand="0" w:evenHBand="0" w:firstRowFirstColumn="0" w:firstRowLastColumn="0" w:lastRowFirstColumn="0" w:lastRowLastColumn="0"/>
+            <w:tcW w:w="1747" w:type="dxa"/>
+            <w:vMerge/>
+          </w:tcPr>
+          <w:p/>
+        </w:tc>
+        <w:tc>
+          <w:tcPr>
+            <w:tcW w:w="1928" w:type="dxa"/>
+          </w:tcPr>
+          <w:p>
+            <w:pPr>
+              <w:cnfStyle w:val="000000000000" w:firstRow="0" w:lastRow="0" w:firstColumn="0" w:lastColumn="0" w:oddVBand="0" w:evenVBand="0" w:oddHBand="0" w:evenHBand="0" w:firstRowFirstColumn="0" w:firstRowLastColumn="0" w:lastRowFirstColumn="0" w:lastRowLastColumn="0"/>
+            </w:pPr>
+            <w:proofErr w:type="gramStart"/>
+            <w:r>
+              <w:rPr>
+                <w:rFonts w:ascii="Calibri" w:hAnsi="Calibri" w:cs="Calibri"/>
+                <w:color w:val="000000"/>
+                <w:sz w:val="22"/>
+                <w:szCs w:val="22"/>
+              </w:rPr>
+              <w:t>cls</w:t>
+            </w:r>
+            <w:proofErr w:type="gramEnd"/>
+            <w:r>
+              <w:rPr>
+                <w:rFonts w:ascii="Calibri" w:hAnsi="Calibri" w:cs="Calibri"/>
+                <w:color w:val="000000"/>
+                <w:sz w:val="22"/>
+                <w:szCs w:val="22"/>
+              </w:rPr>
+              <w:t>_scores</w:t>
+            </w:r>
+          </w:p>
+        </w:tc>
+        <w:tc>
+          <w:tcPr>
+            <w:tcW w:w="3071" w:type="dxa"/>
+          </w:tcPr>
+          <w:p>
+            <w:pPr>
+              <w:cnfStyle w:val="000000000000" w:firstRow="0" w:lastRow="0" w:firstColumn="0" w:lastColumn="0" w:oddVBand="0" w:evenVBand="0" w:oddHBand="0" w:evenHBand="0" w:firstRowFirstColumn="0" w:firstRowLastColumn="0" w:lastRowFirstColumn="0" w:lastRowLastColumn="0"/>
+            </w:pPr>
+            <w:r>
+              <w:rPr>
+                <w:rFonts w:ascii="Calibri" w:hAnsi="Calibri" w:cs="Calibri"/>
+                <w:color w:val="000000"/>
+                <w:sz w:val="22"/>
+                <w:szCs w:val="22"/>
+              </w:rPr>
+              <w:t>Nombre de scores obtenue lors d'une ou une serie d'épreuves</w:t>
+            </w:r>
+          </w:p>
+        </w:tc>
+        <w:tc>
+          <w:tcPr>
+            <w:tcW w:w="1477" w:type="dxa"/>
+          </w:tcPr>
+          <w:p>
+            <w:pPr>
+              <w:cnfStyle w:val="000000000000" w:firstRow="0" w:lastRow="0" w:firstColumn="0" w:lastColumn="0" w:oddVBand="0" w:evenVBand="0" w:oddHBand="0" w:evenHBand="0" w:firstRowFirstColumn="0" w:firstRowLastColumn="0" w:lastRowFirstColumn="0" w:lastRowLastColumn="0"/>
+            </w:pPr>
+            <w:r>
+              <w:rPr>
+                <w:rFonts w:ascii="Calibri" w:hAnsi="Calibri" w:cs="Calibri"/>
+                <w:color w:val="000000"/>
+                <w:sz w:val="22"/>
+                <w:szCs w:val="22"/>
+              </w:rPr>
+              <w:t>N (100)</w:t>
+            </w:r>
+          </w:p>
+        </w:tc>
+        <w:tc>
+          <w:tcPr>
+            <w:tcW w:w="2835" w:type="dxa"/>
+          </w:tcPr>
+          <w:p>
+            <w:pPr>
+              <w:cnfStyle w:val="000000000000" w:firstRow="0" w:lastRow="0" w:firstColumn="0" w:lastColumn="0" w:oddVBand="0" w:evenVBand="0" w:oddHBand="0" w:evenHBand="0" w:firstRowFirstColumn="0" w:firstRowLastColumn="0" w:lastRowFirstColumn="0" w:lastRowLastColumn="0"/>
+            </w:pPr>
+            <w:proofErr w:type="gramStart"/>
+            <w:r>
+              <w:rPr>
+                <w:rFonts w:ascii="Calibri" w:hAnsi="Calibri" w:cs="Calibri"/>
+                <w:color w:val="000000"/>
+                <w:sz w:val="22"/>
+                <w:szCs w:val="22"/>
+              </w:rPr>
+              <w:t>obligation</w:t>
+            </w:r>
+            <w:proofErr w:type="gramEnd"/>
+          </w:p>
+        </w:tc>
+      </w:tr>
+      <w:tr>
+        <w:tc>
+          <w:tcPr>
+            <w:cnfStyle w:val="001000000000" w:firstRow="0" w:lastRow="0" w:firstColumn="1" w:lastColumn="0" w:oddVBand="0" w:evenVBand="0" w:oddHBand="0" w:evenHBand="0" w:firstRowFirstColumn="0" w:firstRowLastColumn="0" w:lastRowFirstColumn="0" w:lastRowLastColumn="0"/>
+            <w:tcW w:w="1747" w:type="dxa"/>
+            <w:vMerge w:val="restart"/>
+          </w:tcPr>
+          <w:p>
+            <w:bookmarkStart w:id="9" w:name="_GoBack"/>
+            <w:bookmarkEnd w:id="9"/>
+            <w:proofErr w:type="gramStart"/>
+            <w:r>
+              <w:rPr>
+                <w:rFonts w:ascii="Calibri" w:hAnsi="Calibri" w:cs="Calibri"/>
+                <w:color w:val="000000"/>
+                <w:sz w:val="22"/>
+                <w:szCs w:val="22"/>
+              </w:rPr>
+              <w:t>stades</w:t>
+            </w:r>
+            <w:proofErr w:type="gramEnd"/>
+          </w:p>
+        </w:tc>
+        <w:tc>
+          <w:tcPr>
+            <w:tcW w:w="1928" w:type="dxa"/>
+          </w:tcPr>
+          <w:p>
+            <w:pPr>
+              <w:cnfStyle w:val="000000000000" w:firstRow="0" w:lastRow="0" w:firstColumn="0" w:lastColumn="0" w:oddVBand="0" w:evenVBand="0" w:oddHBand="0" w:evenHBand="0" w:firstRowFirstColumn="0" w:firstRowLastColumn="0" w:lastRowFirstColumn="0" w:lastRowLastColumn="0"/>
+            </w:pPr>
+            <w:proofErr w:type="gramStart"/>
+            <w:r>
+              <w:rPr>
+                <w:rFonts w:ascii="Calibri" w:hAnsi="Calibri" w:cs="Calibri"/>
+                <w:color w:val="000000"/>
+                <w:sz w:val="22"/>
+                <w:szCs w:val="22"/>
+              </w:rPr>
+              <w:t>std</w:t>
+            </w:r>
+            <w:proofErr w:type="gramEnd"/>
+            <w:r>
+              <w:rPr>
+                <w:rFonts w:ascii="Calibri" w:hAnsi="Calibri" w:cs="Calibri"/>
+                <w:color w:val="000000"/>
+                <w:sz w:val="22"/>
+                <w:szCs w:val="22"/>
+              </w:rPr>
+              <w:t>_name</w:t>
+            </w:r>
+          </w:p>
+        </w:tc>
+        <w:tc>
+          <w:tcPr>
+            <w:tcW w:w="3071" w:type="dxa"/>
+          </w:tcPr>
+          <w:p>
+            <w:pPr>
+              <w:cnfStyle w:val="000000000000" w:firstRow="0" w:lastRow="0" w:firstColumn="0" w:lastColumn="0" w:oddVBand="0" w:evenVBand="0" w:oddHBand="0" w:evenHBand="0" w:firstRowFirstColumn="0" w:firstRowLastColumn="0" w:lastRowFirstColumn="0" w:lastRowLastColumn="0"/>
+            </w:pPr>
+            <w:proofErr w:type="gramStart"/>
+            <w:r>
+              <w:rPr>
+                <w:rFonts w:ascii="Calibri" w:hAnsi="Calibri" w:cs="Calibri"/>
+                <w:color w:val="000000"/>
+                <w:sz w:val="22"/>
+                <w:szCs w:val="22"/>
+              </w:rPr>
+              <w:t>le</w:t>
+            </w:r>
+            <w:proofErr w:type="gramEnd"/>
+            <w:r>
+              <w:rPr>
+                <w:rFonts w:ascii="Calibri" w:hAnsi="Calibri" w:cs="Calibri"/>
+                <w:color w:val="000000"/>
+                <w:sz w:val="22"/>
+                <w:szCs w:val="22"/>
+              </w:rPr>
+              <w:t xml:space="preserve"> nom du stade</w:t>
+            </w:r>
+          </w:p>
+        </w:tc>
+        <w:tc>
+          <w:tcPr>
+            <w:tcW w:w="1477" w:type="dxa"/>
+          </w:tcPr>
+          <w:p>
+            <w:pPr>
+              <w:cnfStyle w:val="000000000000" w:firstRow="0" w:lastRow="0" w:firstColumn="0" w:lastColumn="0" w:oddVBand="0" w:evenVBand="0" w:oddHBand="0" w:evenHBand="0" w:firstRowFirstColumn="0" w:firstRowLastColumn="0" w:lastRowFirstColumn="0" w:lastRowLastColumn="0"/>
+            </w:pPr>
+            <w:r>
+              <w:rPr>
+                <w:rFonts w:ascii="Calibri" w:hAnsi="Calibri" w:cs="Calibri"/>
+                <w:color w:val="000000"/>
+                <w:sz w:val="22"/>
+                <w:szCs w:val="22"/>
+              </w:rPr>
+              <w:t>AN (50)</w:t>
+            </w:r>
+          </w:p>
+        </w:tc>
+        <w:tc>
+          <w:tcPr>
+            <w:tcW w:w="2835" w:type="dxa"/>
+          </w:tcPr>
+          <w:p>
+            <w:pPr>
+              <w:cnfStyle w:val="000000000000" w:firstRow="0" w:lastRow="0" w:firstColumn="0" w:lastColumn="0" w:oddVBand="0" w:evenVBand="0" w:oddHBand="0" w:evenHBand="0" w:firstRowFirstColumn="0" w:firstRowLastColumn="0" w:lastRowFirstColumn="0" w:lastRowLastColumn="0"/>
+            </w:pPr>
+            <w:proofErr w:type="gramStart"/>
+            <w:r>
+              <w:rPr>
+                <w:rFonts w:ascii="Calibri" w:hAnsi="Calibri" w:cs="Calibri"/>
+                <w:color w:val="000000"/>
+                <w:sz w:val="22"/>
+                <w:szCs w:val="22"/>
+              </w:rPr>
+              <w:t>identifiant</w:t>
+            </w:r>
+            <w:proofErr w:type="gramEnd"/>
+          </w:p>
+        </w:tc>
+      </w:tr>
+      <w:tr>
+        <w:tc>
+          <w:tcPr>
+            <w:cnfStyle w:val="001000000000" w:firstRow="0" w:lastRow="0" w:firstColumn="1" w:lastColumn="0" w:oddVBand="0" w:evenVBand="0" w:oddHBand="0" w:evenHBand="0" w:firstRowFirstColumn="0" w:firstRowLastColumn="0" w:lastRowFirstColumn="0" w:lastRowLastColumn="0"/>
+            <w:tcW w:w="1747" w:type="dxa"/>
+            <w:vMerge/>
+          </w:tcPr>
+          <w:p/>
+        </w:tc>
+        <w:tc>
+          <w:tcPr>
+            <w:tcW w:w="1928" w:type="dxa"/>
+          </w:tcPr>
+          <w:p>
+            <w:pPr>
+              <w:cnfStyle w:val="000000000000" w:firstRow="0" w:lastRow="0" w:firstColumn="0" w:lastColumn="0" w:oddVBand="0" w:evenVBand="0" w:oddHBand="0" w:evenHBand="0" w:firstRowFirstColumn="0" w:firstRowLastColumn="0" w:lastRowFirstColumn="0" w:lastRowLastColumn="0"/>
+            </w:pPr>
+            <w:proofErr w:type="gramStart"/>
+            <w:r>
+              <w:rPr>
+                <w:rFonts w:ascii="Calibri" w:hAnsi="Calibri" w:cs="Calibri"/>
+                <w:color w:val="000000"/>
+                <w:sz w:val="22"/>
+                <w:szCs w:val="22"/>
+              </w:rPr>
+              <w:t>std</w:t>
+            </w:r>
+            <w:proofErr w:type="gramEnd"/>
+            <w:r>
+              <w:rPr>
+                <w:rFonts w:ascii="Calibri" w:hAnsi="Calibri" w:cs="Calibri"/>
+                <w:color w:val="000000"/>
+                <w:sz w:val="22"/>
+                <w:szCs w:val="22"/>
+              </w:rPr>
+              <w:t>_nb_place</w:t>
+            </w:r>
+          </w:p>
+        </w:tc>
+        <w:tc>
+          <w:tcPr>
+            <w:tcW w:w="3071" w:type="dxa"/>
+          </w:tcPr>
+          <w:p>
+            <w:pPr>
+              <w:cnfStyle w:val="000000000000" w:firstRow="0" w:lastRow="0" w:firstColumn="0" w:lastColumn="0" w:oddVBand="0" w:evenVBand="0" w:oddHBand="0" w:evenHBand="0" w:firstRowFirstColumn="0" w:firstRowLastColumn="0" w:lastRowFirstColumn="0" w:lastRowLastColumn="0"/>
+            </w:pPr>
+            <w:proofErr w:type="gramStart"/>
+            <w:r>
+              <w:rPr>
+                <w:rFonts w:ascii="Calibri" w:hAnsi="Calibri" w:cs="Calibri"/>
+                <w:color w:val="000000"/>
+                <w:sz w:val="22"/>
+                <w:szCs w:val="22"/>
+              </w:rPr>
+              <w:t>le</w:t>
+            </w:r>
+            <w:proofErr w:type="gramEnd"/>
+            <w:r>
+              <w:rPr>
+                <w:rFonts w:ascii="Calibri" w:hAnsi="Calibri" w:cs="Calibri"/>
+                <w:color w:val="000000"/>
+                <w:sz w:val="22"/>
+                <w:szCs w:val="22"/>
+              </w:rPr>
+              <w:t xml:space="preserve"> nombre de place dans le stade</w:t>
+            </w:r>
+          </w:p>
+        </w:tc>
+        <w:tc>
+          <w:tcPr>
+            <w:tcW w:w="1477" w:type="dxa"/>
+          </w:tcPr>
+          <w:p>
+            <w:pPr>
+              <w:cnfStyle w:val="000000000000" w:firstRow="0" w:lastRow="0" w:firstColumn="0" w:lastColumn="0" w:oddVBand="0" w:evenVBand="0" w:oddHBand="0" w:evenHBand="0" w:firstRowFirstColumn="0" w:firstRowLastColumn="0" w:lastRowFirstColumn="0" w:lastRowLastColumn="0"/>
+            </w:pPr>
+            <w:proofErr w:type="gramStart"/>
+            <w:r>
+              <w:rPr>
+                <w:rFonts w:ascii="Calibri" w:hAnsi="Calibri" w:cs="Calibri"/>
+                <w:color w:val="000000"/>
+                <w:sz w:val="22"/>
+                <w:szCs w:val="22"/>
+              </w:rPr>
+              <w:t>N(</w:t>
+            </w:r>
+            <w:proofErr w:type="gramEnd"/>
+            <w:r>
+              <w:rPr>
+                <w:rFonts w:ascii="Calibri" w:hAnsi="Calibri" w:cs="Calibri"/>
+                <w:color w:val="000000"/>
+                <w:sz w:val="22"/>
+                <w:szCs w:val="22"/>
+              </w:rPr>
+              <w:t>4)</w:t>
+            </w:r>
+          </w:p>
+        </w:tc>
+        <w:tc>
+          <w:tcPr>
+            <w:tcW w:w="2835" w:type="dxa"/>
+          </w:tcPr>
+          <w:p>
+            <w:pPr>
+              <w:cnfStyle w:val="000000000000" w:firstRow="0" w:lastRow="0" w:firstColumn="0" w:lastColumn="0" w:oddVBand="0" w:evenVBand="0" w:oddHBand="0" w:evenHBand="0" w:firstRowFirstColumn="0" w:firstRowLastColumn="0" w:lastRowFirstColumn="0" w:lastRowLastColumn="0"/>
+            </w:pPr>
+            <w:proofErr w:type="gramStart"/>
+            <w:r>
+              <w:rPr>
+                <w:rFonts w:ascii="Calibri" w:hAnsi="Calibri" w:cs="Calibri"/>
+                <w:color w:val="000000"/>
+                <w:sz w:val="22"/>
+                <w:szCs w:val="22"/>
+              </w:rPr>
+              <w:t>obligatoire</w:t>
+            </w:r>
+            <w:proofErr w:type="gramEnd"/>
+          </w:p>
+        </w:tc>
+      </w:tr>
+      <w:tr>
+        <w:tc>
+          <w:tcPr>
+            <w:cnfStyle w:val="001000000000" w:firstRow="0" w:lastRow="0" w:firstColumn="1" w:lastColumn="0" w:oddVBand="0" w:evenVBand="0" w:oddHBand="0" w:evenHBand="0" w:firstRowFirstColumn="0" w:firstRowLastColumn="0" w:lastRowFirstColumn="0" w:lastRowLastColumn="0"/>
+            <w:tcW w:w="1747" w:type="dxa"/>
+            <w:vMerge/>
+          </w:tcPr>
+          <w:p/>
+        </w:tc>
+        <w:tc>
+          <w:tcPr>
+            <w:tcW w:w="1928" w:type="dxa"/>
+          </w:tcPr>
+          <w:p>
+            <w:pPr>
+              <w:cnfStyle w:val="000000000000" w:firstRow="0" w:lastRow="0" w:firstColumn="0" w:lastColumn="0" w:oddVBand="0" w:evenVBand="0" w:oddHBand="0" w:evenHBand="0" w:firstRowFirstColumn="0" w:firstRowLastColumn="0" w:lastRowFirstColumn="0" w:lastRowLastColumn="0"/>
+            </w:pPr>
+            <w:proofErr w:type="gramStart"/>
+            <w:r>
+              <w:rPr>
+                <w:rFonts w:ascii="Calibri" w:hAnsi="Calibri" w:cs="Calibri"/>
+                <w:color w:val="000000"/>
+                <w:sz w:val="22"/>
+                <w:szCs w:val="22"/>
+              </w:rPr>
+              <w:t>std</w:t>
+            </w:r>
+            <w:proofErr w:type="gramEnd"/>
+            <w:r>
+              <w:rPr>
+                <w:rFonts w:ascii="Calibri" w:hAnsi="Calibri" w:cs="Calibri"/>
+                <w:color w:val="000000"/>
+                <w:sz w:val="22"/>
+                <w:szCs w:val="22"/>
+              </w:rPr>
+              <w:t>_lieu</w:t>
+            </w:r>
+          </w:p>
+        </w:tc>
+        <w:tc>
+          <w:tcPr>
+            <w:tcW w:w="3071" w:type="dxa"/>
+          </w:tcPr>
+          <w:p>
+            <w:pPr>
+              <w:cnfStyle w:val="000000000000" w:firstRow="0" w:lastRow="0" w:firstColumn="0" w:lastColumn="0" w:oddVBand="0" w:evenVBand="0" w:oddHBand="0" w:evenHBand="0" w:firstRowFirstColumn="0" w:firstRowLastColumn="0" w:lastRowFirstColumn="0" w:lastRowLastColumn="0"/>
+            </w:pPr>
+            <w:proofErr w:type="gramStart"/>
+            <w:r>
+              <w:rPr>
+                <w:rFonts w:ascii="Calibri" w:hAnsi="Calibri" w:cs="Calibri"/>
+                <w:color w:val="000000"/>
+                <w:sz w:val="22"/>
+                <w:szCs w:val="22"/>
+              </w:rPr>
+              <w:t>le</w:t>
+            </w:r>
+            <w:proofErr w:type="gramEnd"/>
+            <w:r>
+              <w:rPr>
+                <w:rFonts w:ascii="Calibri" w:hAnsi="Calibri" w:cs="Calibri"/>
+                <w:color w:val="000000"/>
+                <w:sz w:val="22"/>
+                <w:szCs w:val="22"/>
+              </w:rPr>
+              <w:t xml:space="preserve"> lieu ou se trouve le stade</w:t>
+            </w:r>
+          </w:p>
+        </w:tc>
+        <w:tc>
+          <w:tcPr>
+            <w:tcW w:w="1477" w:type="dxa"/>
+          </w:tcPr>
+          <w:p>
+            <w:pPr>
+              <w:cnfStyle w:val="000000000000" w:firstRow="0" w:lastRow="0" w:firstColumn="0" w:lastColumn="0" w:oddVBand="0" w:evenVBand="0" w:oddHBand="0" w:evenHBand="0" w:firstRowFirstColumn="0" w:firstRowLastColumn="0" w:lastRowFirstColumn="0" w:lastRowLastColumn="0"/>
+            </w:pPr>
+            <w:r>
+              <w:rPr>
+                <w:rFonts w:ascii="Calibri" w:hAnsi="Calibri" w:cs="Calibri"/>
+                <w:color w:val="000000"/>
+                <w:sz w:val="22"/>
+                <w:szCs w:val="22"/>
+              </w:rPr>
+              <w:t>AN (255)</w:t>
+            </w:r>
+          </w:p>
+        </w:tc>
+        <w:tc>
+          <w:tcPr>
+            <w:tcW w:w="2835" w:type="dxa"/>
+          </w:tcPr>
+          <w:p>
+            <w:pPr>
+              <w:cnfStyle w:val="000000000000" w:firstRow="0" w:lastRow="0" w:firstColumn="0" w:lastColumn="0" w:oddVBand="0" w:evenVBand="0" w:oddHBand="0" w:evenHBand="0" w:firstRowFirstColumn="0" w:firstRowLastColumn="0" w:lastRowFirstColumn="0" w:lastRowLastColumn="0"/>
+            </w:pPr>
+            <w:proofErr w:type="gramStart"/>
+            <w:r>
+              <w:rPr>
+                <w:rFonts w:ascii="Calibri" w:hAnsi="Calibri" w:cs="Calibri"/>
+                <w:color w:val="000000"/>
+                <w:sz w:val="22"/>
+                <w:szCs w:val="22"/>
+              </w:rPr>
+              <w:t>obligatoire</w:t>
+            </w:r>
+            <w:proofErr w:type="gramEnd"/>
+          </w:p>
+        </w:tc>
+      </w:tr>
+      <w:tr>
+        <w:tc>
+          <w:tcPr>
+            <w:cnfStyle w:val="001000000000" w:firstRow="0" w:lastRow="0" w:firstColumn="1" w:lastColumn="0" w:oddVBand="0" w:evenVBand="0" w:oddHBand="0" w:evenHBand="0" w:firstRowFirstColumn="0" w:firstRowLastColumn="0" w:lastRowFirstColumn="0" w:lastRowLastColumn="0"/>
+            <w:tcW w:w="1747" w:type="dxa"/>
+            <w:vMerge w:val="restart"/>
+          </w:tcPr>
+          <w:p>
+            <w:proofErr w:type="gramStart"/>
+            <w:r>
+              <w:rPr>
+                <w:rFonts w:ascii="Calibri" w:hAnsi="Calibri" w:cs="Calibri"/>
+                <w:color w:val="000000"/>
+                <w:sz w:val="22"/>
+                <w:szCs w:val="22"/>
+              </w:rPr>
+              <w:t>cities</w:t>
+            </w:r>
+            <w:proofErr w:type="gramEnd"/>
+          </w:p>
+        </w:tc>
+        <w:tc>
+          <w:tcPr>
+            <w:tcW w:w="1928" w:type="dxa"/>
+          </w:tcPr>
+          <w:p>
+            <w:pPr>
+              <w:cnfStyle w:val="000000000000" w:firstRow="0" w:lastRow="0" w:firstColumn="0" w:lastColumn="0" w:oddVBand="0" w:evenVBand="0" w:oddHBand="0" w:evenHBand="0" w:firstRowFirstColumn="0" w:firstRowLastColumn="0" w:lastRowFirstColumn="0" w:lastRowLastColumn="0"/>
+            </w:pPr>
+            <w:proofErr w:type="gramStart"/>
+            <w:r>
+              <w:rPr>
+                <w:rFonts w:ascii="Calibri" w:hAnsi="Calibri" w:cs="Calibri"/>
+                <w:color w:val="000000"/>
+                <w:sz w:val="22"/>
+                <w:szCs w:val="22"/>
+              </w:rPr>
+              <w:t>loc</w:t>
+            </w:r>
+            <w:proofErr w:type="gramEnd"/>
+            <w:r>
+              <w:rPr>
+                <w:rFonts w:ascii="Calibri" w:hAnsi="Calibri" w:cs="Calibri"/>
+                <w:color w:val="000000"/>
+                <w:sz w:val="22"/>
+                <w:szCs w:val="22"/>
+              </w:rPr>
+              <w:t>_zipcode</w:t>
+            </w:r>
+          </w:p>
+        </w:tc>
+        <w:tc>
+          <w:tcPr>
+            <w:tcW w:w="3071" w:type="dxa"/>
+          </w:tcPr>
+          <w:p>
+            <w:pPr>
+              <w:cnfStyle w:val="000000000000" w:firstRow="0" w:lastRow="0" w:firstColumn="0" w:lastColumn="0" w:oddVBand="0" w:evenVBand="0" w:oddHBand="0" w:evenHBand="0" w:firstRowFirstColumn="0" w:firstRowLastColumn="0" w:lastRowFirstColumn="0" w:lastRowLastColumn="0"/>
+            </w:pPr>
+            <w:r>
+              <w:rPr>
+                <w:rFonts w:ascii="Calibri" w:hAnsi="Calibri" w:cs="Calibri"/>
+                <w:color w:val="000000"/>
+                <w:sz w:val="22"/>
+                <w:szCs w:val="22"/>
+              </w:rPr>
+              <w:t>Code postal</w:t>
+            </w:r>
+          </w:p>
+        </w:tc>
+        <w:tc>
+          <w:tcPr>
+            <w:tcW w:w="1477" w:type="dxa"/>
+          </w:tcPr>
+          <w:p>
+            <w:pPr>
+              <w:cnfStyle w:val="000000000000" w:firstRow="0" w:lastRow="0" w:firstColumn="0" w:lastColumn="0" w:oddVBand="0" w:evenVBand="0" w:oddHBand="0" w:evenHBand="0" w:firstRowFirstColumn="0" w:firstRowLastColumn="0" w:lastRowFirstColumn="0" w:lastRowLastColumn="0"/>
+            </w:pPr>
+            <w:r>
+              <w:rPr>
+                <w:rFonts w:ascii="Calibri" w:hAnsi="Calibri" w:cs="Calibri"/>
+                <w:color w:val="000000"/>
+                <w:sz w:val="22"/>
+                <w:szCs w:val="22"/>
+              </w:rPr>
+              <w:t>AN</w:t>
+            </w:r>
+          </w:p>
+        </w:tc>
+        <w:tc>
+          <w:tcPr>
+            <w:tcW w:w="2835" w:type="dxa"/>
+          </w:tcPr>
+          <w:p>
+            <w:pPr>
+              <w:cnfStyle w:val="000000000000" w:firstRow="0" w:lastRow="0" w:firstColumn="0" w:lastColumn="0" w:oddVBand="0" w:evenVBand="0" w:oddHBand="0" w:evenHBand="0" w:firstRowFirstColumn="0" w:firstRowLastColumn="0" w:lastRowFirstColumn="0" w:lastRowLastColumn="0"/>
+            </w:pPr>
+            <w:proofErr w:type="gramStart"/>
+            <w:r>
+              <w:rPr>
+                <w:rFonts w:ascii="Calibri" w:hAnsi="Calibri" w:cs="Calibri"/>
+                <w:color w:val="000000"/>
+                <w:sz w:val="22"/>
+                <w:szCs w:val="22"/>
+              </w:rPr>
+              <w:t>identifiant</w:t>
+            </w:r>
+            <w:proofErr w:type="gramEnd"/>
+            <w:r>
+              <w:rPr>
+                <w:rFonts w:ascii="Calibri" w:hAnsi="Calibri" w:cs="Calibri"/>
+                <w:color w:val="000000"/>
+                <w:sz w:val="22"/>
+                <w:szCs w:val="22"/>
+              </w:rPr>
+              <w:t>, caractères autorisés "-"</w:t>
+            </w:r>
+          </w:p>
+        </w:tc>
+      </w:tr>
+      <w:tr>
+        <w:tc>
+          <w:tcPr>
+            <w:cnfStyle w:val="001000000000" w:firstRow="0" w:lastRow="0" w:firstColumn="1" w:lastColumn="0" w:oddVBand="0" w:evenVBand="0" w:oddHBand="0" w:evenHBand="0" w:firstRowFirstColumn="0" w:firstRowLastColumn="0" w:lastRowFirstColumn="0" w:lastRowLastColumn="0"/>
+            <w:tcW w:w="1747" w:type="dxa"/>
+            <w:vMerge/>
+          </w:tcPr>
+          <w:p/>
+        </w:tc>
+        <w:tc>
+          <w:tcPr>
+            <w:tcW w:w="1928" w:type="dxa"/>
+          </w:tcPr>
+          <w:p>
+            <w:pPr>
+              <w:cnfStyle w:val="000000000000" w:firstRow="0" w:lastRow="0" w:firstColumn="0" w:lastColumn="0" w:oddVBand="0" w:evenVBand="0" w:oddHBand="0" w:evenHBand="0" w:firstRowFirstColumn="0" w:firstRowLastColumn="0" w:lastRowFirstColumn="0" w:lastRowLastColumn="0"/>
+            </w:pPr>
+            <w:proofErr w:type="gramStart"/>
+            <w:r>
+              <w:rPr>
+                <w:rFonts w:ascii="Calibri" w:hAnsi="Calibri" w:cs="Calibri"/>
+                <w:color w:val="000000"/>
+                <w:sz w:val="22"/>
+                <w:szCs w:val="22"/>
+              </w:rPr>
+              <w:t>loc</w:t>
+            </w:r>
+            <w:proofErr w:type="gramEnd"/>
+            <w:r>
+              <w:rPr>
+                <w:rFonts w:ascii="Calibri" w:hAnsi="Calibri" w:cs="Calibri"/>
+                <w:color w:val="000000"/>
+                <w:sz w:val="22"/>
+                <w:szCs w:val="22"/>
+              </w:rPr>
+              <w:t>_name</w:t>
+            </w:r>
+          </w:p>
+        </w:tc>
+        <w:tc>
+          <w:tcPr>
+            <w:tcW w:w="3071" w:type="dxa"/>
+          </w:tcPr>
+          <w:p>
+            <w:pPr>
+              <w:cnfStyle w:val="000000000000" w:firstRow="0" w:lastRow="0" w:firstColumn="0" w:lastColumn="0" w:oddVBand="0" w:evenVBand="0" w:oddHBand="0" w:evenHBand="0" w:firstRowFirstColumn="0" w:firstRowLastColumn="0" w:lastRowFirstColumn="0" w:lastRowLastColumn="0"/>
+            </w:pPr>
+            <w:r>
+              <w:rPr>
+                <w:rFonts w:ascii="Calibri" w:hAnsi="Calibri" w:cs="Calibri"/>
+                <w:color w:val="000000"/>
+                <w:sz w:val="22"/>
+                <w:szCs w:val="22"/>
+              </w:rPr>
+              <w:t>Nom de la ville</w:t>
+            </w:r>
+          </w:p>
+        </w:tc>
+        <w:tc>
+          <w:tcPr>
+            <w:tcW w:w="1477" w:type="dxa"/>
+          </w:tcPr>
+          <w:p>
+            <w:pPr>
+              <w:cnfStyle w:val="000000000000" w:firstRow="0" w:lastRow="0" w:firstColumn="0" w:lastColumn="0" w:oddVBand="0" w:evenVBand="0" w:oddHBand="0" w:evenHBand="0" w:firstRowFirstColumn="0" w:firstRowLastColumn="0" w:lastRowFirstColumn="0" w:lastRowLastColumn="0"/>
+            </w:pPr>
+            <w:r>
+              <w:rPr>
+                <w:rFonts w:ascii="Calibri" w:hAnsi="Calibri" w:cs="Calibri"/>
+                <w:color w:val="000000"/>
+                <w:sz w:val="22"/>
+                <w:szCs w:val="22"/>
+              </w:rPr>
+              <w:t>A</w:t>
+            </w:r>
+          </w:p>
+        </w:tc>
+        <w:tc>
+          <w:tcPr>
+            <w:tcW w:w="2835" w:type="dxa"/>
+          </w:tcPr>
+          <w:p>
+            <w:pPr>
+              <w:cnfStyle w:val="000000000000" w:firstRow="0" w:lastRow="0" w:firstColumn="0" w:lastColumn="0" w:oddVBand="0" w:evenVBand="0" w:oddHBand="0" w:evenHBand="0" w:firstRowFirstColumn="0" w:firstRowLastColumn="0" w:lastRowFirstColumn="0" w:lastRowLastColumn="0"/>
+            </w:pPr>
+          </w:p>
+        </w:tc>
+      </w:tr>
+      <w:tr>
+        <w:tc>
+          <w:tcPr>
+            <w:cnfStyle w:val="001000000000" w:firstRow="0" w:lastRow="0" w:firstColumn="1" w:lastColumn="0" w:oddVBand="0" w:evenVBand="0" w:oddHBand="0" w:evenHBand="0" w:firstRowFirstColumn="0" w:firstRowLastColumn="0" w:lastRowFirstColumn="0" w:lastRowLastColumn="0"/>
+            <w:tcW w:w="1747" w:type="dxa"/>
+          </w:tcPr>
+          <w:p>
+            <w:proofErr w:type="gramStart"/>
+            <w:r>
+              <w:rPr>
+                <w:rFonts w:ascii="Calibri" w:hAnsi="Calibri" w:cs="Calibri"/>
+                <w:color w:val="000000"/>
+                <w:sz w:val="22"/>
+                <w:szCs w:val="22"/>
+              </w:rPr>
+              <w:t>grands</w:t>
+            </w:r>
+            <w:proofErr w:type="gramEnd"/>
+            <w:r>
+              <w:rPr>
+                <w:rFonts w:ascii="Calibri" w:hAnsi="Calibri" w:cs="Calibri"/>
+                <w:color w:val="000000"/>
+                <w:sz w:val="22"/>
+                <w:szCs w:val="22"/>
+              </w:rPr>
+              <w:t>_prix</w:t>
+            </w:r>
+          </w:p>
+        </w:tc>
+        <w:tc>
+          <w:tcPr>
+            <w:tcW w:w="1928" w:type="dxa"/>
+            <w:vAlign w:val="bottom"/>
+          </w:tcPr>
+          <w:p>
+            <w:pPr>
+              <w:cnfStyle w:val="000000000000" w:firstRow="0" w:lastRow="0" w:firstColumn="0" w:lastColumn="0" w:oddVBand="0" w:evenVBand="0" w:oddHBand="0" w:evenHBand="0" w:firstRowFirstColumn="0" w:firstRowLastColumn="0" w:lastRowFirstColumn="0" w:lastRowLastColumn="0"/>
+            </w:pPr>
+            <w:proofErr w:type="gramStart"/>
+            <w:r>
+              <w:rPr>
+                <w:rFonts w:ascii="Calibri" w:hAnsi="Calibri" w:cs="Calibri"/>
+                <w:color w:val="000000"/>
+                <w:sz w:val="22"/>
+                <w:szCs w:val="22"/>
+              </w:rPr>
+              <w:t>gdp</w:t>
+            </w:r>
+            <w:proofErr w:type="gramEnd"/>
+            <w:r>
+              <w:rPr>
+                <w:rFonts w:ascii="Calibri" w:hAnsi="Calibri" w:cs="Calibri"/>
+                <w:color w:val="000000"/>
+                <w:sz w:val="22"/>
+                <w:szCs w:val="22"/>
+              </w:rPr>
+              <w:t>_name</w:t>
+            </w:r>
+          </w:p>
+        </w:tc>
+        <w:tc>
+          <w:tcPr>
+            <w:tcW w:w="3071" w:type="dxa"/>
+            <w:vAlign w:val="bottom"/>
+          </w:tcPr>
+          <w:p>
+            <w:pPr>
+              <w:cnfStyle w:val="000000000000" w:firstRow="0" w:lastRow="0" w:firstColumn="0" w:lastColumn="0" w:oddVBand="0" w:evenVBand="0" w:oddHBand="0" w:evenHBand="0" w:firstRowFirstColumn="0" w:firstRowLastColumn="0" w:lastRowFirstColumn="0" w:lastRowLastColumn="0"/>
+            </w:pPr>
+            <w:proofErr w:type="gramStart"/>
+            <w:r>
+              <w:rPr>
+                <w:rFonts w:ascii="Calibri" w:hAnsi="Calibri" w:cs="Calibri"/>
+                <w:color w:val="000000"/>
+                <w:sz w:val="22"/>
+                <w:szCs w:val="22"/>
+              </w:rPr>
+              <w:t>le</w:t>
+            </w:r>
+            <w:proofErr w:type="gramEnd"/>
+            <w:r>
+              <w:rPr>
+                <w:rFonts w:ascii="Calibri" w:hAnsi="Calibri" w:cs="Calibri"/>
+                <w:color w:val="000000"/>
+                <w:sz w:val="22"/>
+                <w:szCs w:val="22"/>
+              </w:rPr>
+              <w:t xml:space="preserve"> nom du grand prix</w:t>
+            </w:r>
+          </w:p>
+        </w:tc>
+        <w:tc>
+          <w:tcPr>
+            <w:tcW w:w="1477" w:type="dxa"/>
+            <w:vAlign w:val="bottom"/>
+          </w:tcPr>
+          <w:p>
+            <w:pPr>
+              <w:cnfStyle w:val="000000000000" w:firstRow="0" w:lastRow="0" w:firstColumn="0" w:lastColumn="0" w:oddVBand="0" w:evenVBand="0" w:oddHBand="0" w:evenHBand="0" w:firstRowFirstColumn="0" w:firstRowLastColumn="0" w:lastRowFirstColumn="0" w:lastRowLastColumn="0"/>
+            </w:pPr>
+            <w:r>
+              <w:rPr>
+                <w:rFonts w:ascii="Calibri" w:hAnsi="Calibri" w:cs="Calibri"/>
+                <w:color w:val="000000"/>
+                <w:sz w:val="22"/>
+                <w:szCs w:val="22"/>
+              </w:rPr>
+              <w:t>AN (50)</w:t>
+            </w:r>
+          </w:p>
+        </w:tc>
+        <w:tc>
+          <w:tcPr>
+            <w:tcW w:w="2835" w:type="dxa"/>
+            <w:vAlign w:val="bottom"/>
+          </w:tcPr>
+          <w:p>
+            <w:pPr>
+              <w:cnfStyle w:val="000000000000" w:firstRow="0" w:lastRow="0" w:firstColumn="0" w:lastColumn="0" w:oddVBand="0" w:evenVBand="0" w:oddHBand="0" w:evenHBand="0" w:firstRowFirstColumn="0" w:firstRowLastColumn="0" w:lastRowFirstColumn="0" w:lastRowLastColumn="0"/>
+            </w:pPr>
+            <w:proofErr w:type="gramStart"/>
+            <w:r>
+              <w:rPr>
+                <w:rFonts w:ascii="Calibri" w:hAnsi="Calibri" w:cs="Calibri"/>
+                <w:color w:val="000000"/>
+                <w:sz w:val="22"/>
+                <w:szCs w:val="22"/>
+              </w:rPr>
+              <w:t>identifiant</w:t>
+            </w:r>
+            <w:proofErr w:type="gramEnd"/>
+          </w:p>
+        </w:tc>
+      </w:tr>
+    </w:tbl>
+    <w:p/>
     <w:p>
       <w:pPr>
         <w:rPr>
           <w:rFonts w:ascii="Times New Roman" w:hAnsi="Times New Roman" w:cs="Times New Roman"/>
         </w:rPr>
       </w:pPr>
+      <w:bookmarkStart w:id="10" w:name="_Toc46311833"/>
     </w:p>
-    <w:bookmarkStart w:id="9" w:name="_GoBack"/>
-    <w:bookmarkStart w:id="10" w:name="_MON_1656923216"/>
-    <w:bookmarkEnd w:id="10"/>
     <w:p>
       <w:pPr>
         <w:rPr>
@@ -3913,8 +7795,44 @@
       <w:r>
         <w:rPr>
           <w:rFonts w:ascii="Times New Roman" w:hAnsi="Times New Roman" w:cs="Times New Roman"/>
-        </w:rPr>
-        <w:object w:dxaOrig="12259" w:dyaOrig="19192" w14:anchorId="6F68E5D1">
+          <w:b/>
+          <w:bCs/>
+          <w:color w:val="000000" w:themeColor="text1"/>
+          <w:u w:val="single"/>
+        </w:rPr>
+        <w:br w:type="page"/>
+      </w:r>
+      <w:bookmarkStart w:id="11" w:name="_Toc46479935"/>
+      <w:r>
+        <w:rPr>
+          <w:rFonts w:ascii="Times New Roman" w:hAnsi="Times New Roman" w:cs="Times New Roman"/>
+        </w:rPr>
+        <w:lastRenderedPageBreak/>
+        <w:t>Matrice</w:t>
+      </w:r>
+      <w:bookmarkEnd w:id="10"/>
+      <w:bookmarkEnd w:id="11"/>
+    </w:p>
+    <w:p>
+      <w:pPr>
+        <w:rPr>
+          <w:rFonts w:ascii="Times New Roman" w:hAnsi="Times New Roman" w:cs="Times New Roman"/>
+        </w:rPr>
+      </w:pPr>
+    </w:p>
+    <w:bookmarkStart w:id="12" w:name="_MON_1656923244"/>
+    <w:bookmarkEnd w:id="12"/>
+    <w:p>
+      <w:pPr>
+        <w:rPr>
+          <w:rFonts w:ascii="Times New Roman" w:hAnsi="Times New Roman" w:cs="Times New Roman"/>
+        </w:rPr>
+      </w:pPr>
+      <w:r>
+        <w:rPr>
+          <w:rFonts w:ascii="Times New Roman" w:hAnsi="Times New Roman" w:cs="Times New Roman"/>
+        </w:rPr>
+        <w:object w:dxaOrig="9138" w:dyaOrig="2925" w14:anchorId="2645647C">
           <v:shapetype id="_x0000_t75" coordsize="21600,21600" o:spt="75" o:preferrelative="t" path="m@4@5l@4@11@9@11@9@5xe" filled="f" stroked="f">
             <v:stroke joinstyle="miter"/>
             <v:formulas>
@@ -3934,14 +7852,12 @@
             <v:path o:extrusionok="f" gradientshapeok="t" o:connecttype="rect"/>
             <o:lock v:ext="edit" aspectratio="t"/>
           </v:shapetype>
-          <v:shape id="_x0000_i1431" type="#_x0000_t75" style="width:585pt;height:949.8pt" o:ole="">
+          <v:shape id="_x0000_i1036" type="#_x0000_t75" style="width:457.2pt;height:146.4pt" o:ole="">
             <v:imagedata r:id="rId8" o:title=""/>
           </v:shape>
-          <o:OLEObject Type="Embed" ProgID="Excel.Sheet.12" ShapeID="_x0000_i1431" DrawAspect="Content" ObjectID="_1657528914" r:id="rId9"/>
+          <o:OLEObject Type="Embed" ProgID="Excel.Sheet.12" ShapeID="_x0000_i1036" DrawAspect="Content" ObjectID="_1657611978" r:id="rId9"/>
         </w:object>
       </w:r>
-      <w:bookmarkStart w:id="11" w:name="_Toc46311833"/>
-      <w:bookmarkEnd w:id="9"/>
     </w:p>
     <w:p>
       <w:pPr>
@@ -3959,31 +7875,46 @@
       <w:r>
         <w:rPr>
           <w:rFonts w:ascii="Times New Roman" w:hAnsi="Times New Roman" w:cs="Times New Roman"/>
-          <w:b/>
-          <w:bCs/>
-          <w:color w:val="000000" w:themeColor="text1"/>
-          <w:u w:val="single"/>
-        </w:rPr>
-        <w:br w:type="page"/>
+        </w:rPr>
+        <w:t>Numérique (11) = 32 bits</w:t>
       </w:r>
     </w:p>
     <w:p>
       <w:pPr>
-        <w:pStyle w:val="Titre1"/>
-        <w:rPr>
-          <w:rFonts w:ascii="Times New Roman" w:hAnsi="Times New Roman" w:cs="Times New Roman"/>
-        </w:rPr>
-      </w:pPr>
-      <w:bookmarkStart w:id="12" w:name="_Toc46479935"/>
-      <w:r>
-        <w:rPr>
-          <w:rFonts w:ascii="Times New Roman" w:hAnsi="Times New Roman" w:cs="Times New Roman"/>
-        </w:rPr>
-        <w:lastRenderedPageBreak/>
-        <w:t>Matrice</w:t>
-      </w:r>
-      <w:bookmarkEnd w:id="11"/>
-      <w:bookmarkEnd w:id="12"/>
+        <w:rPr>
+          <w:rFonts w:ascii="Times New Roman" w:hAnsi="Times New Roman" w:cs="Times New Roman"/>
+        </w:rPr>
+      </w:pPr>
+      <w:r>
+        <w:rPr>
+          <w:rFonts w:ascii="Times New Roman" w:hAnsi="Times New Roman" w:cs="Times New Roman"/>
+        </w:rPr>
+        <w:t xml:space="preserve">31 </w:t>
+      </w:r>
+      <w:r>
+        <w:rPr>
+          <w:rFonts w:ascii="Times New Roman" w:hAnsi="Times New Roman" w:cs="Times New Roman"/>
+        </w:rPr>
+        <w:t>caractères</w:t>
+      </w:r>
+      <w:r>
+        <w:rPr>
+          <w:rFonts w:ascii="Times New Roman" w:hAnsi="Times New Roman" w:cs="Times New Roman"/>
+        </w:rPr>
+        <w:t xml:space="preserve"> </w:t>
+      </w:r>
+      <w:r>
+        <w:rPr>
+          <w:rFonts w:ascii="Times New Roman" w:hAnsi="Times New Roman" w:cs="Times New Roman"/>
+        </w:rPr>
+        <w:t>max dans les titres des entités et attribues</w:t>
+      </w:r>
+      <w:r>
+        <w:rPr>
+          <w:rFonts w:ascii="Times New Roman" w:hAnsi="Times New Roman" w:cs="Times New Roman"/>
+        </w:rPr>
+        <w:t xml:space="preserve"> </w:t>
+      </w:r>
     </w:p>
     <w:p>
       <w:pPr>
@@ -3991,90 +7922,6 @@
           <w:rFonts w:ascii="Times New Roman" w:hAnsi="Times New Roman" w:cs="Times New Roman"/>
         </w:rPr>
       </w:pPr>
-    </w:p>
-    <w:bookmarkStart w:id="13" w:name="_MON_1656923244"/>
-    <w:bookmarkEnd w:id="13"/>
-    <w:p>
-      <w:pPr>
-        <w:rPr>
-          <w:rFonts w:ascii="Times New Roman" w:hAnsi="Times New Roman" w:cs="Times New Roman"/>
-        </w:rPr>
-      </w:pPr>
-      <w:r>
-        <w:rPr>
-          <w:rFonts w:ascii="Times New Roman" w:hAnsi="Times New Roman" w:cs="Times New Roman"/>
-        </w:rPr>
-        <w:object w:dxaOrig="9138" w:dyaOrig="2925" w14:anchorId="2645647C">
-          <v:shape id="_x0000_i1049" type="#_x0000_t75" style="width:457.2pt;height:146.4pt" o:ole="">
-            <v:imagedata r:id="rId10" o:title=""/>
-          </v:shape>
-          <o:OLEObject Type="Embed" ProgID="Excel.Sheet.12" ShapeID="_x0000_i1049" DrawAspect="Content" ObjectID="_1657528915" r:id="rId11"/>
-        </w:object>
-      </w:r>
-    </w:p>
-    <w:p>
-      <w:pPr>
-        <w:rPr>
-          <w:rFonts w:ascii="Times New Roman" w:hAnsi="Times New Roman" w:cs="Times New Roman"/>
-        </w:rPr>
-      </w:pPr>
-    </w:p>
-    <w:p>
-      <w:pPr>
-        <w:rPr>
-          <w:rFonts w:ascii="Times New Roman" w:hAnsi="Times New Roman" w:cs="Times New Roman"/>
-        </w:rPr>
-      </w:pPr>
-      <w:r>
-        <w:rPr>
-          <w:rFonts w:ascii="Times New Roman" w:hAnsi="Times New Roman" w:cs="Times New Roman"/>
-        </w:rPr>
-        <w:t>Numérique (11) = 32 bits</w:t>
-      </w:r>
-    </w:p>
-    <w:p>
-      <w:pPr>
-        <w:rPr>
-          <w:rFonts w:ascii="Times New Roman" w:hAnsi="Times New Roman" w:cs="Times New Roman"/>
-        </w:rPr>
-      </w:pPr>
-      <w:r>
-        <w:rPr>
-          <w:rFonts w:ascii="Times New Roman" w:hAnsi="Times New Roman" w:cs="Times New Roman"/>
-        </w:rPr>
-        <w:t xml:space="preserve">31 </w:t>
-      </w:r>
-      <w:r>
-        <w:rPr>
-          <w:rFonts w:ascii="Times New Roman" w:hAnsi="Times New Roman" w:cs="Times New Roman"/>
-        </w:rPr>
-        <w:t>caractères</w:t>
-      </w:r>
-      <w:r>
-        <w:rPr>
-          <w:rFonts w:ascii="Times New Roman" w:hAnsi="Times New Roman" w:cs="Times New Roman"/>
-        </w:rPr>
-        <w:t xml:space="preserve"> </w:t>
-      </w:r>
-      <w:r>
-        <w:rPr>
-          <w:rFonts w:ascii="Times New Roman" w:hAnsi="Times New Roman" w:cs="Times New Roman"/>
-        </w:rPr>
-        <w:t>max dans les titres des entités et attribues</w:t>
-      </w:r>
-      <w:r>
-        <w:rPr>
-          <w:rFonts w:ascii="Times New Roman" w:hAnsi="Times New Roman" w:cs="Times New Roman"/>
-        </w:rPr>
-        <w:t xml:space="preserve"> </w:t>
-      </w:r>
-    </w:p>
-    <w:p>
-      <w:pPr>
-        <w:rPr>
-          <w:rFonts w:ascii="Times New Roman" w:hAnsi="Times New Roman" w:cs="Times New Roman"/>
-        </w:rPr>
-      </w:pPr>
       <w:r>
         <w:rPr>
           <w:rFonts w:ascii="Times New Roman" w:hAnsi="Times New Roman" w:cs="Times New Roman"/>
@@ -4095,8 +7942,8 @@
       </w:r>
     </w:p>
     <w:sectPr>
-      <w:headerReference w:type="default" r:id="rId12"/>
-      <w:footerReference w:type="default" r:id="rId13"/>
+      <w:headerReference w:type="default" r:id="rId10"/>
+      <w:footerReference w:type="default" r:id="rId11"/>
       <w:pgSz w:w="11906" w:h="16838"/>
       <w:pgMar w:top="1417" w:right="1417" w:bottom="1417" w:left="1417" w:header="708" w:footer="708" w:gutter="0"/>
       <w:pgNumType w:start="0"/>
@@ -6279,6 +10126,82 @@
       <w:smallCaps/>
     </w:rPr>
   </w:style>
+  <w:style w:type="table" w:styleId="Grilledutableau">
+    <w:name w:val="Table Grid"/>
+    <w:basedOn w:val="TableauNormal"/>
+    <w:uiPriority w:val="39"/>
+    <w:rsid w:val="00314275"/>
+    <w:pPr>
+      <w:spacing w:after="0" w:line="240" w:lineRule="auto"/>
+    </w:pPr>
+    <w:tblPr>
+      <w:tblBorders>
+        <w:top w:val="single" w:sz="4" w:space="0" w:color="auto"/>
+        <w:left w:val="single" w:sz="4" w:space="0" w:color="auto"/>
+        <w:bottom w:val="single" w:sz="4" w:space="0" w:color="auto"/>
+        <w:right w:val="single" w:sz="4" w:space="0" w:color="auto"/>
+        <w:insideH w:val="single" w:sz="4" w:space="0" w:color="auto"/>
+        <w:insideV w:val="single" w:sz="4" w:space="0" w:color="auto"/>
+      </w:tblBorders>
+    </w:tblPr>
+  </w:style>
+  <w:style w:type="table" w:styleId="TableauGrille1Clair-Accentuation2">
+    <w:name w:val="Grid Table 1 Light Accent 2"/>
+    <w:basedOn w:val="TableauNormal"/>
+    <w:uiPriority w:val="46"/>
+    <w:rsid w:val="00314275"/>
+    <w:pPr>
+      <w:spacing w:after="0" w:line="240" w:lineRule="auto"/>
+    </w:pPr>
+    <w:tblPr>
+      <w:tblStyleRowBandSize w:val="1"/>
+      <w:tblStyleColBandSize w:val="1"/>
+      <w:tblBorders>
+        <w:top w:val="single" w:sz="4" w:space="0" w:color="F7CAAC" w:themeColor="accent2" w:themeTint="66"/>
+        <w:left w:val="single" w:sz="4" w:space="0" w:color="F7CAAC" w:themeColor="accent2" w:themeTint="66"/>
+        <w:bottom w:val="single" w:sz="4" w:space="0" w:color="F7CAAC" w:themeColor="accent2" w:themeTint="66"/>
+        <w:right w:val="single" w:sz="4" w:space="0" w:color="F7CAAC" w:themeColor="accent2" w:themeTint="66"/>
+        <w:insideH w:val="single" w:sz="4" w:space="0" w:color="F7CAAC" w:themeColor="accent2" w:themeTint="66"/>
+        <w:insideV w:val="single" w:sz="4" w:space="0" w:color="F7CAAC" w:themeColor="accent2" w:themeTint="66"/>
+      </w:tblBorders>
+    </w:tblPr>
+    <w:tblStylePr w:type="firstRow">
+      <w:rPr>
+        <w:b/>
+        <w:bCs/>
+      </w:rPr>
+      <w:tblPr/>
+      <w:tcPr>
+        <w:tcBorders>
+          <w:bottom w:val="single" w:sz="12" w:space="0" w:color="F4B083" w:themeColor="accent2" w:themeTint="99"/>
+        </w:tcBorders>
+      </w:tcPr>
+    </w:tblStylePr>
+    <w:tblStylePr w:type="lastRow">
+      <w:rPr>
+        <w:b/>
+        <w:bCs/>
+      </w:rPr>
+      <w:tblPr/>
+      <w:tcPr>
+        <w:tcBorders>
+          <w:top w:val="double" w:sz="2" w:space="0" w:color="F4B083" w:themeColor="accent2" w:themeTint="99"/>
+        </w:tcBorders>
+      </w:tcPr>
+    </w:tblStylePr>
+    <w:tblStylePr w:type="firstCol">
+      <w:rPr>
+        <w:b/>
+        <w:bCs/>
+      </w:rPr>
+    </w:tblStylePr>
+    <w:tblStylePr w:type="lastCol">
+      <w:rPr>
+        <w:b/>
+        <w:bCs/>
+      </w:rPr>
+    </w:tblStylePr>
+  </w:style>
 </w:styles>
 </file>
 
@@ -6325,7 +10248,7 @@
     <w:charset w:val="00"/>
     <w:family w:val="roman"/>
     <w:pitch w:val="variable"/>
-    <w:sig w:usb0="E0002AFF" w:usb1="C0007843" w:usb2="00000009" w:usb3="00000000" w:csb0="000001FF" w:csb1="00000000"/>
+    <w:sig w:usb0="E0002EFF" w:usb1="C000785B" w:usb2="00000009" w:usb3="00000000" w:csb0="000001FF" w:csb1="00000000"/>
   </w:font>
   <w:font w:name="Courier New">
     <w:panose1 w:val="02070309020205020404"/>
@@ -6353,21 +10276,21 @@
     <w:charset w:val="00"/>
     <w:family w:val="swiss"/>
     <w:pitch w:val="variable"/>
-    <w:sig w:usb0="E0002AFF" w:usb1="4000ACFF" w:usb2="00000001" w:usb3="00000000" w:csb0="000001FF" w:csb1="00000000"/>
+    <w:sig w:usb0="E4002EFF" w:usb1="C000247B" w:usb2="00000009" w:usb3="00000000" w:csb0="000001FF" w:csb1="00000000"/>
   </w:font>
   <w:font w:name="Arial">
     <w:panose1 w:val="020B0604020202020204"/>
     <w:charset w:val="00"/>
     <w:family w:val="swiss"/>
     <w:pitch w:val="variable"/>
-    <w:sig w:usb0="E0002AFF" w:usb1="C0007843" w:usb2="00000009" w:usb3="00000000" w:csb0="000001FF" w:csb1="00000000"/>
+    <w:sig w:usb0="E0002EFF" w:usb1="C000785B" w:usb2="00000009" w:usb3="00000000" w:csb0="000001FF" w:csb1="00000000"/>
   </w:font>
   <w:font w:name="Calibri Light">
     <w:panose1 w:val="020F0302020204030204"/>
     <w:charset w:val="00"/>
     <w:family w:val="swiss"/>
     <w:pitch w:val="variable"/>
-    <w:sig w:usb0="A0002AEF" w:usb1="4000207B" w:usb2="00000000" w:usb3="00000000" w:csb0="000001FF" w:csb1="00000000"/>
+    <w:sig w:usb0="E4002EFF" w:usb1="C000247B" w:usb2="00000009" w:usb3="00000000" w:csb0="000001FF" w:csb1="00000000"/>
   </w:font>
 </w:fonts>
 </file>
@@ -6394,6 +10317,7 @@
     <w:rsid w:val="0041158F"/>
     <w:rsid w:val="004A597D"/>
     <w:rsid w:val="005D4AD3"/>
+    <w:rsid w:val="008D3CE3"/>
     <w:rsid w:val="00BF123E"/>
     <w:rsid w:val="00D36734"/>
     <w:rsid w:val="00EE1A83"/>
@@ -7168,7 +11092,7 @@
 </file>
 
 <file path=customXml/itemProps1.xml><?xml version="1.0" encoding="utf-8"?>
-<ds:datastoreItem xmlns:ds="http://schemas.openxmlformats.org/officeDocument/2006/customXml" ds:itemID="{D4DC6F8E-A216-4AE5-B7A9-7E7AE4A97C9B}">
+<ds:datastoreItem xmlns:ds="http://schemas.openxmlformats.org/officeDocument/2006/customXml" ds:itemID="{985CFD50-107D-4663-837D-DA61CA2474E6}">
   <ds:schemaRefs>
     <ds:schemaRef ds:uri="http://schemas.openxmlformats.org/officeDocument/2006/bibliography"/>
   </ds:schemaRefs>

</xml_diff>